<commit_message>
[AERO] Ajout de texte oublié à partir du rapport de Christophe
</commit_message>
<xml_diff>
--- a/Dossier d'analyse NFE209.docx
+++ b/Dossier d'analyse NFE209.docx
@@ -1108,6 +1108,7 @@
         <w:rPr>
           <w:b/>
           <w:bCs/>
+          <w:sz w:val="22"/>
         </w:rPr>
       </w:sdtEndPr>
       <w:sdtContent>
@@ -1127,7 +1128,6 @@
             </w:tabs>
             <w:rPr>
               <w:noProof/>
-              <w:sz w:val="22"/>
               <w:szCs w:val="22"/>
               <w:lang w:val="en-GB" w:eastAsia="en-GB"/>
             </w:rPr>
@@ -1141,7 +1141,7 @@
           <w:r>
             <w:fldChar w:fldCharType="separate"/>
           </w:r>
-          <w:hyperlink w:anchor="_Toc506030982" w:history="1">
+          <w:hyperlink w:anchor="_Toc506031604" w:history="1">
             <w:r>
               <w:rPr>
                 <w:rStyle w:val="Lienhypertexte"/>
@@ -1168,7 +1168,7 @@
                 <w:noProof/>
                 <w:webHidden/>
               </w:rPr>
-              <w:instrText xml:space="preserve"> PAGEREF _Toc506030982 \h </w:instrText>
+              <w:instrText xml:space="preserve"> PAGEREF _Toc506031604 \h </w:instrText>
             </w:r>
             <w:r>
               <w:rPr>
@@ -1207,12 +1207,11 @@
             </w:tabs>
             <w:rPr>
               <w:noProof/>
-              <w:sz w:val="22"/>
               <w:szCs w:val="22"/>
               <w:lang w:val="en-GB" w:eastAsia="en-GB"/>
             </w:rPr>
           </w:pPr>
-          <w:hyperlink w:anchor="_Toc506030983" w:history="1">
+          <w:hyperlink w:anchor="_Toc506031605" w:history="1">
             <w:r>
               <w:rPr>
                 <w:rStyle w:val="Lienhypertexte"/>
@@ -1239,7 +1238,7 @@
                 <w:noProof/>
                 <w:webHidden/>
               </w:rPr>
-              <w:instrText xml:space="preserve"> PAGEREF _Toc506030983 \h </w:instrText>
+              <w:instrText xml:space="preserve"> PAGEREF _Toc506031605 \h </w:instrText>
             </w:r>
             <w:r>
               <w:rPr>
@@ -1278,12 +1277,11 @@
             </w:tabs>
             <w:rPr>
               <w:noProof/>
-              <w:sz w:val="22"/>
               <w:szCs w:val="22"/>
               <w:lang w:val="en-GB" w:eastAsia="en-GB"/>
             </w:rPr>
           </w:pPr>
-          <w:hyperlink w:anchor="_Toc506030984" w:history="1">
+          <w:hyperlink w:anchor="_Toc506031606" w:history="1">
             <w:r>
               <w:rPr>
                 <w:rStyle w:val="Lienhypertexte"/>
@@ -1310,7 +1308,7 @@
                 <w:noProof/>
                 <w:webHidden/>
               </w:rPr>
-              <w:instrText xml:space="preserve"> PAGEREF _Toc506030984 \h </w:instrText>
+              <w:instrText xml:space="preserve"> PAGEREF _Toc506031606 \h </w:instrText>
             </w:r>
             <w:r>
               <w:rPr>
@@ -1349,12 +1347,11 @@
             </w:tabs>
             <w:rPr>
               <w:noProof/>
-              <w:sz w:val="22"/>
               <w:szCs w:val="22"/>
               <w:lang w:val="en-GB" w:eastAsia="en-GB"/>
             </w:rPr>
           </w:pPr>
-          <w:hyperlink w:anchor="_Toc506030985" w:history="1">
+          <w:hyperlink w:anchor="_Toc506031607" w:history="1">
             <w:r>
               <w:rPr>
                 <w:rStyle w:val="Lienhypertexte"/>
@@ -1381,7 +1378,7 @@
                 <w:noProof/>
                 <w:webHidden/>
               </w:rPr>
-              <w:instrText xml:space="preserve"> PAGEREF _Toc506030985 \h </w:instrText>
+              <w:instrText xml:space="preserve"> PAGEREF _Toc506031607 \h </w:instrText>
             </w:r>
             <w:r>
               <w:rPr>
@@ -1420,12 +1417,11 @@
             </w:tabs>
             <w:rPr>
               <w:noProof/>
-              <w:sz w:val="22"/>
               <w:szCs w:val="22"/>
               <w:lang w:val="en-GB" w:eastAsia="en-GB"/>
             </w:rPr>
           </w:pPr>
-          <w:hyperlink w:anchor="_Toc506030986" w:history="1">
+          <w:hyperlink w:anchor="_Toc506031608" w:history="1">
             <w:r>
               <w:rPr>
                 <w:rStyle w:val="Lienhypertexte"/>
@@ -1452,80 +1448,7 @@
                 <w:noProof/>
                 <w:webHidden/>
               </w:rPr>
-              <w:instrText xml:space="preserve"> PAGEREF _Toc506030986 \h </w:instrText>
-            </w:r>
-            <w:r>
-              <w:rPr>
-                <w:noProof/>
-                <w:webHidden/>
-              </w:rPr>
-            </w:r>
-            <w:r>
-              <w:rPr>
-                <w:noProof/>
-                <w:webHidden/>
-              </w:rPr>
-              <w:fldChar w:fldCharType="separate"/>
-            </w:r>
-            <w:r>
-              <w:rPr>
-                <w:noProof/>
-                <w:webHidden/>
-              </w:rPr>
-              <w:t>6</w:t>
-            </w:r>
-            <w:r>
-              <w:rPr>
-                <w:noProof/>
-                <w:webHidden/>
-              </w:rPr>
-              <w:fldChar w:fldCharType="end"/>
-            </w:r>
-          </w:hyperlink>
-          <w:bookmarkStart w:id="0" w:name="_GoBack"/>
-          <w:bookmarkEnd w:id="0"/>
-        </w:p>
-        <w:p>
-          <w:pPr>
-            <w:pStyle w:val="TM2"/>
-            <w:tabs>
-              <w:tab w:val="right" w:leader="dot" w:pos="8494"/>
-            </w:tabs>
-            <w:rPr>
-              <w:noProof/>
-              <w:sz w:val="22"/>
-              <w:szCs w:val="22"/>
-              <w:lang w:val="en-GB" w:eastAsia="en-GB"/>
-            </w:rPr>
-          </w:pPr>
-          <w:hyperlink w:anchor="_Toc506030987" w:history="1">
-            <w:r>
-              <w:rPr>
-                <w:rStyle w:val="Lienhypertexte"/>
-                <w:noProof/>
-              </w:rPr>
-              <w:t>Organisation</w:t>
-            </w:r>
-            <w:r>
-              <w:rPr>
-                <w:noProof/>
-                <w:webHidden/>
-              </w:rPr>
-              <w:tab/>
-            </w:r>
-            <w:r>
-              <w:rPr>
-                <w:noProof/>
-                <w:webHidden/>
-              </w:rPr>
-              <w:fldChar w:fldCharType="begin"/>
-            </w:r>
-            <w:r>
-              <w:rPr>
-                <w:noProof/>
-                <w:webHidden/>
-              </w:rPr>
-              <w:instrText xml:space="preserve"> PAGEREF _Toc506030987 \h </w:instrText>
+              <w:instrText xml:space="preserve"> PAGEREF _Toc506031608 \h </w:instrText>
             </w:r>
             <w:r>
               <w:rPr>
@@ -1564,18 +1487,17 @@
             </w:tabs>
             <w:rPr>
               <w:noProof/>
-              <w:sz w:val="22"/>
               <w:szCs w:val="22"/>
               <w:lang w:val="en-GB" w:eastAsia="en-GB"/>
             </w:rPr>
           </w:pPr>
-          <w:hyperlink w:anchor="_Toc506030988" w:history="1">
+          <w:hyperlink w:anchor="_Toc506031609" w:history="1">
             <w:r>
               <w:rPr>
                 <w:rStyle w:val="Lienhypertexte"/>
                 <w:noProof/>
               </w:rPr>
-              <w:t>Organisation géographique</w:t>
+              <w:t>Organisation</w:t>
             </w:r>
             <w:r>
               <w:rPr>
@@ -1596,7 +1518,7 @@
                 <w:noProof/>
                 <w:webHidden/>
               </w:rPr>
-              <w:instrText xml:space="preserve"> PAGEREF _Toc506030988 \h </w:instrText>
+              <w:instrText xml:space="preserve"> PAGEREF _Toc506031609 \h </w:instrText>
             </w:r>
             <w:r>
               <w:rPr>
@@ -1635,19 +1557,90 @@
             </w:tabs>
             <w:rPr>
               <w:noProof/>
-              <w:sz w:val="22"/>
               <w:szCs w:val="22"/>
               <w:lang w:val="en-GB" w:eastAsia="en-GB"/>
             </w:rPr>
           </w:pPr>
-          <w:hyperlink w:anchor="_Toc506030989" w:history="1">
+          <w:hyperlink w:anchor="_Toc506031610" w:history="1">
             <w:r>
               <w:rPr>
                 <w:rStyle w:val="Lienhypertexte"/>
                 <w:noProof/>
               </w:rPr>
+              <w:t>Organisation géographique</w:t>
+            </w:r>
+            <w:r>
+              <w:rPr>
+                <w:noProof/>
+                <w:webHidden/>
+              </w:rPr>
+              <w:tab/>
+            </w:r>
+            <w:r>
+              <w:rPr>
+                <w:noProof/>
+                <w:webHidden/>
+              </w:rPr>
+              <w:fldChar w:fldCharType="begin"/>
+            </w:r>
+            <w:r>
+              <w:rPr>
+                <w:noProof/>
+                <w:webHidden/>
+              </w:rPr>
+              <w:instrText xml:space="preserve"> PAGEREF _Toc506031610 \h </w:instrText>
+            </w:r>
+            <w:r>
+              <w:rPr>
+                <w:noProof/>
+                <w:webHidden/>
+              </w:rPr>
+            </w:r>
+            <w:r>
+              <w:rPr>
+                <w:noProof/>
+                <w:webHidden/>
+              </w:rPr>
+              <w:fldChar w:fldCharType="separate"/>
+            </w:r>
+            <w:r>
+              <w:rPr>
+                <w:noProof/>
+                <w:webHidden/>
+              </w:rPr>
+              <w:t>6</w:t>
+            </w:r>
+            <w:r>
+              <w:rPr>
+                <w:noProof/>
+                <w:webHidden/>
+              </w:rPr>
+              <w:fldChar w:fldCharType="end"/>
+            </w:r>
+          </w:hyperlink>
+        </w:p>
+        <w:p>
+          <w:pPr>
+            <w:pStyle w:val="TM2"/>
+            <w:tabs>
+              <w:tab w:val="right" w:leader="dot" w:pos="8494"/>
+            </w:tabs>
+            <w:rPr>
+              <w:noProof/>
+              <w:szCs w:val="22"/>
+              <w:lang w:val="en-GB" w:eastAsia="en-GB"/>
+            </w:rPr>
+          </w:pPr>
+          <w:hyperlink w:anchor="_Toc506031611" w:history="1">
+            <w:r>
+              <w:rPr>
+                <w:rStyle w:val="Lienhypertexte"/>
+                <w:noProof/>
+              </w:rPr>
               <w:t>Processus métier</w:t>
             </w:r>
+            <w:bookmarkStart w:id="0" w:name="_GoBack"/>
+            <w:bookmarkEnd w:id="0"/>
             <w:r>
               <w:rPr>
                 <w:noProof/>
@@ -1667,7 +1660,7 @@
                 <w:noProof/>
                 <w:webHidden/>
               </w:rPr>
-              <w:instrText xml:space="preserve"> PAGEREF _Toc506030989 \h </w:instrText>
+              <w:instrText xml:space="preserve"> PAGEREF _Toc506031611 \h </w:instrText>
             </w:r>
             <w:r>
               <w:rPr>
@@ -1706,12 +1699,11 @@
             </w:tabs>
             <w:rPr>
               <w:noProof/>
-              <w:sz w:val="22"/>
               <w:szCs w:val="22"/>
               <w:lang w:val="en-GB" w:eastAsia="en-GB"/>
             </w:rPr>
           </w:pPr>
-          <w:hyperlink w:anchor="_Toc506030990" w:history="1">
+          <w:hyperlink w:anchor="_Toc506031612" w:history="1">
             <w:r>
               <w:rPr>
                 <w:rStyle w:val="Lienhypertexte"/>
@@ -1738,7 +1730,7 @@
                 <w:noProof/>
                 <w:webHidden/>
               </w:rPr>
-              <w:instrText xml:space="preserve"> PAGEREF _Toc506030990 \h </w:instrText>
+              <w:instrText xml:space="preserve"> PAGEREF _Toc506031612 \h </w:instrText>
             </w:r>
             <w:r>
               <w:rPr>
@@ -1777,12 +1769,11 @@
             </w:tabs>
             <w:rPr>
               <w:noProof/>
-              <w:sz w:val="22"/>
               <w:szCs w:val="22"/>
               <w:lang w:val="en-GB" w:eastAsia="en-GB"/>
             </w:rPr>
           </w:pPr>
-          <w:hyperlink w:anchor="_Toc506030991" w:history="1">
+          <w:hyperlink w:anchor="_Toc506031613" w:history="1">
             <w:r>
               <w:rPr>
                 <w:rStyle w:val="Lienhypertexte"/>
@@ -1809,7 +1800,7 @@
                 <w:noProof/>
                 <w:webHidden/>
               </w:rPr>
-              <w:instrText xml:space="preserve"> PAGEREF _Toc506030991 \h </w:instrText>
+              <w:instrText xml:space="preserve"> PAGEREF _Toc506031613 \h </w:instrText>
             </w:r>
             <w:r>
               <w:rPr>
@@ -1848,12 +1839,11 @@
             </w:tabs>
             <w:rPr>
               <w:noProof/>
-              <w:sz w:val="22"/>
               <w:szCs w:val="22"/>
               <w:lang w:val="en-GB" w:eastAsia="en-GB"/>
             </w:rPr>
           </w:pPr>
-          <w:hyperlink w:anchor="_Toc506030992" w:history="1">
+          <w:hyperlink w:anchor="_Toc506031614" w:history="1">
             <w:r>
               <w:rPr>
                 <w:rStyle w:val="Lienhypertexte"/>
@@ -1880,7 +1870,7 @@
                 <w:noProof/>
                 <w:webHidden/>
               </w:rPr>
-              <w:instrText xml:space="preserve"> PAGEREF _Toc506030992 \h </w:instrText>
+              <w:instrText xml:space="preserve"> PAGEREF _Toc506031614 \h </w:instrText>
             </w:r>
             <w:r>
               <w:rPr>
@@ -1919,12 +1909,11 @@
             </w:tabs>
             <w:rPr>
               <w:noProof/>
-              <w:sz w:val="22"/>
               <w:szCs w:val="22"/>
               <w:lang w:val="en-GB" w:eastAsia="en-GB"/>
             </w:rPr>
           </w:pPr>
-          <w:hyperlink w:anchor="_Toc506030993" w:history="1">
+          <w:hyperlink w:anchor="_Toc506031615" w:history="1">
             <w:r>
               <w:rPr>
                 <w:rStyle w:val="Lienhypertexte"/>
@@ -1951,7 +1940,7 @@
                 <w:noProof/>
                 <w:webHidden/>
               </w:rPr>
-              <w:instrText xml:space="preserve"> PAGEREF _Toc506030993 \h </w:instrText>
+              <w:instrText xml:space="preserve"> PAGEREF _Toc506031615 \h </w:instrText>
             </w:r>
             <w:r>
               <w:rPr>
@@ -1990,12 +1979,11 @@
             </w:tabs>
             <w:rPr>
               <w:noProof/>
-              <w:sz w:val="22"/>
               <w:szCs w:val="22"/>
               <w:lang w:val="en-GB" w:eastAsia="en-GB"/>
             </w:rPr>
           </w:pPr>
-          <w:hyperlink w:anchor="_Toc506030994" w:history="1">
+          <w:hyperlink w:anchor="_Toc506031616" w:history="1">
             <w:r>
               <w:rPr>
                 <w:rStyle w:val="Lienhypertexte"/>
@@ -2022,7 +2010,7 @@
                 <w:noProof/>
                 <w:webHidden/>
               </w:rPr>
-              <w:instrText xml:space="preserve"> PAGEREF _Toc506030994 \h </w:instrText>
+              <w:instrText xml:space="preserve"> PAGEREF _Toc506031616 \h </w:instrText>
             </w:r>
             <w:r>
               <w:rPr>
@@ -2061,12 +2049,11 @@
             </w:tabs>
             <w:rPr>
               <w:noProof/>
-              <w:sz w:val="22"/>
               <w:szCs w:val="22"/>
               <w:lang w:val="en-GB" w:eastAsia="en-GB"/>
             </w:rPr>
           </w:pPr>
-          <w:hyperlink w:anchor="_Toc506030995" w:history="1">
+          <w:hyperlink w:anchor="_Toc506031617" w:history="1">
             <w:r>
               <w:rPr>
                 <w:rStyle w:val="Lienhypertexte"/>
@@ -2093,7 +2080,7 @@
                 <w:noProof/>
                 <w:webHidden/>
               </w:rPr>
-              <w:instrText xml:space="preserve"> PAGEREF _Toc506030995 \h </w:instrText>
+              <w:instrText xml:space="preserve"> PAGEREF _Toc506031617 \h </w:instrText>
             </w:r>
             <w:r>
               <w:rPr>
@@ -2132,12 +2119,11 @@
             </w:tabs>
             <w:rPr>
               <w:noProof/>
-              <w:sz w:val="22"/>
               <w:szCs w:val="22"/>
               <w:lang w:val="en-GB" w:eastAsia="en-GB"/>
             </w:rPr>
           </w:pPr>
-          <w:hyperlink w:anchor="_Toc506030996" w:history="1">
+          <w:hyperlink w:anchor="_Toc506031618" w:history="1">
             <w:r>
               <w:rPr>
                 <w:rStyle w:val="Lienhypertexte"/>
@@ -2164,7 +2150,7 @@
                 <w:noProof/>
                 <w:webHidden/>
               </w:rPr>
-              <w:instrText xml:space="preserve"> PAGEREF _Toc506030996 \h </w:instrText>
+              <w:instrText xml:space="preserve"> PAGEREF _Toc506031618 \h </w:instrText>
             </w:r>
             <w:r>
               <w:rPr>
@@ -2203,12 +2189,11 @@
             </w:tabs>
             <w:rPr>
               <w:noProof/>
-              <w:sz w:val="22"/>
               <w:szCs w:val="22"/>
               <w:lang w:val="en-GB" w:eastAsia="en-GB"/>
             </w:rPr>
           </w:pPr>
-          <w:hyperlink w:anchor="_Toc506030997" w:history="1">
+          <w:hyperlink w:anchor="_Toc506031619" w:history="1">
             <w:r>
               <w:rPr>
                 <w:rStyle w:val="Lienhypertexte"/>
@@ -2235,7 +2220,7 @@
                 <w:noProof/>
                 <w:webHidden/>
               </w:rPr>
-              <w:instrText xml:space="preserve"> PAGEREF _Toc506030997 \h </w:instrText>
+              <w:instrText xml:space="preserve"> PAGEREF _Toc506031619 \h </w:instrText>
             </w:r>
             <w:r>
               <w:rPr>
@@ -2274,12 +2259,11 @@
             </w:tabs>
             <w:rPr>
               <w:noProof/>
-              <w:sz w:val="22"/>
               <w:szCs w:val="22"/>
               <w:lang w:val="en-GB" w:eastAsia="en-GB"/>
             </w:rPr>
           </w:pPr>
-          <w:hyperlink w:anchor="_Toc506030998" w:history="1">
+          <w:hyperlink w:anchor="_Toc506031620" w:history="1">
             <w:r>
               <w:rPr>
                 <w:rStyle w:val="Lienhypertexte"/>
@@ -2306,7 +2290,7 @@
                 <w:noProof/>
                 <w:webHidden/>
               </w:rPr>
-              <w:instrText xml:space="preserve"> PAGEREF _Toc506030998 \h </w:instrText>
+              <w:instrText xml:space="preserve"> PAGEREF _Toc506031620 \h </w:instrText>
             </w:r>
             <w:r>
               <w:rPr>
@@ -2345,12 +2329,11 @@
             </w:tabs>
             <w:rPr>
               <w:noProof/>
-              <w:sz w:val="22"/>
               <w:szCs w:val="22"/>
               <w:lang w:val="en-GB" w:eastAsia="en-GB"/>
             </w:rPr>
           </w:pPr>
-          <w:hyperlink w:anchor="_Toc506030999" w:history="1">
+          <w:hyperlink w:anchor="_Toc506031621" w:history="1">
             <w:r>
               <w:rPr>
                 <w:rStyle w:val="Lienhypertexte"/>
@@ -2377,7 +2360,7 @@
                 <w:noProof/>
                 <w:webHidden/>
               </w:rPr>
-              <w:instrText xml:space="preserve"> PAGEREF _Toc506030999 \h </w:instrText>
+              <w:instrText xml:space="preserve"> PAGEREF _Toc506031621 \h </w:instrText>
             </w:r>
             <w:r>
               <w:rPr>
@@ -2416,12 +2399,11 @@
             </w:tabs>
             <w:rPr>
               <w:noProof/>
-              <w:sz w:val="22"/>
               <w:szCs w:val="22"/>
               <w:lang w:val="en-GB" w:eastAsia="en-GB"/>
             </w:rPr>
           </w:pPr>
-          <w:hyperlink w:anchor="_Toc506031000" w:history="1">
+          <w:hyperlink w:anchor="_Toc506031622" w:history="1">
             <w:r>
               <w:rPr>
                 <w:rStyle w:val="Lienhypertexte"/>
@@ -2448,7 +2430,7 @@
                 <w:noProof/>
                 <w:webHidden/>
               </w:rPr>
-              <w:instrText xml:space="preserve"> PAGEREF _Toc506031000 \h </w:instrText>
+              <w:instrText xml:space="preserve"> PAGEREF _Toc506031622 \h </w:instrText>
             </w:r>
             <w:r>
               <w:rPr>
@@ -2487,12 +2469,11 @@
             </w:tabs>
             <w:rPr>
               <w:noProof/>
-              <w:sz w:val="22"/>
               <w:szCs w:val="22"/>
               <w:lang w:val="en-GB" w:eastAsia="en-GB"/>
             </w:rPr>
           </w:pPr>
-          <w:hyperlink w:anchor="_Toc506031001" w:history="1">
+          <w:hyperlink w:anchor="_Toc506031623" w:history="1">
             <w:r>
               <w:rPr>
                 <w:rStyle w:val="Lienhypertexte"/>
@@ -2519,7 +2500,7 @@
                 <w:noProof/>
                 <w:webHidden/>
               </w:rPr>
-              <w:instrText xml:space="preserve"> PAGEREF _Toc506031001 \h </w:instrText>
+              <w:instrText xml:space="preserve"> PAGEREF _Toc506031623 \h </w:instrText>
             </w:r>
             <w:r>
               <w:rPr>
@@ -2558,12 +2539,11 @@
             </w:tabs>
             <w:rPr>
               <w:noProof/>
-              <w:sz w:val="22"/>
               <w:szCs w:val="22"/>
               <w:lang w:val="en-GB" w:eastAsia="en-GB"/>
             </w:rPr>
           </w:pPr>
-          <w:hyperlink w:anchor="_Toc506031002" w:history="1">
+          <w:hyperlink w:anchor="_Toc506031624" w:history="1">
             <w:r>
               <w:rPr>
                 <w:rStyle w:val="Lienhypertexte"/>
@@ -2590,7 +2570,7 @@
                 <w:noProof/>
                 <w:webHidden/>
               </w:rPr>
-              <w:instrText xml:space="preserve"> PAGEREF _Toc506031002 \h </w:instrText>
+              <w:instrText xml:space="preserve"> PAGEREF _Toc506031624 \h </w:instrText>
             </w:r>
             <w:r>
               <w:rPr>
@@ -2629,12 +2609,11 @@
             </w:tabs>
             <w:rPr>
               <w:noProof/>
-              <w:sz w:val="22"/>
               <w:szCs w:val="22"/>
               <w:lang w:val="en-GB" w:eastAsia="en-GB"/>
             </w:rPr>
           </w:pPr>
-          <w:hyperlink w:anchor="_Toc506031003" w:history="1">
+          <w:hyperlink w:anchor="_Toc506031625" w:history="1">
             <w:r>
               <w:rPr>
                 <w:rStyle w:val="Lienhypertexte"/>
@@ -2661,7 +2640,7 @@
                 <w:noProof/>
                 <w:webHidden/>
               </w:rPr>
-              <w:instrText xml:space="preserve"> PAGEREF _Toc506031003 \h </w:instrText>
+              <w:instrText xml:space="preserve"> PAGEREF _Toc506031625 \h </w:instrText>
             </w:r>
             <w:r>
               <w:rPr>
@@ -2700,12 +2679,11 @@
             </w:tabs>
             <w:rPr>
               <w:noProof/>
-              <w:sz w:val="22"/>
               <w:szCs w:val="22"/>
               <w:lang w:val="en-GB" w:eastAsia="en-GB"/>
             </w:rPr>
           </w:pPr>
-          <w:hyperlink w:anchor="_Toc506031004" w:history="1">
+          <w:hyperlink w:anchor="_Toc506031626" w:history="1">
             <w:r>
               <w:rPr>
                 <w:rStyle w:val="Lienhypertexte"/>
@@ -2732,7 +2710,7 @@
                 <w:noProof/>
                 <w:webHidden/>
               </w:rPr>
-              <w:instrText xml:space="preserve"> PAGEREF _Toc506031004 \h </w:instrText>
+              <w:instrText xml:space="preserve"> PAGEREF _Toc506031626 \h </w:instrText>
             </w:r>
             <w:r>
               <w:rPr>
@@ -2771,12 +2749,11 @@
             </w:tabs>
             <w:rPr>
               <w:noProof/>
-              <w:sz w:val="22"/>
               <w:szCs w:val="22"/>
               <w:lang w:val="en-GB" w:eastAsia="en-GB"/>
             </w:rPr>
           </w:pPr>
-          <w:hyperlink w:anchor="_Toc506031005" w:history="1">
+          <w:hyperlink w:anchor="_Toc506031627" w:history="1">
             <w:r>
               <w:rPr>
                 <w:rStyle w:val="Lienhypertexte"/>
@@ -2803,7 +2780,7 @@
                 <w:noProof/>
                 <w:webHidden/>
               </w:rPr>
-              <w:instrText xml:space="preserve"> PAGEREF _Toc506031005 \h </w:instrText>
+              <w:instrText xml:space="preserve"> PAGEREF _Toc506031627 \h </w:instrText>
             </w:r>
             <w:r>
               <w:rPr>
@@ -2854,7 +2831,7 @@
       <w:pPr>
         <w:pStyle w:val="Titre1"/>
       </w:pPr>
-      <w:bookmarkStart w:id="1" w:name="_Toc506030982"/>
+      <w:bookmarkStart w:id="1" w:name="_Toc506031604"/>
       <w:r>
         <w:lastRenderedPageBreak/>
         <w:t>Introduction</w:t>
@@ -2870,7 +2847,7 @@
       <w:pPr>
         <w:pStyle w:val="Titre1"/>
       </w:pPr>
-      <w:bookmarkStart w:id="2" w:name="_Toc506030983"/>
+      <w:bookmarkStart w:id="2" w:name="_Toc506031605"/>
       <w:r>
         <w:lastRenderedPageBreak/>
         <w:t>Présentation</w:t>
@@ -3133,7 +3110,7 @@
         <w:pStyle w:val="Titre1"/>
         <w:spacing w:before="0"/>
       </w:pPr>
-      <w:bookmarkStart w:id="3" w:name="_Toc506030984"/>
+      <w:bookmarkStart w:id="3" w:name="_Toc506031606"/>
       <w:r>
         <w:lastRenderedPageBreak/>
         <w:t>Stratégie</w:t>
@@ -3150,9 +3127,9 @@
           <w:noProof/>
         </w:rPr>
         <w:drawing>
-          <wp:inline distT="0" distB="0" distL="0" distR="0" wp14:anchorId="35EB7CA2" wp14:editId="4C12FF98">
-            <wp:extent cx="7838110" cy="5087768"/>
-            <wp:effectExtent l="0" t="0" r="0" b="0"/>
+          <wp:inline distT="0" distB="0" distL="0" distR="0" wp14:anchorId="35EB7CA2" wp14:editId="3700E44A">
+            <wp:extent cx="7804698" cy="5066080"/>
+            <wp:effectExtent l="0" t="0" r="6350" b="1270"/>
             <wp:docPr id="1" name="Image 1"/>
             <wp:cNvGraphicFramePr>
               <a:graphicFrameLocks xmlns:a="http://schemas.openxmlformats.org/drawingml/2006/main" noChangeAspect="1"/>
@@ -3173,7 +3150,7 @@
                   <pic:spPr>
                     <a:xfrm>
                       <a:off x="0" y="0"/>
-                      <a:ext cx="7875734" cy="5112190"/>
+                      <a:ext cx="7844312" cy="5091794"/>
                     </a:xfrm>
                     <a:prstGeom prst="rect">
                       <a:avLst/>
@@ -3189,6 +3166,7 @@
     <w:p>
       <w:pPr>
         <w:pStyle w:val="Lgende"/>
+        <w:spacing w:after="0"/>
         <w:sectPr>
           <w:pgSz w:w="16838" w:h="11906" w:orient="landscape"/>
           <w:pgMar w:top="993" w:right="1417" w:bottom="1701" w:left="1417" w:header="708" w:footer="708" w:gutter="0"/>
@@ -3196,7 +3174,7 @@
           <w:docGrid w:linePitch="360"/>
         </w:sectPr>
       </w:pPr>
-      <w:bookmarkStart w:id="4" w:name="_Toc506030967"/>
+      <w:bookmarkStart w:id="4" w:name="_Toc506031589"/>
       <w:r>
         <w:t xml:space="preserve">Figure </w:t>
       </w:r>
@@ -3227,7 +3205,7 @@
       <w:pPr>
         <w:pStyle w:val="Titre2"/>
       </w:pPr>
-      <w:bookmarkStart w:id="5" w:name="_Toc506030985"/>
+      <w:bookmarkStart w:id="5" w:name="_Toc506031607"/>
       <w:r>
         <w:lastRenderedPageBreak/>
         <w:t>Stratégie de Aero-</w:t>
@@ -3252,19 +3230,25 @@
       </w:r>
     </w:p>
     <w:p>
+      <w:r>
+        <w:t>De ses orientations découles des objectifs qui ont permis de définir un plan d’action. Le schéma ci-dessous présente les relations entre les différents éléments qui permettent à cette entreprise de concrétiser son ambition.</w:t>
+      </w:r>
+    </w:p>
+    <w:p>
       <w:pPr>
         <w:jc w:val="both"/>
       </w:pPr>
       <w:r>
-        <w:t>De ses orientations découles des objectifs qui ont permis de définir un plan d’action. Le schéma ci-dessous présente les relations entre les différents éléments qui permettent à cette entreprise de concrétiser son ambition.</w:t>
-      </w:r>
-    </w:p>
-    <w:p>
-      <w:pPr>
-        <w:jc w:val="both"/>
-      </w:pPr>
-      <w:r>
-        <w:t xml:space="preserve">Le plan d’action de </w:t>
+        <w:t xml:space="preserve">Le plan </w:t>
+      </w:r>
+      <w:r>
+        <w:rPr>
+          <w:szCs w:val="22"/>
+        </w:rPr>
+        <w:t>d’action</w:t>
+      </w:r>
+      <w:r>
+        <w:t xml:space="preserve"> de </w:t>
       </w:r>
       <w:r>
         <w:t>Aero</w:t>
@@ -3278,12 +3262,8 @@
         <w:pStyle w:val="Paragraphedeliste"/>
         <w:numPr>
           <w:ilvl w:val="0"/>
-          <w:numId w:val="2"/>
+          <w:numId w:val="4"/>
         </w:numPr>
-        <w:spacing w:before="240" w:after="120"/>
-        <w:ind w:left="714" w:hanging="357"/>
-        <w:contextualSpacing w:val="0"/>
-        <w:jc w:val="both"/>
       </w:pPr>
       <w:r>
         <w:t xml:space="preserve">Axe métier </w:t>
@@ -3294,9 +3274,8 @@
         <w:pStyle w:val="Paragraphedeliste"/>
         <w:numPr>
           <w:ilvl w:val="1"/>
-          <w:numId w:val="2"/>
+          <w:numId w:val="4"/>
         </w:numPr>
-        <w:jc w:val="both"/>
       </w:pPr>
       <w:r>
         <w:t>Proposer un service d’accès aux données techniques à ses clients</w:t>
@@ -3307,9 +3286,8 @@
         <w:pStyle w:val="Paragraphedeliste"/>
         <w:numPr>
           <w:ilvl w:val="1"/>
-          <w:numId w:val="2"/>
+          <w:numId w:val="4"/>
         </w:numPr>
-        <w:jc w:val="both"/>
       </w:pPr>
       <w:r>
         <w:t>Proposer un service d’accès aux informations d’expédition à ses clients dans le domaine de la vente</w:t>
@@ -3320,9 +3298,8 @@
         <w:pStyle w:val="Paragraphedeliste"/>
         <w:numPr>
           <w:ilvl w:val="1"/>
-          <w:numId w:val="2"/>
+          <w:numId w:val="4"/>
         </w:numPr>
-        <w:jc w:val="both"/>
       </w:pPr>
       <w:r>
         <w:t>Mise en place de partenariat avec les constructeurs</w:t>
@@ -3333,12 +3310,8 @@
         <w:pStyle w:val="Paragraphedeliste"/>
         <w:numPr>
           <w:ilvl w:val="0"/>
-          <w:numId w:val="2"/>
+          <w:numId w:val="4"/>
         </w:numPr>
-        <w:spacing w:before="240" w:after="120"/>
-        <w:ind w:left="714" w:hanging="357"/>
-        <w:contextualSpacing w:val="0"/>
-        <w:jc w:val="both"/>
       </w:pPr>
       <w:r>
         <w:t>Alignement du Système d’Information</w:t>
@@ -3349,9 +3322,8 @@
         <w:pStyle w:val="Paragraphedeliste"/>
         <w:numPr>
           <w:ilvl w:val="1"/>
-          <w:numId w:val="2"/>
+          <w:numId w:val="4"/>
         </w:numPr>
-        <w:jc w:val="both"/>
       </w:pPr>
       <w:r>
         <w:t>Refonte de son réseau AéroNet</w:t>
@@ -3362,9 +3334,8 @@
         <w:pStyle w:val="Paragraphedeliste"/>
         <w:numPr>
           <w:ilvl w:val="1"/>
-          <w:numId w:val="2"/>
+          <w:numId w:val="4"/>
         </w:numPr>
-        <w:jc w:val="both"/>
       </w:pPr>
       <w:r>
         <w:t>Mise en place d’un ERP</w:t>
@@ -3375,19 +3346,18 @@
         <w:pStyle w:val="Paragraphedeliste"/>
         <w:numPr>
           <w:ilvl w:val="1"/>
-          <w:numId w:val="2"/>
+          <w:numId w:val="4"/>
         </w:numPr>
+      </w:pPr>
+      <w:r>
+        <w:t>Participer au projet e-PME</w:t>
+      </w:r>
+    </w:p>
+    <w:p>
+      <w:pPr>
         <w:jc w:val="both"/>
       </w:pPr>
       <w:r>
-        <w:t>Participer au projet e-PME</w:t>
-      </w:r>
-    </w:p>
-    <w:p>
-      <w:pPr>
-        <w:jc w:val="both"/>
-      </w:pPr>
-      <w:r>
         <w:t>La stratégie de l’entreprise repose sur ses forces aussi il semble judicieux de présenter son organisation.</w:t>
       </w:r>
       <w:r>
@@ -3403,7 +3373,7 @@
       <w:pPr>
         <w:pStyle w:val="Titre1"/>
       </w:pPr>
-      <w:bookmarkStart w:id="6" w:name="_Toc506030986"/>
+      <w:bookmarkStart w:id="6" w:name="_Toc506031608"/>
       <w:r>
         <w:lastRenderedPageBreak/>
         <w:t>Analyse métier</w:t>
@@ -3414,7 +3384,7 @@
       <w:pPr>
         <w:pStyle w:val="Titre2"/>
       </w:pPr>
-      <w:bookmarkStart w:id="7" w:name="_Toc506030987"/>
+      <w:bookmarkStart w:id="7" w:name="_Toc506031609"/>
       <w:r>
         <w:t>Organisation</w:t>
       </w:r>
@@ -3469,7 +3439,7 @@
       <w:pPr>
         <w:pStyle w:val="Lgende"/>
       </w:pPr>
-      <w:bookmarkStart w:id="8" w:name="_Toc506030968"/>
+      <w:bookmarkStart w:id="8" w:name="_Toc506031590"/>
       <w:r>
         <w:t xml:space="preserve">Figure </w:t>
       </w:r>
@@ -3500,7 +3470,7 @@
       <w:pPr>
         <w:pStyle w:val="Titre2"/>
       </w:pPr>
-      <w:bookmarkStart w:id="9" w:name="_Toc506030988"/>
+      <w:bookmarkStart w:id="9" w:name="_Toc506031610"/>
       <w:r>
         <w:t>Organisation géographique</w:t>
       </w:r>
@@ -3556,7 +3526,7 @@
       <w:pPr>
         <w:pStyle w:val="Lgende"/>
       </w:pPr>
-      <w:bookmarkStart w:id="10" w:name="_Toc506030969"/>
+      <w:bookmarkStart w:id="10" w:name="_Toc506031591"/>
       <w:r>
         <w:t xml:space="preserve">Figure </w:t>
       </w:r>
@@ -3593,7 +3563,7 @@
       <w:pPr>
         <w:pStyle w:val="Titre2"/>
       </w:pPr>
-      <w:bookmarkStart w:id="11" w:name="_Toc506030989"/>
+      <w:bookmarkStart w:id="11" w:name="_Toc506031611"/>
       <w:r>
         <w:lastRenderedPageBreak/>
         <w:t>Processus métier</w:t>
@@ -3650,7 +3620,7 @@
       <w:pPr>
         <w:pStyle w:val="Lgende"/>
       </w:pPr>
-      <w:bookmarkStart w:id="12" w:name="_Toc506030970"/>
+      <w:bookmarkStart w:id="12" w:name="_Toc506031592"/>
       <w:r>
         <w:t xml:space="preserve">Figure </w:t>
       </w:r>
@@ -3677,6 +3647,26 @@
       </w:r>
       <w:bookmarkEnd w:id="12"/>
     </w:p>
+    <w:p>
+      <w:pPr>
+        <w:jc w:val="both"/>
+      </w:pPr>
+      <w:r>
+        <w:t xml:space="preserve">Cette organisation permet de mettre en œuvre les différentes fonctions nécessaires à la réalisation des nombreux services que propose la société </w:t>
+      </w:r>
+      <w:r>
+        <w:t>Aero</w:t>
+      </w:r>
+      <w:r>
+        <w:t xml:space="preserve">-Breizh. </w:t>
+      </w:r>
+    </w:p>
+    <w:p>
+      <w:r>
+        <w:t>L’analyse fonctionnelle présenté ci-dessous permet de comprendre comment ses fonctions sont mises en œuvre.</w:t>
+      </w:r>
+    </w:p>
+    <w:p/>
     <w:p>
       <w:pPr>
         <w:pStyle w:val="Titre2"/>
@@ -3692,7 +3682,7 @@
       <w:pPr>
         <w:pStyle w:val="Titre1"/>
       </w:pPr>
-      <w:bookmarkStart w:id="13" w:name="_Toc506030990"/>
+      <w:bookmarkStart w:id="13" w:name="_Toc506031612"/>
       <w:r>
         <w:lastRenderedPageBreak/>
         <w:t>Analyse fonctionnelle</w:t>
@@ -3749,7 +3739,7 @@
       <w:pPr>
         <w:pStyle w:val="Lgende"/>
       </w:pPr>
-      <w:bookmarkStart w:id="14" w:name="_Toc506030971"/>
+      <w:bookmarkStart w:id="14" w:name="_Toc506031593"/>
       <w:r>
         <w:t xml:space="preserve">Figure </w:t>
       </w:r>
@@ -3790,7 +3780,7 @@
       <w:pPr>
         <w:pStyle w:val="Titre2"/>
       </w:pPr>
-      <w:bookmarkStart w:id="15" w:name="_Toc506030991"/>
+      <w:bookmarkStart w:id="15" w:name="_Toc506031613"/>
       <w:r>
         <w:lastRenderedPageBreak/>
         <w:t>Ingénierie et gestion des données techniques</w:t>
@@ -3847,7 +3837,7 @@
       <w:pPr>
         <w:pStyle w:val="Lgende"/>
       </w:pPr>
-      <w:bookmarkStart w:id="16" w:name="_Toc506030972"/>
+      <w:bookmarkStart w:id="16" w:name="_Toc506031594"/>
       <w:r>
         <w:t xml:space="preserve">Figure </w:t>
       </w:r>
@@ -3878,7 +3868,7 @@
       <w:pPr>
         <w:pStyle w:val="Titre2"/>
       </w:pPr>
-      <w:bookmarkStart w:id="17" w:name="_Toc506030992"/>
+      <w:bookmarkStart w:id="17" w:name="_Toc506031614"/>
       <w:r>
         <w:t>Maintenance cellule et modifications</w:t>
       </w:r>
@@ -3934,7 +3924,7 @@
       <w:pPr>
         <w:pStyle w:val="Lgende"/>
       </w:pPr>
-      <w:bookmarkStart w:id="18" w:name="_Toc506030973"/>
+      <w:bookmarkStart w:id="18" w:name="_Toc506031595"/>
       <w:r>
         <w:t xml:space="preserve">Figure </w:t>
       </w:r>
@@ -3965,7 +3955,7 @@
       <w:pPr>
         <w:pStyle w:val="Titre2"/>
       </w:pPr>
-      <w:bookmarkStart w:id="19" w:name="_Toc506030993"/>
+      <w:bookmarkStart w:id="19" w:name="_Toc506031615"/>
       <w:r>
         <w:lastRenderedPageBreak/>
         <w:t>Décapage à sec et peinture</w:t>
@@ -4022,7 +4012,7 @@
       <w:pPr>
         <w:pStyle w:val="Lgende"/>
       </w:pPr>
-      <w:bookmarkStart w:id="20" w:name="_Toc506030974"/>
+      <w:bookmarkStart w:id="20" w:name="_Toc506031596"/>
       <w:r>
         <w:t xml:space="preserve">Figure </w:t>
       </w:r>
@@ -4053,7 +4043,7 @@
       <w:pPr>
         <w:pStyle w:val="Titre2"/>
       </w:pPr>
-      <w:bookmarkStart w:id="21" w:name="_Toc506030994"/>
+      <w:bookmarkStart w:id="21" w:name="_Toc506031616"/>
       <w:r>
         <w:t>Maintenance en ligne</w:t>
       </w:r>
@@ -4109,7 +4099,7 @@
       <w:pPr>
         <w:pStyle w:val="Lgende"/>
       </w:pPr>
-      <w:bookmarkStart w:id="22" w:name="_Toc506030975"/>
+      <w:bookmarkStart w:id="22" w:name="_Toc506031597"/>
       <w:r>
         <w:t xml:space="preserve">Figure </w:t>
       </w:r>
@@ -4148,7 +4138,7 @@
       <w:pPr>
         <w:pStyle w:val="Titre2"/>
       </w:pPr>
-      <w:bookmarkStart w:id="23" w:name="_Toc506030995"/>
+      <w:bookmarkStart w:id="23" w:name="_Toc506031617"/>
       <w:r>
         <w:lastRenderedPageBreak/>
         <w:t>Réparation, entretien et sous-traitance d'équipements</w:t>
@@ -4205,7 +4195,7 @@
       <w:pPr>
         <w:pStyle w:val="Lgende"/>
       </w:pPr>
-      <w:bookmarkStart w:id="24" w:name="_Toc506030976"/>
+      <w:bookmarkStart w:id="24" w:name="_Toc506031598"/>
       <w:r>
         <w:t xml:space="preserve">Figure </w:t>
       </w:r>
@@ -4236,7 +4226,7 @@
       <w:pPr>
         <w:pStyle w:val="Titre2"/>
       </w:pPr>
-      <w:bookmarkStart w:id="25" w:name="_Toc506030996"/>
+      <w:bookmarkStart w:id="25" w:name="_Toc506031618"/>
       <w:r>
         <w:t>Vente et distribution de pièces</w:t>
       </w:r>
@@ -4292,7 +4282,7 @@
       <w:pPr>
         <w:pStyle w:val="Lgende"/>
       </w:pPr>
-      <w:bookmarkStart w:id="26" w:name="_Toc506030977"/>
+      <w:bookmarkStart w:id="26" w:name="_Toc506031599"/>
       <w:r>
         <w:t xml:space="preserve">Figure </w:t>
       </w:r>
@@ -4328,7 +4318,7 @@
       <w:pPr>
         <w:pStyle w:val="Titre1"/>
       </w:pPr>
-      <w:bookmarkStart w:id="27" w:name="_Toc506030997"/>
+      <w:bookmarkStart w:id="27" w:name="_Toc506031619"/>
       <w:r>
         <w:lastRenderedPageBreak/>
         <w:t>Analyse d’architecture applicative</w:t>
@@ -4339,7 +4329,7 @@
       <w:pPr>
         <w:pStyle w:val="Titre2"/>
       </w:pPr>
-      <w:bookmarkStart w:id="28" w:name="_Toc506030998"/>
+      <w:bookmarkStart w:id="28" w:name="_Toc506031620"/>
       <w:r>
         <w:t>Infrastructure applicative actuelle</w:t>
       </w:r>
@@ -4395,7 +4385,7 @@
       <w:pPr>
         <w:pStyle w:val="Lgende"/>
       </w:pPr>
-      <w:bookmarkStart w:id="29" w:name="_Toc506030978"/>
+      <w:bookmarkStart w:id="29" w:name="_Toc506031600"/>
       <w:r>
         <w:t xml:space="preserve">Figure </w:t>
       </w:r>
@@ -4426,7 +4416,7 @@
       <w:pPr>
         <w:pStyle w:val="Titre2"/>
       </w:pPr>
-      <w:bookmarkStart w:id="30" w:name="_Toc506030999"/>
+      <w:bookmarkStart w:id="30" w:name="_Toc506031621"/>
       <w:r>
         <w:t>Infrastructure applicative cible</w:t>
       </w:r>
@@ -4482,7 +4472,7 @@
       <w:pPr>
         <w:pStyle w:val="Lgende"/>
       </w:pPr>
-      <w:bookmarkStart w:id="31" w:name="_Toc506030979"/>
+      <w:bookmarkStart w:id="31" w:name="_Toc506031601"/>
       <w:r>
         <w:t xml:space="preserve">Figure </w:t>
       </w:r>
@@ -4518,7 +4508,7 @@
       <w:pPr>
         <w:pStyle w:val="Titre1"/>
       </w:pPr>
-      <w:bookmarkStart w:id="32" w:name="_Toc506031000"/>
+      <w:bookmarkStart w:id="32" w:name="_Toc506031622"/>
       <w:r>
         <w:lastRenderedPageBreak/>
         <w:t>Analyse de l’architecture technique</w:t>
@@ -4529,7 +4519,7 @@
       <w:pPr>
         <w:pStyle w:val="Titre2"/>
       </w:pPr>
-      <w:bookmarkStart w:id="33" w:name="_Toc506031001"/>
+      <w:bookmarkStart w:id="33" w:name="_Toc506031623"/>
       <w:r>
         <w:t>Infrastructure technique actuelle</w:t>
       </w:r>
@@ -4585,7 +4575,7 @@
       <w:pPr>
         <w:pStyle w:val="Lgende"/>
       </w:pPr>
-      <w:bookmarkStart w:id="34" w:name="_Toc506030980"/>
+      <w:bookmarkStart w:id="34" w:name="_Toc506031602"/>
       <w:r>
         <w:t xml:space="preserve">Figure </w:t>
       </w:r>
@@ -4616,7 +4606,7 @@
       <w:pPr>
         <w:pStyle w:val="Titre2"/>
       </w:pPr>
-      <w:bookmarkStart w:id="35" w:name="_Toc506031002"/>
+      <w:bookmarkStart w:id="35" w:name="_Toc506031624"/>
       <w:r>
         <w:t>Infrastructure technique cible</w:t>
       </w:r>
@@ -4672,7 +4662,7 @@
       <w:pPr>
         <w:pStyle w:val="Lgende"/>
       </w:pPr>
-      <w:bookmarkStart w:id="36" w:name="_Toc506030981"/>
+      <w:bookmarkStart w:id="36" w:name="_Toc506031603"/>
       <w:r>
         <w:t xml:space="preserve">Figure </w:t>
       </w:r>
@@ -4713,7 +4703,7 @@
       <w:pPr>
         <w:pStyle w:val="Titre1"/>
       </w:pPr>
-      <w:bookmarkStart w:id="37" w:name="_Toc506031003"/>
+      <w:bookmarkStart w:id="37" w:name="_Toc506031625"/>
       <w:r>
         <w:lastRenderedPageBreak/>
         <w:t>Projets retenus</w:t>
@@ -4734,7 +4724,7 @@
       <w:pPr>
         <w:pStyle w:val="Titre1"/>
       </w:pPr>
-      <w:bookmarkStart w:id="38" w:name="_Toc506031004"/>
+      <w:bookmarkStart w:id="38" w:name="_Toc506031626"/>
       <w:r>
         <w:lastRenderedPageBreak/>
         <w:t>Conclusion</w:t>
@@ -4755,7 +4745,7 @@
       <w:pPr>
         <w:pStyle w:val="Titre1"/>
       </w:pPr>
-      <w:bookmarkStart w:id="39" w:name="_Toc506031005"/>
+      <w:bookmarkStart w:id="39" w:name="_Toc506031627"/>
       <w:r>
         <w:lastRenderedPageBreak/>
         <w:t>Table des illustrations</w:t>
@@ -4770,7 +4760,6 @@
         </w:tabs>
         <w:rPr>
           <w:noProof/>
-          <w:sz w:val="22"/>
           <w:szCs w:val="22"/>
           <w:lang w:val="en-GB" w:eastAsia="en-GB"/>
         </w:rPr>
@@ -4784,7 +4773,7 @@
       <w:r>
         <w:fldChar w:fldCharType="separate"/>
       </w:r>
-      <w:hyperlink w:anchor="_Toc506030967" w:history="1">
+      <w:hyperlink w:anchor="_Toc506031589" w:history="1">
         <w:r>
           <w:rPr>
             <w:rStyle w:val="Lienhypertexte"/>
@@ -4811,7 +4800,7 @@
             <w:noProof/>
             <w:webHidden/>
           </w:rPr>
-          <w:instrText xml:space="preserve"> PAGEREF _Toc506030967 \h </w:instrText>
+          <w:instrText xml:space="preserve"> PAGEREF _Toc506031589 \h </w:instrText>
         </w:r>
         <w:r>
           <w:rPr>
@@ -4850,12 +4839,11 @@
         </w:tabs>
         <w:rPr>
           <w:noProof/>
-          <w:sz w:val="22"/>
           <w:szCs w:val="22"/>
           <w:lang w:val="en-GB" w:eastAsia="en-GB"/>
         </w:rPr>
       </w:pPr>
-      <w:hyperlink w:anchor="_Toc506030968" w:history="1">
+      <w:hyperlink w:anchor="_Toc506031590" w:history="1">
         <w:r>
           <w:rPr>
             <w:rStyle w:val="Lienhypertexte"/>
@@ -4882,7 +4870,7 @@
             <w:noProof/>
             <w:webHidden/>
           </w:rPr>
-          <w:instrText xml:space="preserve"> PAGEREF _Toc506030968 \h </w:instrText>
+          <w:instrText xml:space="preserve"> PAGEREF _Toc506031590 \h </w:instrText>
         </w:r>
         <w:r>
           <w:rPr>
@@ -4921,12 +4909,11 @@
         </w:tabs>
         <w:rPr>
           <w:noProof/>
-          <w:sz w:val="22"/>
           <w:szCs w:val="22"/>
           <w:lang w:val="en-GB" w:eastAsia="en-GB"/>
         </w:rPr>
       </w:pPr>
-      <w:hyperlink w:anchor="_Toc506030969" w:history="1">
+      <w:hyperlink w:anchor="_Toc506031591" w:history="1">
         <w:r>
           <w:rPr>
             <w:rStyle w:val="Lienhypertexte"/>
@@ -4953,7 +4940,7 @@
             <w:noProof/>
             <w:webHidden/>
           </w:rPr>
-          <w:instrText xml:space="preserve"> PAGEREF _Toc506030969 \h </w:instrText>
+          <w:instrText xml:space="preserve"> PAGEREF _Toc506031591 \h </w:instrText>
         </w:r>
         <w:r>
           <w:rPr>
@@ -4992,12 +4979,11 @@
         </w:tabs>
         <w:rPr>
           <w:noProof/>
-          <w:sz w:val="22"/>
           <w:szCs w:val="22"/>
           <w:lang w:val="en-GB" w:eastAsia="en-GB"/>
         </w:rPr>
       </w:pPr>
-      <w:hyperlink w:anchor="_Toc506030970" w:history="1">
+      <w:hyperlink w:anchor="_Toc506031592" w:history="1">
         <w:r>
           <w:rPr>
             <w:rStyle w:val="Lienhypertexte"/>
@@ -5024,7 +5010,7 @@
             <w:noProof/>
             <w:webHidden/>
           </w:rPr>
-          <w:instrText xml:space="preserve"> PAGEREF _Toc506030970 \h </w:instrText>
+          <w:instrText xml:space="preserve"> PAGEREF _Toc506031592 \h </w:instrText>
         </w:r>
         <w:r>
           <w:rPr>
@@ -5063,12 +5049,11 @@
         </w:tabs>
         <w:rPr>
           <w:noProof/>
-          <w:sz w:val="22"/>
           <w:szCs w:val="22"/>
           <w:lang w:val="en-GB" w:eastAsia="en-GB"/>
         </w:rPr>
       </w:pPr>
-      <w:hyperlink w:anchor="_Toc506030971" w:history="1">
+      <w:hyperlink w:anchor="_Toc506031593" w:history="1">
         <w:r>
           <w:rPr>
             <w:rStyle w:val="Lienhypertexte"/>
@@ -5095,7 +5080,7 @@
             <w:noProof/>
             <w:webHidden/>
           </w:rPr>
-          <w:instrText xml:space="preserve"> PAGEREF _Toc506030971 \h </w:instrText>
+          <w:instrText xml:space="preserve"> PAGEREF _Toc506031593 \h </w:instrText>
         </w:r>
         <w:r>
           <w:rPr>
@@ -5134,12 +5119,11 @@
         </w:tabs>
         <w:rPr>
           <w:noProof/>
-          <w:sz w:val="22"/>
           <w:szCs w:val="22"/>
           <w:lang w:val="en-GB" w:eastAsia="en-GB"/>
         </w:rPr>
       </w:pPr>
-      <w:hyperlink w:anchor="_Toc506030972" w:history="1">
+      <w:hyperlink w:anchor="_Toc506031594" w:history="1">
         <w:r>
           <w:rPr>
             <w:rStyle w:val="Lienhypertexte"/>
@@ -5166,7 +5150,7 @@
             <w:noProof/>
             <w:webHidden/>
           </w:rPr>
-          <w:instrText xml:space="preserve"> PAGEREF _Toc506030972 \h </w:instrText>
+          <w:instrText xml:space="preserve"> PAGEREF _Toc506031594 \h </w:instrText>
         </w:r>
         <w:r>
           <w:rPr>
@@ -5205,12 +5189,11 @@
         </w:tabs>
         <w:rPr>
           <w:noProof/>
-          <w:sz w:val="22"/>
           <w:szCs w:val="22"/>
           <w:lang w:val="en-GB" w:eastAsia="en-GB"/>
         </w:rPr>
       </w:pPr>
-      <w:hyperlink w:anchor="_Toc506030973" w:history="1">
+      <w:hyperlink w:anchor="_Toc506031595" w:history="1">
         <w:r>
           <w:rPr>
             <w:rStyle w:val="Lienhypertexte"/>
@@ -5237,7 +5220,7 @@
             <w:noProof/>
             <w:webHidden/>
           </w:rPr>
-          <w:instrText xml:space="preserve"> PAGEREF _Toc506030973 \h </w:instrText>
+          <w:instrText xml:space="preserve"> PAGEREF _Toc506031595 \h </w:instrText>
         </w:r>
         <w:r>
           <w:rPr>
@@ -5276,12 +5259,11 @@
         </w:tabs>
         <w:rPr>
           <w:noProof/>
-          <w:sz w:val="22"/>
           <w:szCs w:val="22"/>
           <w:lang w:val="en-GB" w:eastAsia="en-GB"/>
         </w:rPr>
       </w:pPr>
-      <w:hyperlink w:anchor="_Toc506030974" w:history="1">
+      <w:hyperlink w:anchor="_Toc506031596" w:history="1">
         <w:r>
           <w:rPr>
             <w:rStyle w:val="Lienhypertexte"/>
@@ -5308,7 +5290,7 @@
             <w:noProof/>
             <w:webHidden/>
           </w:rPr>
-          <w:instrText xml:space="preserve"> PAGEREF _Toc506030974 \h </w:instrText>
+          <w:instrText xml:space="preserve"> PAGEREF _Toc506031596 \h </w:instrText>
         </w:r>
         <w:r>
           <w:rPr>
@@ -5347,12 +5329,11 @@
         </w:tabs>
         <w:rPr>
           <w:noProof/>
-          <w:sz w:val="22"/>
           <w:szCs w:val="22"/>
           <w:lang w:val="en-GB" w:eastAsia="en-GB"/>
         </w:rPr>
       </w:pPr>
-      <w:hyperlink w:anchor="_Toc506030975" w:history="1">
+      <w:hyperlink w:anchor="_Toc506031597" w:history="1">
         <w:r>
           <w:rPr>
             <w:rStyle w:val="Lienhypertexte"/>
@@ -5379,7 +5360,7 @@
             <w:noProof/>
             <w:webHidden/>
           </w:rPr>
-          <w:instrText xml:space="preserve"> PAGEREF _Toc506030975 \h </w:instrText>
+          <w:instrText xml:space="preserve"> PAGEREF _Toc506031597 \h </w:instrText>
         </w:r>
         <w:r>
           <w:rPr>
@@ -5418,12 +5399,11 @@
         </w:tabs>
         <w:rPr>
           <w:noProof/>
-          <w:sz w:val="22"/>
           <w:szCs w:val="22"/>
           <w:lang w:val="en-GB" w:eastAsia="en-GB"/>
         </w:rPr>
       </w:pPr>
-      <w:hyperlink w:anchor="_Toc506030976" w:history="1">
+      <w:hyperlink w:anchor="_Toc506031598" w:history="1">
         <w:r>
           <w:rPr>
             <w:rStyle w:val="Lienhypertexte"/>
@@ -5450,7 +5430,7 @@
             <w:noProof/>
             <w:webHidden/>
           </w:rPr>
-          <w:instrText xml:space="preserve"> PAGEREF _Toc506030976 \h </w:instrText>
+          <w:instrText xml:space="preserve"> PAGEREF _Toc506031598 \h </w:instrText>
         </w:r>
         <w:r>
           <w:rPr>
@@ -5489,12 +5469,11 @@
         </w:tabs>
         <w:rPr>
           <w:noProof/>
-          <w:sz w:val="22"/>
           <w:szCs w:val="22"/>
           <w:lang w:val="en-GB" w:eastAsia="en-GB"/>
         </w:rPr>
       </w:pPr>
-      <w:hyperlink w:anchor="_Toc506030977" w:history="1">
+      <w:hyperlink w:anchor="_Toc506031599" w:history="1">
         <w:r>
           <w:rPr>
             <w:rStyle w:val="Lienhypertexte"/>
@@ -5521,7 +5500,7 @@
             <w:noProof/>
             <w:webHidden/>
           </w:rPr>
-          <w:instrText xml:space="preserve"> PAGEREF _Toc506030977 \h </w:instrText>
+          <w:instrText xml:space="preserve"> PAGEREF _Toc506031599 \h </w:instrText>
         </w:r>
         <w:r>
           <w:rPr>
@@ -5560,12 +5539,11 @@
         </w:tabs>
         <w:rPr>
           <w:noProof/>
-          <w:sz w:val="22"/>
           <w:szCs w:val="22"/>
           <w:lang w:val="en-GB" w:eastAsia="en-GB"/>
         </w:rPr>
       </w:pPr>
-      <w:hyperlink w:anchor="_Toc506030978" w:history="1">
+      <w:hyperlink w:anchor="_Toc506031600" w:history="1">
         <w:r>
           <w:rPr>
             <w:rStyle w:val="Lienhypertexte"/>
@@ -5592,7 +5570,7 @@
             <w:noProof/>
             <w:webHidden/>
           </w:rPr>
-          <w:instrText xml:space="preserve"> PAGEREF _Toc506030978 \h </w:instrText>
+          <w:instrText xml:space="preserve"> PAGEREF _Toc506031600 \h </w:instrText>
         </w:r>
         <w:r>
           <w:rPr>
@@ -5631,12 +5609,11 @@
         </w:tabs>
         <w:rPr>
           <w:noProof/>
-          <w:sz w:val="22"/>
           <w:szCs w:val="22"/>
           <w:lang w:val="en-GB" w:eastAsia="en-GB"/>
         </w:rPr>
       </w:pPr>
-      <w:hyperlink w:anchor="_Toc506030979" w:history="1">
+      <w:hyperlink w:anchor="_Toc506031601" w:history="1">
         <w:r>
           <w:rPr>
             <w:rStyle w:val="Lienhypertexte"/>
@@ -5663,7 +5640,7 @@
             <w:noProof/>
             <w:webHidden/>
           </w:rPr>
-          <w:instrText xml:space="preserve"> PAGEREF _Toc506030979 \h </w:instrText>
+          <w:instrText xml:space="preserve"> PAGEREF _Toc506031601 \h </w:instrText>
         </w:r>
         <w:r>
           <w:rPr>
@@ -5702,12 +5679,11 @@
         </w:tabs>
         <w:rPr>
           <w:noProof/>
-          <w:sz w:val="22"/>
           <w:szCs w:val="22"/>
           <w:lang w:val="en-GB" w:eastAsia="en-GB"/>
         </w:rPr>
       </w:pPr>
-      <w:hyperlink w:anchor="_Toc506030980" w:history="1">
+      <w:hyperlink w:anchor="_Toc506031602" w:history="1">
         <w:r>
           <w:rPr>
             <w:rStyle w:val="Lienhypertexte"/>
@@ -5734,7 +5710,7 @@
             <w:noProof/>
             <w:webHidden/>
           </w:rPr>
-          <w:instrText xml:space="preserve"> PAGEREF _Toc506030980 \h </w:instrText>
+          <w:instrText xml:space="preserve"> PAGEREF _Toc506031602 \h </w:instrText>
         </w:r>
         <w:r>
           <w:rPr>
@@ -5773,12 +5749,11 @@
         </w:tabs>
         <w:rPr>
           <w:noProof/>
-          <w:sz w:val="22"/>
           <w:szCs w:val="22"/>
           <w:lang w:val="en-GB" w:eastAsia="en-GB"/>
         </w:rPr>
       </w:pPr>
-      <w:hyperlink w:anchor="_Toc506030981" w:history="1">
+      <w:hyperlink w:anchor="_Toc506031603" w:history="1">
         <w:r>
           <w:rPr>
             <w:rStyle w:val="Lienhypertexte"/>
@@ -5805,7 +5780,7 @@
             <w:noProof/>
             <w:webHidden/>
           </w:rPr>
-          <w:instrText xml:space="preserve"> PAGEREF _Toc506030981 \h </w:instrText>
+          <w:instrText xml:space="preserve"> PAGEREF _Toc506031603 \h </w:instrText>
         </w:r>
         <w:r>
           <w:rPr>
@@ -5862,6 +5837,7 @@
         <w:separator/>
       </w:r>
     </w:p>
+    <w:p/>
   </w:endnote>
   <w:endnote w:type="continuationSeparator" w:id="0">
     <w:p>
@@ -5872,6 +5848,7 @@
         <w:continuationSeparator/>
       </w:r>
     </w:p>
+    <w:p/>
   </w:endnote>
 </w:endnotes>
 </file>
@@ -6043,7 +6020,7 @@
               <w:sz w:val="18"/>
               <w:szCs w:val="18"/>
             </w:rPr>
-            <w:t>4</w:t>
+            <w:t>1</w:t>
           </w:r>
           <w:r>
             <w:rPr>
@@ -6077,6 +6054,7 @@
         <w:separator/>
       </w:r>
     </w:p>
+    <w:p/>
   </w:footnote>
   <w:footnote w:type="continuationSeparator" w:id="0">
     <w:p>
@@ -6087,6 +6065,7 @@
         <w:continuationSeparator/>
       </w:r>
     </w:p>
+    <w:p/>
   </w:footnote>
 </w:footnotes>
 </file>
@@ -6152,6 +6131,92 @@
 <file path=word/numbering.xml><?xml version="1.0" encoding="utf-8"?>
 <w:numbering xmlns:wpc="http://schemas.microsoft.com/office/word/2010/wordprocessingCanvas" xmlns:cx="http://schemas.microsoft.com/office/drawing/2014/chartex" xmlns:cx1="http://schemas.microsoft.com/office/drawing/2015/9/8/chartex" xmlns:cx2="http://schemas.microsoft.com/office/drawing/2015/10/21/chartex" xmlns:cx3="http://schemas.microsoft.com/office/drawing/2016/5/9/chartex" xmlns:cx4="http://schemas.microsoft.com/office/drawing/2016/5/10/chartex" xmlns:cx5="http://schemas.microsoft.com/office/drawing/2016/5/11/chartex" xmlns:cx6="http://schemas.microsoft.com/office/drawing/2016/5/12/chartex" xmlns:cx7="http://schemas.microsoft.com/office/drawing/2016/5/13/chartex" xmlns:cx8="http://schemas.microsoft.com/office/drawing/2016/5/14/chartex" xmlns:mc="http://schemas.openxmlformats.org/markup-compatibility/2006" xmlns:aink="http://schemas.microsoft.com/office/drawing/2016/ink" xmlns:am3d="http://schemas.microsoft.com/office/drawing/2017/model3d" xmlns:o="urn:schemas-microsoft-com:office:office" xmlns:r="http://schemas.openxmlformats.org/officeDocument/2006/relationships" xmlns:m="http://schemas.openxmlformats.org/officeDocument/2006/math" xmlns:v="urn:schemas-microsoft-com:vml" xmlns:wp14="http://schemas.microsoft.com/office/word/2010/wordprocessingDrawing" xmlns:wp="http://schemas.openxmlformats.org/drawingml/2006/wordprocessingDrawing" xmlns:w10="urn:schemas-microsoft-com:office:word" xmlns:w="http://schemas.openxmlformats.org/wordprocessingml/2006/main" xmlns:w14="http://schemas.microsoft.com/office/word/2010/wordml" xmlns:w15="http://schemas.microsoft.com/office/word/2012/wordml" xmlns:w16cid="http://schemas.microsoft.com/office/word/2016/wordml/cid" xmlns:w16se="http://schemas.microsoft.com/office/word/2015/wordml/symex" xmlns:wpg="http://schemas.microsoft.com/office/word/2010/wordprocessingGroup" xmlns:wpi="http://schemas.microsoft.com/office/word/2010/wordprocessingInk" xmlns:wne="http://schemas.microsoft.com/office/word/2006/wordml" xmlns:wps="http://schemas.microsoft.com/office/word/2010/wordprocessingShape" mc:Ignorable="w14 w15 w16se w16cid wp14">
   <w:abstractNum w:abstractNumId="0" w15:restartNumberingAfterBreak="0">
+    <w:nsid w:val="09110DE3"/>
+    <w:multiLevelType w:val="hybridMultilevel"/>
+    <w:tmpl w:val="E56C0F5C"/>
+    <w:lvl w:ilvl="0" w:tplc="0809000F">
+      <w:start w:val="1"/>
+      <w:numFmt w:val="decimal"/>
+      <w:lvlText w:val="%1."/>
+      <w:lvlJc w:val="left"/>
+      <w:pPr>
+        <w:ind w:left="720" w:hanging="360"/>
+      </w:pPr>
+    </w:lvl>
+    <w:lvl w:ilvl="1" w:tplc="08090019">
+      <w:start w:val="1"/>
+      <w:numFmt w:val="lowerLetter"/>
+      <w:lvlText w:val="%2."/>
+      <w:lvlJc w:val="left"/>
+      <w:pPr>
+        <w:ind w:left="1440" w:hanging="360"/>
+      </w:pPr>
+    </w:lvl>
+    <w:lvl w:ilvl="2" w:tplc="0809001B" w:tentative="1">
+      <w:start w:val="1"/>
+      <w:numFmt w:val="lowerRoman"/>
+      <w:lvlText w:val="%3."/>
+      <w:lvlJc w:val="right"/>
+      <w:pPr>
+        <w:ind w:left="2160" w:hanging="180"/>
+      </w:pPr>
+    </w:lvl>
+    <w:lvl w:ilvl="3" w:tplc="0809000F" w:tentative="1">
+      <w:start w:val="1"/>
+      <w:numFmt w:val="decimal"/>
+      <w:lvlText w:val="%4."/>
+      <w:lvlJc w:val="left"/>
+      <w:pPr>
+        <w:ind w:left="2880" w:hanging="360"/>
+      </w:pPr>
+    </w:lvl>
+    <w:lvl w:ilvl="4" w:tplc="08090019" w:tentative="1">
+      <w:start w:val="1"/>
+      <w:numFmt w:val="lowerLetter"/>
+      <w:lvlText w:val="%5."/>
+      <w:lvlJc w:val="left"/>
+      <w:pPr>
+        <w:ind w:left="3600" w:hanging="360"/>
+      </w:pPr>
+    </w:lvl>
+    <w:lvl w:ilvl="5" w:tplc="0809001B" w:tentative="1">
+      <w:start w:val="1"/>
+      <w:numFmt w:val="lowerRoman"/>
+      <w:lvlText w:val="%6."/>
+      <w:lvlJc w:val="right"/>
+      <w:pPr>
+        <w:ind w:left="4320" w:hanging="180"/>
+      </w:pPr>
+    </w:lvl>
+    <w:lvl w:ilvl="6" w:tplc="0809000F" w:tentative="1">
+      <w:start w:val="1"/>
+      <w:numFmt w:val="decimal"/>
+      <w:lvlText w:val="%7."/>
+      <w:lvlJc w:val="left"/>
+      <w:pPr>
+        <w:ind w:left="5040" w:hanging="360"/>
+      </w:pPr>
+    </w:lvl>
+    <w:lvl w:ilvl="7" w:tplc="08090019" w:tentative="1">
+      <w:start w:val="1"/>
+      <w:numFmt w:val="lowerLetter"/>
+      <w:lvlText w:val="%8."/>
+      <w:lvlJc w:val="left"/>
+      <w:pPr>
+        <w:ind w:left="5760" w:hanging="360"/>
+      </w:pPr>
+    </w:lvl>
+    <w:lvl w:ilvl="8" w:tplc="0809001B" w:tentative="1">
+      <w:start w:val="1"/>
+      <w:numFmt w:val="lowerRoman"/>
+      <w:lvlText w:val="%9."/>
+      <w:lvlJc w:val="right"/>
+      <w:pPr>
+        <w:ind w:left="6480" w:hanging="180"/>
+      </w:pPr>
+    </w:lvl>
+  </w:abstractNum>
+  <w:abstractNum w:abstractNumId="1" w15:restartNumberingAfterBreak="0">
     <w:nsid w:val="09FF3FEE"/>
     <w:multiLevelType w:val="hybridMultilevel"/>
     <w:tmpl w:val="0EE4BBA0"/>
@@ -6263,7 +6328,7 @@
       </w:rPr>
     </w:lvl>
   </w:abstractNum>
-  <w:abstractNum w:abstractNumId="1" w15:restartNumberingAfterBreak="0">
+  <w:abstractNum w:abstractNumId="2" w15:restartNumberingAfterBreak="0">
     <w:nsid w:val="2D3E6176"/>
     <w:multiLevelType w:val="hybridMultilevel"/>
     <w:tmpl w:val="28B635F4"/>
@@ -6352,11 +6417,103 @@
       </w:pPr>
     </w:lvl>
   </w:abstractNum>
+  <w:abstractNum w:abstractNumId="3" w15:restartNumberingAfterBreak="0">
+    <w:nsid w:val="2FD9458A"/>
+    <w:multiLevelType w:val="hybridMultilevel"/>
+    <w:tmpl w:val="262E3B32"/>
+    <w:lvl w:ilvl="0" w:tplc="0809000F">
+      <w:start w:val="1"/>
+      <w:numFmt w:val="decimal"/>
+      <w:lvlText w:val="%1."/>
+      <w:lvlJc w:val="left"/>
+      <w:pPr>
+        <w:ind w:left="720" w:hanging="360"/>
+      </w:pPr>
+    </w:lvl>
+    <w:lvl w:ilvl="1" w:tplc="08090019">
+      <w:start w:val="1"/>
+      <w:numFmt w:val="lowerLetter"/>
+      <w:lvlText w:val="%2."/>
+      <w:lvlJc w:val="left"/>
+      <w:pPr>
+        <w:ind w:left="1440" w:hanging="360"/>
+      </w:pPr>
+    </w:lvl>
+    <w:lvl w:ilvl="2" w:tplc="0809001B" w:tentative="1">
+      <w:start w:val="1"/>
+      <w:numFmt w:val="lowerRoman"/>
+      <w:lvlText w:val="%3."/>
+      <w:lvlJc w:val="right"/>
+      <w:pPr>
+        <w:ind w:left="2160" w:hanging="180"/>
+      </w:pPr>
+    </w:lvl>
+    <w:lvl w:ilvl="3" w:tplc="0809000F" w:tentative="1">
+      <w:start w:val="1"/>
+      <w:numFmt w:val="decimal"/>
+      <w:lvlText w:val="%4."/>
+      <w:lvlJc w:val="left"/>
+      <w:pPr>
+        <w:ind w:left="2880" w:hanging="360"/>
+      </w:pPr>
+    </w:lvl>
+    <w:lvl w:ilvl="4" w:tplc="08090019" w:tentative="1">
+      <w:start w:val="1"/>
+      <w:numFmt w:val="lowerLetter"/>
+      <w:lvlText w:val="%5."/>
+      <w:lvlJc w:val="left"/>
+      <w:pPr>
+        <w:ind w:left="3600" w:hanging="360"/>
+      </w:pPr>
+    </w:lvl>
+    <w:lvl w:ilvl="5" w:tplc="0809001B" w:tentative="1">
+      <w:start w:val="1"/>
+      <w:numFmt w:val="lowerRoman"/>
+      <w:lvlText w:val="%6."/>
+      <w:lvlJc w:val="right"/>
+      <w:pPr>
+        <w:ind w:left="4320" w:hanging="180"/>
+      </w:pPr>
+    </w:lvl>
+    <w:lvl w:ilvl="6" w:tplc="0809000F" w:tentative="1">
+      <w:start w:val="1"/>
+      <w:numFmt w:val="decimal"/>
+      <w:lvlText w:val="%7."/>
+      <w:lvlJc w:val="left"/>
+      <w:pPr>
+        <w:ind w:left="5040" w:hanging="360"/>
+      </w:pPr>
+    </w:lvl>
+    <w:lvl w:ilvl="7" w:tplc="08090019" w:tentative="1">
+      <w:start w:val="1"/>
+      <w:numFmt w:val="lowerLetter"/>
+      <w:lvlText w:val="%8."/>
+      <w:lvlJc w:val="left"/>
+      <w:pPr>
+        <w:ind w:left="5760" w:hanging="360"/>
+      </w:pPr>
+    </w:lvl>
+    <w:lvl w:ilvl="8" w:tplc="0809001B" w:tentative="1">
+      <w:start w:val="1"/>
+      <w:numFmt w:val="lowerRoman"/>
+      <w:lvlText w:val="%9."/>
+      <w:lvlJc w:val="right"/>
+      <w:pPr>
+        <w:ind w:left="6480" w:hanging="180"/>
+      </w:pPr>
+    </w:lvl>
+  </w:abstractNum>
   <w:num w:numId="1">
-    <w:abstractNumId w:val="0"/>
+    <w:abstractNumId w:val="1"/>
   </w:num>
   <w:num w:numId="2">
-    <w:abstractNumId w:val="1"/>
+    <w:abstractNumId w:val="2"/>
+  </w:num>
+  <w:num w:numId="3">
+    <w:abstractNumId w:val="3"/>
+  </w:num>
+  <w:num w:numId="4">
+    <w:abstractNumId w:val="0"/>
   </w:num>
 </w:numbering>
 </file>
@@ -6758,8 +6915,9 @@
   <w:style w:type="paragraph" w:default="1" w:styleId="Normal">
     <w:name w:val="Normal"/>
     <w:qFormat/>
-    <w:rsid w:val="00A31839"/>
+    <w:rsid w:val="00C3543E"/>
     <w:rPr>
+      <w:sz w:val="22"/>
       <w:lang w:val="fr-FR"/>
     </w:rPr>
   </w:style>
@@ -6940,7 +7098,6 @@
       <w:rFonts w:asciiTheme="majorHAnsi" w:eastAsiaTheme="majorEastAsia" w:hAnsiTheme="majorHAnsi" w:cstheme="majorBidi"/>
       <w:i/>
       <w:iCs/>
-      <w:sz w:val="22"/>
       <w:szCs w:val="22"/>
     </w:rPr>
   </w:style>
@@ -6970,6 +7127,7 @@
   <w:style w:type="character" w:default="1" w:styleId="Policepardfaut">
     <w:name w:val="Default Paragraph Font"/>
     <w:uiPriority w:val="1"/>
+    <w:semiHidden/>
     <w:unhideWhenUsed/>
   </w:style>
   <w:style w:type="table" w:default="1" w:styleId="TableauNormal">
@@ -7490,7 +7648,6 @@
     </w:pPr>
     <w:rPr>
       <w:rFonts w:eastAsiaTheme="minorHAnsi"/>
-      <w:sz w:val="22"/>
       <w:szCs w:val="22"/>
     </w:rPr>
   </w:style>
@@ -7593,19 +7750,19 @@
 
 <file path=word/glossary/fontTable.xml><?xml version="1.0" encoding="utf-8"?>
 <w:fonts xmlns:mc="http://schemas.openxmlformats.org/markup-compatibility/2006" xmlns:r="http://schemas.openxmlformats.org/officeDocument/2006/relationships" xmlns:w="http://schemas.openxmlformats.org/wordprocessingml/2006/main" xmlns:w14="http://schemas.microsoft.com/office/word/2010/wordml" xmlns:w15="http://schemas.microsoft.com/office/word/2012/wordml" xmlns:w16cid="http://schemas.microsoft.com/office/word/2016/wordml/cid" xmlns:w16se="http://schemas.microsoft.com/office/word/2015/wordml/symex" mc:Ignorable="w14 w15 w16se w16cid">
+  <w:font w:name="Times New Roman">
+    <w:panose1 w:val="02020603050405020304"/>
+    <w:charset w:val="00"/>
+    <w:family w:val="roman"/>
+    <w:pitch w:val="variable"/>
+    <w:sig w:usb0="E0002EFF" w:usb1="C000785B" w:usb2="00000009" w:usb3="00000000" w:csb0="000001FF" w:csb1="00000000"/>
+  </w:font>
   <w:font w:name="Calibri">
     <w:panose1 w:val="020F0502020204030204"/>
     <w:charset w:val="00"/>
     <w:family w:val="swiss"/>
     <w:pitch w:val="variable"/>
-    <w:sig w:usb0="E0002AFF" w:usb1="4000ACFF" w:usb2="00000001" w:usb3="00000000" w:csb0="000001FF" w:csb1="00000000"/>
-  </w:font>
-  <w:font w:name="Times New Roman">
-    <w:panose1 w:val="02020603050405020304"/>
-    <w:charset w:val="00"/>
-    <w:family w:val="roman"/>
-    <w:pitch w:val="variable"/>
-    <w:sig w:usb0="E0002AFF" w:usb1="C0007843" w:usb2="00000009" w:usb3="00000000" w:csb0="000001FF" w:csb1="00000000"/>
+    <w:sig w:usb0="E0002AFF" w:usb1="C000247B" w:usb2="00000009" w:usb3="00000000" w:csb0="000001FF" w:csb1="00000000"/>
   </w:font>
   <w:font w:name="Courier New">
     <w:panose1 w:val="02070309020205020404"/>
@@ -7633,7 +7790,7 @@
     <w:charset w:val="00"/>
     <w:family w:val="swiss"/>
     <w:pitch w:val="variable"/>
-    <w:sig w:usb0="A0002AEF" w:usb1="4000207B" w:usb2="00000000" w:usb3="00000000" w:csb0="000001FF" w:csb1="00000000"/>
+    <w:sig w:usb0="E0002AFF" w:usb1="C000247B" w:usb2="00000009" w:usb3="00000000" w:csb0="000001FF" w:csb1="00000000"/>
   </w:font>
 </w:fonts>
 </file>
@@ -7657,6 +7814,7 @@
     <w:rsid w:val="001428E9"/>
     <w:rsid w:val="001A3E44"/>
     <w:rsid w:val="00485411"/>
+    <w:rsid w:val="0048744D"/>
     <w:rsid w:val="00523A12"/>
     <w:rsid w:val="00C96C59"/>
   </w:rsids>
@@ -8439,7 +8597,7 @@
 </file>
 
 <file path=customXml/itemProps2.xml><?xml version="1.0" encoding="utf-8"?>
-<ds:datastoreItem xmlns:ds="http://schemas.openxmlformats.org/officeDocument/2006/customXml" ds:itemID="{9E996770-9545-465B-98F7-77D0E510BD1A}">
+<ds:datastoreItem xmlns:ds="http://schemas.openxmlformats.org/officeDocument/2006/customXml" ds:itemID="{8BAF182B-6949-4F4D-A3A5-9D8827EDB5FE}">
   <ds:schemaRefs>
     <ds:schemaRef ds:uri="http://schemas.openxmlformats.org/officeDocument/2006/bibliography"/>
   </ds:schemaRefs>

</xml_diff>

<commit_message>
[AERO] Petite correction sur Archi et ajout de quelques lignes au rapport
</commit_message>
<xml_diff>
--- a/Dossier d'analyse NFE209.docx
+++ b/Dossier d'analyse NFE209.docx
@@ -362,7 +362,6 @@
                                   <w:dataBinding w:prefixMappings="xmlns:ns0='http://purl.org/dc/elements/1.1/' xmlns:ns1='http://schemas.openxmlformats.org/package/2006/metadata/core-properties' " w:xpath="/ns1:coreProperties[1]/ns0:creator[1]" w:storeItemID="{6C3C8BC8-F283-45AE-878A-BAB7291924A1}"/>
                                   <w:text/>
                                 </w:sdtPr>
-                                <w:sdtEndPr/>
                                 <w:sdtContent>
                                   <w:p>
                                     <w:pPr>
@@ -382,16 +381,7 @@
                                         <w:szCs w:val="28"/>
                                         <w:lang w:val="fr-FR"/>
                                       </w:rPr>
-                                      <w:t>Christophe</w:t>
-                                    </w:r>
-                                    <w:r>
-                                      <w:rPr>
-                                        <w:color w:val="595959" w:themeColor="text1" w:themeTint="A6"/>
-                                        <w:sz w:val="28"/>
-                                        <w:szCs w:val="28"/>
-                                        <w:lang w:val="fr-FR"/>
-                                      </w:rPr>
-                                      <w:t xml:space="preserve"> Galtier &amp; Manuel Pires</w:t>
+                                      <w:t>Christophe Galtier &amp; Manuel Pires</w:t>
                                     </w:r>
                                   </w:p>
                                 </w:sdtContent>
@@ -434,7 +424,7 @@
                     <v:stroke joinstyle="miter"/>
                     <v:path gradientshapeok="t" o:connecttype="rect"/>
                   </v:shapetype>
-                  <v:shape id="Zone de texte 152" o:spid="_x0000_s1026" type="#_x0000_t202" style="position:absolute;margin-left:0;margin-top:0;width:8in;height:1in;z-index:251660288;visibility:visible;mso-wrap-style:square;mso-width-percent:941;mso-height-percent:92;mso-top-percent:818;mso-wrap-distance-left:9pt;mso-wrap-distance-top:0;mso-wrap-distance-right:9pt;mso-wrap-distance-bottom:0;mso-position-horizontal:center;mso-position-horizontal-relative:page;mso-position-vertical-relative:page;mso-width-percent:941;mso-height-percent:92;mso-top-percent:818;mso-width-relative:page;mso-height-relative:page;v-text-anchor:bottom" o:gfxdata="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" filled="f" stroked="f" strokeweight=".5pt">
+                  <v:shape id="Zone de texte 152" o:spid="_x0000_s1026" type="#_x0000_t202" style="position:absolute;left:0;text-align:left;margin-left:0;margin-top:0;width:8in;height:1in;z-index:251660288;visibility:visible;mso-wrap-style:square;mso-width-percent:941;mso-height-percent:92;mso-top-percent:818;mso-wrap-distance-left:9pt;mso-wrap-distance-top:0;mso-wrap-distance-right:9pt;mso-wrap-distance-bottom:0;mso-position-horizontal:center;mso-position-horizontal-relative:page;mso-position-vertical-relative:page;mso-width-percent:941;mso-height-percent:92;mso-top-percent:818;mso-width-relative:page;mso-height-relative:page;v-text-anchor:bottom" o:gfxdata="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" filled="f" stroked="f" strokeweight=".5pt">
                     <v:textbox inset="126pt,0,54pt,0">
                       <w:txbxContent>
                         <w:sdt>
@@ -451,7 +441,6 @@
                             <w:dataBinding w:prefixMappings="xmlns:ns0='http://purl.org/dc/elements/1.1/' xmlns:ns1='http://schemas.openxmlformats.org/package/2006/metadata/core-properties' " w:xpath="/ns1:coreProperties[1]/ns0:creator[1]" w:storeItemID="{6C3C8BC8-F283-45AE-878A-BAB7291924A1}"/>
                             <w:text/>
                           </w:sdtPr>
-                          <w:sdtEndPr/>
                           <w:sdtContent>
                             <w:p>
                               <w:pPr>
@@ -471,16 +460,7 @@
                                   <w:szCs w:val="28"/>
                                   <w:lang w:val="fr-FR"/>
                                 </w:rPr>
-                                <w:t>Christophe</w:t>
-                              </w:r>
-                              <w:r>
-                                <w:rPr>
-                                  <w:color w:val="595959" w:themeColor="text1" w:themeTint="A6"/>
-                                  <w:sz w:val="28"/>
-                                  <w:szCs w:val="28"/>
-                                  <w:lang w:val="fr-FR"/>
-                                </w:rPr>
-                                <w:t xml:space="preserve"> Galtier &amp; Manuel Pires</w:t>
+                                <w:t>Christophe Galtier &amp; Manuel Pires</w:t>
                               </w:r>
                             </w:p>
                           </w:sdtContent>
@@ -603,7 +583,6 @@
                                   <w:dataBinding w:prefixMappings="xmlns:ns0='http://schemas.microsoft.com/office/2006/coverPageProps' " w:xpath="/ns0:CoverPageProperties[1]/ns0:Abstract[1]" w:storeItemID="{55AF091B-3C7A-41E3-B477-F2FDAA23CFDA}"/>
                                   <w:text w:multiLine="1"/>
                                 </w:sdtPr>
-                                <w:sdtEndPr/>
                                 <w:sdtContent>
                                   <w:p>
                                     <w:pPr>
@@ -677,7 +656,7 @@
               </mc:Choice>
               <mc:Fallback>
                 <w:pict>
-                  <v:shape w14:anchorId="4B3E4741" id="Zone de texte 153" o:spid="_x0000_s1027" type="#_x0000_t202" style="position:absolute;margin-left:0;margin-top:0;width:8in;height:79.5pt;z-index:251661312;visibility:visible;mso-wrap-style:square;mso-width-percent:941;mso-height-percent:100;mso-top-percent:700;mso-wrap-distance-left:9pt;mso-wrap-distance-top:0;mso-wrap-distance-right:9pt;mso-wrap-distance-bottom:0;mso-position-horizontal:center;mso-position-horizontal-relative:page;mso-position-vertical-relative:page;mso-width-percent:941;mso-height-percent:100;mso-top-percent:700;mso-width-relative:page;mso-height-relative:page;v-text-anchor:top" o:gfxdata="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" filled="f" stroked="f" strokeweight=".5pt">
+                  <v:shape w14:anchorId="4B3E4741" id="Zone de texte 153" o:spid="_x0000_s1027" type="#_x0000_t202" style="position:absolute;left:0;text-align:left;margin-left:0;margin-top:0;width:8in;height:79.5pt;z-index:251661312;visibility:visible;mso-wrap-style:square;mso-width-percent:941;mso-height-percent:100;mso-top-percent:700;mso-wrap-distance-left:9pt;mso-wrap-distance-top:0;mso-wrap-distance-right:9pt;mso-wrap-distance-bottom:0;mso-position-horizontal:center;mso-position-horizontal-relative:page;mso-position-vertical-relative:page;mso-width-percent:941;mso-height-percent:100;mso-top-percent:700;mso-width-relative:page;mso-height-relative:page;v-text-anchor:top" o:gfxdata="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" filled="f" stroked="f" strokeweight=".5pt">
                     <v:textbox style="mso-fit-shape-to-text:t" inset="126pt,0,54pt,0">
                       <w:txbxContent>
                         <w:p>
@@ -715,7 +694,6 @@
                             <w:dataBinding w:prefixMappings="xmlns:ns0='http://schemas.microsoft.com/office/2006/coverPageProps' " w:xpath="/ns0:CoverPageProperties[1]/ns0:Abstract[1]" w:storeItemID="{55AF091B-3C7A-41E3-B477-F2FDAA23CFDA}"/>
                             <w:text w:multiLine="1"/>
                           </w:sdtPr>
-                          <w:sdtEndPr/>
                           <w:sdtContent>
                             <w:p>
                               <w:pPr>
@@ -919,7 +897,6 @@
                                   <w:dataBinding w:prefixMappings="xmlns:ns0='http://purl.org/dc/elements/1.1/' xmlns:ns1='http://schemas.openxmlformats.org/package/2006/metadata/core-properties' " w:xpath="/ns1:coreProperties[1]/ns0:subject[1]" w:storeItemID="{6C3C8BC8-F283-45AE-878A-BAB7291924A1}"/>
                                   <w:text/>
                                 </w:sdtPr>
-                                <w:sdtEndPr/>
                                 <w:sdtContent>
                                   <w:p>
                                     <w:pPr>
@@ -964,7 +941,7 @@
               </mc:Choice>
               <mc:Fallback>
                 <w:pict>
-                  <v:shape w14:anchorId="54138D8E" id="Zone de texte 154" o:spid="_x0000_s1028" type="#_x0000_t202" style="position:absolute;margin-left:0;margin-top:0;width:8in;height:286.5pt;z-index:251659264;visibility:visible;mso-wrap-style:square;mso-width-percent:941;mso-height-percent:363;mso-top-percent:300;mso-wrap-distance-left:9pt;mso-wrap-distance-top:0;mso-wrap-distance-right:9pt;mso-wrap-distance-bottom:0;mso-position-horizontal:center;mso-position-horizontal-relative:page;mso-position-vertical-relative:page;mso-width-percent:941;mso-height-percent:363;mso-top-percent:300;mso-width-relative:page;mso-height-relative:page;v-text-anchor:bottom" o:gfxdata="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" filled="f" stroked="f" strokeweight=".5pt">
+                  <v:shape w14:anchorId="54138D8E" id="Zone de texte 154" o:spid="_x0000_s1028" type="#_x0000_t202" style="position:absolute;left:0;text-align:left;margin-left:0;margin-top:0;width:8in;height:286.5pt;z-index:251659264;visibility:visible;mso-wrap-style:square;mso-width-percent:941;mso-height-percent:363;mso-top-percent:300;mso-wrap-distance-left:9pt;mso-wrap-distance-top:0;mso-wrap-distance-right:9pt;mso-wrap-distance-bottom:0;mso-position-horizontal:center;mso-position-horizontal-relative:page;mso-position-vertical-relative:page;mso-width-percent:941;mso-height-percent:363;mso-top-percent:300;mso-width-relative:page;mso-height-relative:page;v-text-anchor:bottom" o:gfxdata="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" filled="f" stroked="f" strokeweight=".5pt">
                     <v:textbox inset="126pt,0,54pt,0">
                       <w:txbxContent>
                         <w:p>
@@ -1048,7 +1025,6 @@
                             <w:dataBinding w:prefixMappings="xmlns:ns0='http://purl.org/dc/elements/1.1/' xmlns:ns1='http://schemas.openxmlformats.org/package/2006/metadata/core-properties' " w:xpath="/ns1:coreProperties[1]/ns0:subject[1]" w:storeItemID="{6C3C8BC8-F283-45AE-878A-BAB7291924A1}"/>
                             <w:text/>
                           </w:sdtPr>
-                          <w:sdtEndPr/>
                           <w:sdtContent>
                             <w:p>
                               <w:pPr>
@@ -1141,7 +1117,7 @@
           <w:r>
             <w:fldChar w:fldCharType="separate"/>
           </w:r>
-          <w:hyperlink w:anchor="_Toc506031604" w:history="1">
+          <w:hyperlink w:anchor="_Toc506040292" w:history="1">
             <w:r>
               <w:rPr>
                 <w:rStyle w:val="Lienhypertexte"/>
@@ -1168,7 +1144,7 @@
                 <w:noProof/>
                 <w:webHidden/>
               </w:rPr>
-              <w:instrText xml:space="preserve"> PAGEREF _Toc506031604 \h </w:instrText>
+              <w:instrText xml:space="preserve"> PAGEREF _Toc506040292 \h </w:instrText>
             </w:r>
             <w:r>
               <w:rPr>
@@ -1211,7 +1187,7 @@
               <w:lang w:val="en-GB" w:eastAsia="en-GB"/>
             </w:rPr>
           </w:pPr>
-          <w:hyperlink w:anchor="_Toc506031605" w:history="1">
+          <w:hyperlink w:anchor="_Toc506040293" w:history="1">
             <w:r>
               <w:rPr>
                 <w:rStyle w:val="Lienhypertexte"/>
@@ -1238,7 +1214,7 @@
                 <w:noProof/>
                 <w:webHidden/>
               </w:rPr>
-              <w:instrText xml:space="preserve"> PAGEREF _Toc506031605 \h </w:instrText>
+              <w:instrText xml:space="preserve"> PAGEREF _Toc506040293 \h </w:instrText>
             </w:r>
             <w:r>
               <w:rPr>
@@ -1281,7 +1257,7 @@
               <w:lang w:val="en-GB" w:eastAsia="en-GB"/>
             </w:rPr>
           </w:pPr>
-          <w:hyperlink w:anchor="_Toc506031606" w:history="1">
+          <w:hyperlink w:anchor="_Toc506040294" w:history="1">
             <w:r>
               <w:rPr>
                 <w:rStyle w:val="Lienhypertexte"/>
@@ -1308,7 +1284,7 @@
                 <w:noProof/>
                 <w:webHidden/>
               </w:rPr>
-              <w:instrText xml:space="preserve"> PAGEREF _Toc506031606 \h </w:instrText>
+              <w:instrText xml:space="preserve"> PAGEREF _Toc506040294 \h </w:instrText>
             </w:r>
             <w:r>
               <w:rPr>
@@ -1351,7 +1327,7 @@
               <w:lang w:val="en-GB" w:eastAsia="en-GB"/>
             </w:rPr>
           </w:pPr>
-          <w:hyperlink w:anchor="_Toc506031607" w:history="1">
+          <w:hyperlink w:anchor="_Toc506040295" w:history="1">
             <w:r>
               <w:rPr>
                 <w:rStyle w:val="Lienhypertexte"/>
@@ -1378,7 +1354,7 @@
                 <w:noProof/>
                 <w:webHidden/>
               </w:rPr>
-              <w:instrText xml:space="preserve"> PAGEREF _Toc506031607 \h </w:instrText>
+              <w:instrText xml:space="preserve"> PAGEREF _Toc506040295 \h </w:instrText>
             </w:r>
             <w:r>
               <w:rPr>
@@ -1421,7 +1397,7 @@
               <w:lang w:val="en-GB" w:eastAsia="en-GB"/>
             </w:rPr>
           </w:pPr>
-          <w:hyperlink w:anchor="_Toc506031608" w:history="1">
+          <w:hyperlink w:anchor="_Toc506040296" w:history="1">
             <w:r>
               <w:rPr>
                 <w:rStyle w:val="Lienhypertexte"/>
@@ -1448,7 +1424,7 @@
                 <w:noProof/>
                 <w:webHidden/>
               </w:rPr>
-              <w:instrText xml:space="preserve"> PAGEREF _Toc506031608 \h </w:instrText>
+              <w:instrText xml:space="preserve"> PAGEREF _Toc506040296 \h </w:instrText>
             </w:r>
             <w:r>
               <w:rPr>
@@ -1491,7 +1467,7 @@
               <w:lang w:val="en-GB" w:eastAsia="en-GB"/>
             </w:rPr>
           </w:pPr>
-          <w:hyperlink w:anchor="_Toc506031609" w:history="1">
+          <w:hyperlink w:anchor="_Toc506040297" w:history="1">
             <w:r>
               <w:rPr>
                 <w:rStyle w:val="Lienhypertexte"/>
@@ -1518,7 +1494,7 @@
                 <w:noProof/>
                 <w:webHidden/>
               </w:rPr>
-              <w:instrText xml:space="preserve"> PAGEREF _Toc506031609 \h </w:instrText>
+              <w:instrText xml:space="preserve"> PAGEREF _Toc506040297 \h </w:instrText>
             </w:r>
             <w:r>
               <w:rPr>
@@ -1561,7 +1537,7 @@
               <w:lang w:val="en-GB" w:eastAsia="en-GB"/>
             </w:rPr>
           </w:pPr>
-          <w:hyperlink w:anchor="_Toc506031610" w:history="1">
+          <w:hyperlink w:anchor="_Toc506040298" w:history="1">
             <w:r>
               <w:rPr>
                 <w:rStyle w:val="Lienhypertexte"/>
@@ -1588,7 +1564,7 @@
                 <w:noProof/>
                 <w:webHidden/>
               </w:rPr>
-              <w:instrText xml:space="preserve"> PAGEREF _Toc506031610 \h </w:instrText>
+              <w:instrText xml:space="preserve"> PAGEREF _Toc506040298 \h </w:instrText>
             </w:r>
             <w:r>
               <w:rPr>
@@ -1631,7 +1607,7 @@
               <w:lang w:val="en-GB" w:eastAsia="en-GB"/>
             </w:rPr>
           </w:pPr>
-          <w:hyperlink w:anchor="_Toc506031611" w:history="1">
+          <w:hyperlink w:anchor="_Toc506040299" w:history="1">
             <w:r>
               <w:rPr>
                 <w:rStyle w:val="Lienhypertexte"/>
@@ -1639,8 +1615,6 @@
               </w:rPr>
               <w:t>Processus métier</w:t>
             </w:r>
-            <w:bookmarkStart w:id="0" w:name="_GoBack"/>
-            <w:bookmarkEnd w:id="0"/>
             <w:r>
               <w:rPr>
                 <w:noProof/>
@@ -1660,7 +1634,7 @@
                 <w:noProof/>
                 <w:webHidden/>
               </w:rPr>
-              <w:instrText xml:space="preserve"> PAGEREF _Toc506031611 \h </w:instrText>
+              <w:instrText xml:space="preserve"> PAGEREF _Toc506040299 \h </w:instrText>
             </w:r>
             <w:r>
               <w:rPr>
@@ -1703,7 +1677,7 @@
               <w:lang w:val="en-GB" w:eastAsia="en-GB"/>
             </w:rPr>
           </w:pPr>
-          <w:hyperlink w:anchor="_Toc506031612" w:history="1">
+          <w:hyperlink w:anchor="_Toc506040300" w:history="1">
             <w:r>
               <w:rPr>
                 <w:rStyle w:val="Lienhypertexte"/>
@@ -1730,7 +1704,7 @@
                 <w:noProof/>
                 <w:webHidden/>
               </w:rPr>
-              <w:instrText xml:space="preserve"> PAGEREF _Toc506031612 \h </w:instrText>
+              <w:instrText xml:space="preserve"> PAGEREF _Toc506040300 \h </w:instrText>
             </w:r>
             <w:r>
               <w:rPr>
@@ -1773,7 +1747,7 @@
               <w:lang w:val="en-GB" w:eastAsia="en-GB"/>
             </w:rPr>
           </w:pPr>
-          <w:hyperlink w:anchor="_Toc506031613" w:history="1">
+          <w:hyperlink w:anchor="_Toc506040301" w:history="1">
             <w:r>
               <w:rPr>
                 <w:rStyle w:val="Lienhypertexte"/>
@@ -1800,7 +1774,7 @@
                 <w:noProof/>
                 <w:webHidden/>
               </w:rPr>
-              <w:instrText xml:space="preserve"> PAGEREF _Toc506031613 \h </w:instrText>
+              <w:instrText xml:space="preserve"> PAGEREF _Toc506040301 \h </w:instrText>
             </w:r>
             <w:r>
               <w:rPr>
@@ -1843,7 +1817,7 @@
               <w:lang w:val="en-GB" w:eastAsia="en-GB"/>
             </w:rPr>
           </w:pPr>
-          <w:hyperlink w:anchor="_Toc506031614" w:history="1">
+          <w:hyperlink w:anchor="_Toc506040302" w:history="1">
             <w:r>
               <w:rPr>
                 <w:rStyle w:val="Lienhypertexte"/>
@@ -1870,7 +1844,7 @@
                 <w:noProof/>
                 <w:webHidden/>
               </w:rPr>
-              <w:instrText xml:space="preserve"> PAGEREF _Toc506031614 \h </w:instrText>
+              <w:instrText xml:space="preserve"> PAGEREF _Toc506040302 \h </w:instrText>
             </w:r>
             <w:r>
               <w:rPr>
@@ -1890,7 +1864,7 @@
                 <w:noProof/>
                 <w:webHidden/>
               </w:rPr>
-              <w:t>9</w:t>
+              <w:t>10</w:t>
             </w:r>
             <w:r>
               <w:rPr>
@@ -1913,7 +1887,7 @@
               <w:lang w:val="en-GB" w:eastAsia="en-GB"/>
             </w:rPr>
           </w:pPr>
-          <w:hyperlink w:anchor="_Toc506031615" w:history="1">
+          <w:hyperlink w:anchor="_Toc506040303" w:history="1">
             <w:r>
               <w:rPr>
                 <w:rStyle w:val="Lienhypertexte"/>
@@ -1940,7 +1914,7 @@
                 <w:noProof/>
                 <w:webHidden/>
               </w:rPr>
-              <w:instrText xml:space="preserve"> PAGEREF _Toc506031615 \h </w:instrText>
+              <w:instrText xml:space="preserve"> PAGEREF _Toc506040303 \h </w:instrText>
             </w:r>
             <w:r>
               <w:rPr>
@@ -1960,7 +1934,7 @@
                 <w:noProof/>
                 <w:webHidden/>
               </w:rPr>
-              <w:t>10</w:t>
+              <w:t>11</w:t>
             </w:r>
             <w:r>
               <w:rPr>
@@ -1983,7 +1957,7 @@
               <w:lang w:val="en-GB" w:eastAsia="en-GB"/>
             </w:rPr>
           </w:pPr>
-          <w:hyperlink w:anchor="_Toc506031616" w:history="1">
+          <w:hyperlink w:anchor="_Toc506040304" w:history="1">
             <w:r>
               <w:rPr>
                 <w:rStyle w:val="Lienhypertexte"/>
@@ -2010,7 +1984,7 @@
                 <w:noProof/>
                 <w:webHidden/>
               </w:rPr>
-              <w:instrText xml:space="preserve"> PAGEREF _Toc506031616 \h </w:instrText>
+              <w:instrText xml:space="preserve"> PAGEREF _Toc506040304 \h </w:instrText>
             </w:r>
             <w:r>
               <w:rPr>
@@ -2030,7 +2004,7 @@
                 <w:noProof/>
                 <w:webHidden/>
               </w:rPr>
-              <w:t>10</w:t>
+              <w:t>12</w:t>
             </w:r>
             <w:r>
               <w:rPr>
@@ -2053,7 +2027,7 @@
               <w:lang w:val="en-GB" w:eastAsia="en-GB"/>
             </w:rPr>
           </w:pPr>
-          <w:hyperlink w:anchor="_Toc506031617" w:history="1">
+          <w:hyperlink w:anchor="_Toc506040305" w:history="1">
             <w:r>
               <w:rPr>
                 <w:rStyle w:val="Lienhypertexte"/>
@@ -2080,7 +2054,7 @@
                 <w:noProof/>
                 <w:webHidden/>
               </w:rPr>
-              <w:instrText xml:space="preserve"> PAGEREF _Toc506031617 \h </w:instrText>
+              <w:instrText xml:space="preserve"> PAGEREF _Toc506040305 \h </w:instrText>
             </w:r>
             <w:r>
               <w:rPr>
@@ -2100,7 +2074,7 @@
                 <w:noProof/>
                 <w:webHidden/>
               </w:rPr>
-              <w:t>11</w:t>
+              <w:t>13</w:t>
             </w:r>
             <w:r>
               <w:rPr>
@@ -2123,7 +2097,7 @@
               <w:lang w:val="en-GB" w:eastAsia="en-GB"/>
             </w:rPr>
           </w:pPr>
-          <w:hyperlink w:anchor="_Toc506031618" w:history="1">
+          <w:hyperlink w:anchor="_Toc506040306" w:history="1">
             <w:r>
               <w:rPr>
                 <w:rStyle w:val="Lienhypertexte"/>
@@ -2150,7 +2124,7 @@
                 <w:noProof/>
                 <w:webHidden/>
               </w:rPr>
-              <w:instrText xml:space="preserve"> PAGEREF _Toc506031618 \h </w:instrText>
+              <w:instrText xml:space="preserve"> PAGEREF _Toc506040306 \h </w:instrText>
             </w:r>
             <w:r>
               <w:rPr>
@@ -2170,7 +2144,7 @@
                 <w:noProof/>
                 <w:webHidden/>
               </w:rPr>
-              <w:t>11</w:t>
+              <w:t>14</w:t>
             </w:r>
             <w:r>
               <w:rPr>
@@ -2193,7 +2167,7 @@
               <w:lang w:val="en-GB" w:eastAsia="en-GB"/>
             </w:rPr>
           </w:pPr>
-          <w:hyperlink w:anchor="_Toc506031619" w:history="1">
+          <w:hyperlink w:anchor="_Toc506040307" w:history="1">
             <w:r>
               <w:rPr>
                 <w:rStyle w:val="Lienhypertexte"/>
@@ -2220,7 +2194,7 @@
                 <w:noProof/>
                 <w:webHidden/>
               </w:rPr>
-              <w:instrText xml:space="preserve"> PAGEREF _Toc506031619 \h </w:instrText>
+              <w:instrText xml:space="preserve"> PAGEREF _Toc506040307 \h </w:instrText>
             </w:r>
             <w:r>
               <w:rPr>
@@ -2240,7 +2214,7 @@
                 <w:noProof/>
                 <w:webHidden/>
               </w:rPr>
-              <w:t>12</w:t>
+              <w:t>15</w:t>
             </w:r>
             <w:r>
               <w:rPr>
@@ -2263,7 +2237,7 @@
               <w:lang w:val="en-GB" w:eastAsia="en-GB"/>
             </w:rPr>
           </w:pPr>
-          <w:hyperlink w:anchor="_Toc506031620" w:history="1">
+          <w:hyperlink w:anchor="_Toc506040308" w:history="1">
             <w:r>
               <w:rPr>
                 <w:rStyle w:val="Lienhypertexte"/>
@@ -2290,7 +2264,7 @@
                 <w:noProof/>
                 <w:webHidden/>
               </w:rPr>
-              <w:instrText xml:space="preserve"> PAGEREF _Toc506031620 \h </w:instrText>
+              <w:instrText xml:space="preserve"> PAGEREF _Toc506040308 \h </w:instrText>
             </w:r>
             <w:r>
               <w:rPr>
@@ -2310,7 +2284,7 @@
                 <w:noProof/>
                 <w:webHidden/>
               </w:rPr>
-              <w:t>12</w:t>
+              <w:t>15</w:t>
             </w:r>
             <w:r>
               <w:rPr>
@@ -2333,7 +2307,7 @@
               <w:lang w:val="en-GB" w:eastAsia="en-GB"/>
             </w:rPr>
           </w:pPr>
-          <w:hyperlink w:anchor="_Toc506031621" w:history="1">
+          <w:hyperlink w:anchor="_Toc506040309" w:history="1">
             <w:r>
               <w:rPr>
                 <w:rStyle w:val="Lienhypertexte"/>
@@ -2360,7 +2334,7 @@
                 <w:noProof/>
                 <w:webHidden/>
               </w:rPr>
-              <w:instrText xml:space="preserve"> PAGEREF _Toc506031621 \h </w:instrText>
+              <w:instrText xml:space="preserve"> PAGEREF _Toc506040309 \h </w:instrText>
             </w:r>
             <w:r>
               <w:rPr>
@@ -2380,7 +2354,7 @@
                 <w:noProof/>
                 <w:webHidden/>
               </w:rPr>
-              <w:t>12</w:t>
+              <w:t>15</w:t>
             </w:r>
             <w:r>
               <w:rPr>
@@ -2403,7 +2377,7 @@
               <w:lang w:val="en-GB" w:eastAsia="en-GB"/>
             </w:rPr>
           </w:pPr>
-          <w:hyperlink w:anchor="_Toc506031622" w:history="1">
+          <w:hyperlink w:anchor="_Toc506040310" w:history="1">
             <w:r>
               <w:rPr>
                 <w:rStyle w:val="Lienhypertexte"/>
@@ -2430,7 +2404,7 @@
                 <w:noProof/>
                 <w:webHidden/>
               </w:rPr>
-              <w:instrText xml:space="preserve"> PAGEREF _Toc506031622 \h </w:instrText>
+              <w:instrText xml:space="preserve"> PAGEREF _Toc506040310 \h </w:instrText>
             </w:r>
             <w:r>
               <w:rPr>
@@ -2450,7 +2424,7 @@
                 <w:noProof/>
                 <w:webHidden/>
               </w:rPr>
-              <w:t>13</w:t>
+              <w:t>16</w:t>
             </w:r>
             <w:r>
               <w:rPr>
@@ -2473,7 +2447,7 @@
               <w:lang w:val="en-GB" w:eastAsia="en-GB"/>
             </w:rPr>
           </w:pPr>
-          <w:hyperlink w:anchor="_Toc506031623" w:history="1">
+          <w:hyperlink w:anchor="_Toc506040311" w:history="1">
             <w:r>
               <w:rPr>
                 <w:rStyle w:val="Lienhypertexte"/>
@@ -2500,7 +2474,7 @@
                 <w:noProof/>
                 <w:webHidden/>
               </w:rPr>
-              <w:instrText xml:space="preserve"> PAGEREF _Toc506031623 \h </w:instrText>
+              <w:instrText xml:space="preserve"> PAGEREF _Toc506040311 \h </w:instrText>
             </w:r>
             <w:r>
               <w:rPr>
@@ -2520,7 +2494,7 @@
                 <w:noProof/>
                 <w:webHidden/>
               </w:rPr>
-              <w:t>13</w:t>
+              <w:t>16</w:t>
             </w:r>
             <w:r>
               <w:rPr>
@@ -2543,7 +2517,7 @@
               <w:lang w:val="en-GB" w:eastAsia="en-GB"/>
             </w:rPr>
           </w:pPr>
-          <w:hyperlink w:anchor="_Toc506031624" w:history="1">
+          <w:hyperlink w:anchor="_Toc506040312" w:history="1">
             <w:r>
               <w:rPr>
                 <w:rStyle w:val="Lienhypertexte"/>
@@ -2570,7 +2544,7 @@
                 <w:noProof/>
                 <w:webHidden/>
               </w:rPr>
-              <w:instrText xml:space="preserve"> PAGEREF _Toc506031624 \h </w:instrText>
+              <w:instrText xml:space="preserve"> PAGEREF _Toc506040312 \h </w:instrText>
             </w:r>
             <w:r>
               <w:rPr>
@@ -2590,7 +2564,7 @@
                 <w:noProof/>
                 <w:webHidden/>
               </w:rPr>
-              <w:t>13</w:t>
+              <w:t>16</w:t>
             </w:r>
             <w:r>
               <w:rPr>
@@ -2613,7 +2587,7 @@
               <w:lang w:val="en-GB" w:eastAsia="en-GB"/>
             </w:rPr>
           </w:pPr>
-          <w:hyperlink w:anchor="_Toc506031625" w:history="1">
+          <w:hyperlink w:anchor="_Toc506040313" w:history="1">
             <w:r>
               <w:rPr>
                 <w:rStyle w:val="Lienhypertexte"/>
@@ -2640,7 +2614,7 @@
                 <w:noProof/>
                 <w:webHidden/>
               </w:rPr>
-              <w:instrText xml:space="preserve"> PAGEREF _Toc506031625 \h </w:instrText>
+              <w:instrText xml:space="preserve"> PAGEREF _Toc506040313 \h </w:instrText>
             </w:r>
             <w:r>
               <w:rPr>
@@ -2660,7 +2634,7 @@
                 <w:noProof/>
                 <w:webHidden/>
               </w:rPr>
-              <w:t>14</w:t>
+              <w:t>17</w:t>
             </w:r>
             <w:r>
               <w:rPr>
@@ -2683,7 +2657,7 @@
               <w:lang w:val="en-GB" w:eastAsia="en-GB"/>
             </w:rPr>
           </w:pPr>
-          <w:hyperlink w:anchor="_Toc506031626" w:history="1">
+          <w:hyperlink w:anchor="_Toc506040314" w:history="1">
             <w:r>
               <w:rPr>
                 <w:rStyle w:val="Lienhypertexte"/>
@@ -2710,7 +2684,7 @@
                 <w:noProof/>
                 <w:webHidden/>
               </w:rPr>
-              <w:instrText xml:space="preserve"> PAGEREF _Toc506031626 \h </w:instrText>
+              <w:instrText xml:space="preserve"> PAGEREF _Toc506040314 \h </w:instrText>
             </w:r>
             <w:r>
               <w:rPr>
@@ -2730,7 +2704,7 @@
                 <w:noProof/>
                 <w:webHidden/>
               </w:rPr>
-              <w:t>15</w:t>
+              <w:t>18</w:t>
             </w:r>
             <w:r>
               <w:rPr>
@@ -2753,7 +2727,7 @@
               <w:lang w:val="en-GB" w:eastAsia="en-GB"/>
             </w:rPr>
           </w:pPr>
-          <w:hyperlink w:anchor="_Toc506031627" w:history="1">
+          <w:hyperlink w:anchor="_Toc506040315" w:history="1">
             <w:r>
               <w:rPr>
                 <w:rStyle w:val="Lienhypertexte"/>
@@ -2780,7 +2754,7 @@
                 <w:noProof/>
                 <w:webHidden/>
               </w:rPr>
-              <w:instrText xml:space="preserve"> PAGEREF _Toc506031627 \h </w:instrText>
+              <w:instrText xml:space="preserve"> PAGEREF _Toc506040315 \h </w:instrText>
             </w:r>
             <w:r>
               <w:rPr>
@@ -2800,7 +2774,7 @@
                 <w:noProof/>
                 <w:webHidden/>
               </w:rPr>
-              <w:t>16</w:t>
+              <w:t>19</w:t>
             </w:r>
             <w:r>
               <w:rPr>
@@ -2831,12 +2805,12 @@
       <w:pPr>
         <w:pStyle w:val="Titre1"/>
       </w:pPr>
-      <w:bookmarkStart w:id="1" w:name="_Toc506031604"/>
+      <w:bookmarkStart w:id="0" w:name="_Toc506040292"/>
       <w:r>
         <w:lastRenderedPageBreak/>
         <w:t>Introduction</w:t>
       </w:r>
-      <w:bookmarkEnd w:id="1"/>
+      <w:bookmarkEnd w:id="0"/>
     </w:p>
     <w:p>
       <w:r>
@@ -2847,17 +2821,14 @@
       <w:pPr>
         <w:pStyle w:val="Titre1"/>
       </w:pPr>
-      <w:bookmarkStart w:id="2" w:name="_Toc506031605"/>
+      <w:bookmarkStart w:id="1" w:name="_Toc506040293"/>
       <w:r>
         <w:lastRenderedPageBreak/>
         <w:t>Présentation</w:t>
       </w:r>
-      <w:bookmarkEnd w:id="2"/>
-    </w:p>
-    <w:p>
-      <w:pPr>
-        <w:jc w:val="both"/>
-      </w:pPr>
+      <w:bookmarkEnd w:id="1"/>
+    </w:p>
+    <w:p>
       <w:r>
         <w:t xml:space="preserve">Aero-Breizh est une </w:t>
       </w:r>
@@ -2869,9 +2840,6 @@
       </w:r>
     </w:p>
     <w:p>
-      <w:pPr>
-        <w:jc w:val="both"/>
-      </w:pPr>
       <w:r>
         <w:t xml:space="preserve">Le siège social de l’entreprise est basé sur le terrain de Lorient Lann-Bihoué dans le </w:t>
       </w:r>
@@ -2883,17 +2851,11 @@
       </w:r>
     </w:p>
     <w:p>
-      <w:pPr>
-        <w:jc w:val="both"/>
-      </w:pPr>
       <w:r>
         <w:t>En 2017, cette entreprise a réalisé un chiffre d’affaire de 175M€. Ce résultat n’est pas le seul fait de son activité de réparation d’avion.</w:t>
       </w:r>
     </w:p>
     <w:p>
-      <w:pPr>
-        <w:jc w:val="both"/>
-      </w:pPr>
       <w:r>
         <w:t>En effet, elle a su diversifier ses activités dans différents domaines tels que :</w:t>
       </w:r>
@@ -2905,7 +2867,6 @@
           <w:ilvl w:val="0"/>
           <w:numId w:val="1"/>
         </w:numPr>
-        <w:jc w:val="both"/>
       </w:pPr>
       <w:r>
         <w:t>Ingénierie et la gestion de données techniques</w:t>
@@ -2918,7 +2879,6 @@
           <w:ilvl w:val="0"/>
           <w:numId w:val="1"/>
         </w:numPr>
-        <w:jc w:val="both"/>
       </w:pPr>
       <w:r>
         <w:t>Maintenance de cellule et modification</w:t>
@@ -2931,7 +2891,6 @@
           <w:ilvl w:val="0"/>
           <w:numId w:val="1"/>
         </w:numPr>
-        <w:jc w:val="both"/>
       </w:pPr>
       <w:r>
         <w:t>Décapage à sec et peinture</w:t>
@@ -2944,7 +2903,6 @@
           <w:ilvl w:val="0"/>
           <w:numId w:val="1"/>
         </w:numPr>
-        <w:jc w:val="both"/>
       </w:pPr>
       <w:r>
         <w:t>V</w:t>
@@ -2954,9 +2912,6 @@
       </w:r>
     </w:p>
     <w:p>
-      <w:pPr>
-        <w:jc w:val="both"/>
-      </w:pPr>
       <w:r>
         <w:t>Afin de devenir un acteur majeur dans la maintenance aéronautique elle a développé une véritable expérience auprès de compagnies aérienne majeures. Pour cela elle à bâtie sa réputation sur des valeurs qui représentent la clé de son succès car primordiale dans ce domaine d’activité. A savoir :</w:t>
       </w:r>
@@ -2968,7 +2923,6 @@
           <w:ilvl w:val="0"/>
           <w:numId w:val="1"/>
         </w:numPr>
-        <w:jc w:val="both"/>
       </w:pPr>
       <w:r>
         <w:t>Sécurité et fiabilité</w:t>
@@ -2981,7 +2935,6 @@
           <w:ilvl w:val="0"/>
           <w:numId w:val="1"/>
         </w:numPr>
-        <w:jc w:val="both"/>
       </w:pPr>
       <w:r>
         <w:t>Ponctualité</w:t>
@@ -2994,7 +2947,6 @@
           <w:ilvl w:val="0"/>
           <w:numId w:val="1"/>
         </w:numPr>
-        <w:jc w:val="both"/>
       </w:pPr>
       <w:r>
         <w:t>Flexibilité et compétence</w:t>
@@ -3007,16 +2959,12 @@
           <w:ilvl w:val="0"/>
           <w:numId w:val="1"/>
         </w:numPr>
-        <w:jc w:val="both"/>
       </w:pPr>
       <w:r>
         <w:t>Qualité</w:t>
       </w:r>
     </w:p>
     <w:p>
-      <w:pPr>
-        <w:jc w:val="both"/>
-      </w:pPr>
       <w:r>
         <w:t xml:space="preserve">En effet, la qualité est une valeur importante pour cette entreprise, elle en témoigne grâce de nombreuses certifications qui attestent de son respect de normes internationales nécessaires dans ce domaine très contrôlé. On peut </w:t>
       </w:r>
@@ -3034,7 +2982,6 @@
           <w:ilvl w:val="0"/>
           <w:numId w:val="1"/>
         </w:numPr>
-        <w:jc w:val="both"/>
       </w:pPr>
       <w:r>
         <w:t>JAR 145 – F004</w:t>
@@ -3047,7 +2994,6 @@
           <w:ilvl w:val="0"/>
           <w:numId w:val="1"/>
         </w:numPr>
-        <w:jc w:val="both"/>
       </w:pPr>
       <w:r>
         <w:t>FAR 145 – XD6Y805J</w:t>
@@ -3060,7 +3006,6 @@
           <w:ilvl w:val="0"/>
           <w:numId w:val="1"/>
         </w:numPr>
-        <w:jc w:val="both"/>
       </w:pPr>
       <w:r>
         <w:t>ISO 9001 :2000 / AQAP 2120</w:t>
@@ -3073,23 +3018,18 @@
           <w:ilvl w:val="0"/>
           <w:numId w:val="1"/>
         </w:numPr>
-        <w:jc w:val="both"/>
       </w:pPr>
       <w:r>
         <w:t>QUALIFAS 101</w:t>
       </w:r>
     </w:p>
     <w:p>
-      <w:pPr>
-        <w:jc w:val="both"/>
-      </w:pPr>
       <w:r>
         <w:t xml:space="preserve">De plus sa politique RH en ce qui concerne la formation repose sur un système pertinent de gestion prévisionnelle des emplois et des compétences, sur le suivi des qualifications individuelles et une sélection rigoureuse des prestataires. En effet la réussite dans ce secteur d’activité nécessite un personnel hautement qualifié et expérimenté. </w:t>
       </w:r>
     </w:p>
     <w:p>
       <w:pPr>
-        <w:jc w:val="both"/>
         <w:sectPr>
           <w:headerReference w:type="default" r:id="rId11"/>
           <w:footerReference w:type="default" r:id="rId12"/>
@@ -3110,12 +3050,12 @@
         <w:pStyle w:val="Titre1"/>
         <w:spacing w:before="0"/>
       </w:pPr>
-      <w:bookmarkStart w:id="3" w:name="_Toc506031606"/>
+      <w:bookmarkStart w:id="2" w:name="_Toc506040294"/>
       <w:r>
         <w:lastRenderedPageBreak/>
         <w:t>Stratégie</w:t>
       </w:r>
-      <w:bookmarkEnd w:id="3"/>
+      <w:bookmarkEnd w:id="2"/>
     </w:p>
     <w:p>
       <w:pPr>
@@ -3174,7 +3114,7 @@
           <w:docGrid w:linePitch="360"/>
         </w:sectPr>
       </w:pPr>
-      <w:bookmarkStart w:id="4" w:name="_Toc506031589"/>
+      <w:bookmarkStart w:id="3" w:name="_Toc506041108"/>
       <w:r>
         <w:t xml:space="preserve">Figure </w:t>
       </w:r>
@@ -3199,13 +3139,13 @@
       <w:r>
         <w:t xml:space="preserve"> - Stratégie de l'entreprise</w:t>
       </w:r>
-      <w:bookmarkEnd w:id="4"/>
+      <w:bookmarkEnd w:id="3"/>
     </w:p>
     <w:p>
       <w:pPr>
         <w:pStyle w:val="Titre2"/>
       </w:pPr>
-      <w:bookmarkStart w:id="5" w:name="_Toc506031607"/>
+      <w:bookmarkStart w:id="4" w:name="_Toc506040295"/>
       <w:r>
         <w:lastRenderedPageBreak/>
         <w:t>Stratégie de Aero-</w:t>
@@ -3213,12 +3153,9 @@
       <w:r>
         <w:t>Breizh</w:t>
       </w:r>
-      <w:bookmarkEnd w:id="5"/>
-    </w:p>
-    <w:p>
-      <w:pPr>
-        <w:jc w:val="both"/>
-      </w:pPr>
+      <w:bookmarkEnd w:id="4"/>
+    </w:p>
+    <w:p>
       <w:r>
         <w:t xml:space="preserve">La stratégie de la société </w:t>
       </w:r>
@@ -3226,7 +3163,13 @@
         <w:t>Aero</w:t>
       </w:r>
       <w:r>
-        <w:t>-Breizh, ou plus exactement ses orientations stratégiques s’appuie sur la connaissance de l’entreprise, à savoir ses forces, et son environnement ou plutôt les contraintes ou exigences liées à cette dernière.</w:t>
+        <w:t>-Breizh, ou plus exactement ses orientations stratégiques</w:t>
+      </w:r>
+      <w:r>
+        <w:t>,</w:t>
+      </w:r>
+      <w:r>
+        <w:t xml:space="preserve"> s’appuie sur la connaissance de l’entreprise, à savoir ses forces, et son environnement ou plutôt les contraintes ou exigences liées à cette dernière.</w:t>
       </w:r>
     </w:p>
     <w:p>
@@ -3235,9 +3178,6 @@
       </w:r>
     </w:p>
     <w:p>
-      <w:pPr>
-        <w:jc w:val="both"/>
-      </w:pPr>
       <w:r>
         <w:t xml:space="preserve">Le plan </w:t>
       </w:r>
@@ -3354,14 +3294,20 @@
       </w:r>
     </w:p>
     <w:p>
-      <w:pPr>
-        <w:jc w:val="both"/>
-      </w:pPr>
-      <w:r>
-        <w:t>La stratégie de l’entreprise repose sur ses forces aussi il semble judicieux de présenter son organisation.</w:t>
-      </w:r>
-      <w:r>
-        <w:t xml:space="preserve"> Géographique </w:t>
+      <w:r>
+        <w:t>La stratégie de l’entreprise repose sur ses forces aussi il semble judicieux de présenter son organisation</w:t>
+      </w:r>
+      <w:r>
+        <w:t xml:space="preserve"> </w:t>
+      </w:r>
+      <w:r>
+        <w:t>g</w:t>
+      </w:r>
+      <w:r>
+        <w:t>éographique</w:t>
+      </w:r>
+      <w:r>
+        <w:t>.</w:t>
       </w:r>
     </w:p>
     <w:p>
@@ -3373,22 +3319,22 @@
       <w:pPr>
         <w:pStyle w:val="Titre1"/>
       </w:pPr>
-      <w:bookmarkStart w:id="6" w:name="_Toc506031608"/>
+      <w:bookmarkStart w:id="5" w:name="_Toc506040296"/>
       <w:r>
         <w:lastRenderedPageBreak/>
         <w:t>Analyse métier</w:t>
       </w:r>
+      <w:bookmarkEnd w:id="5"/>
+    </w:p>
+    <w:p>
+      <w:pPr>
+        <w:pStyle w:val="Titre2"/>
+      </w:pPr>
+      <w:bookmarkStart w:id="6" w:name="_Toc506040297"/>
+      <w:r>
+        <w:t>Organisation</w:t>
+      </w:r>
       <w:bookmarkEnd w:id="6"/>
-    </w:p>
-    <w:p>
-      <w:pPr>
-        <w:pStyle w:val="Titre2"/>
-      </w:pPr>
-      <w:bookmarkStart w:id="7" w:name="_Toc506031609"/>
-      <w:r>
-        <w:t>Organisation</w:t>
-      </w:r>
-      <w:bookmarkEnd w:id="7"/>
     </w:p>
     <w:p>
       <w:pPr>
@@ -3439,7 +3385,7 @@
       <w:pPr>
         <w:pStyle w:val="Lgende"/>
       </w:pPr>
-      <w:bookmarkStart w:id="8" w:name="_Toc506031590"/>
+      <w:bookmarkStart w:id="7" w:name="_Toc506041109"/>
       <w:r>
         <w:t xml:space="preserve">Figure </w:t>
       </w:r>
@@ -3464,17 +3410,17 @@
       <w:r>
         <w:t xml:space="preserve"> - Organisation</w:t>
       </w:r>
+      <w:bookmarkEnd w:id="7"/>
+    </w:p>
+    <w:p>
+      <w:pPr>
+        <w:pStyle w:val="Titre2"/>
+      </w:pPr>
+      <w:bookmarkStart w:id="8" w:name="_Toc506040298"/>
+      <w:r>
+        <w:t>Organisation géographique</w:t>
+      </w:r>
       <w:bookmarkEnd w:id="8"/>
-    </w:p>
-    <w:p>
-      <w:pPr>
-        <w:pStyle w:val="Titre2"/>
-      </w:pPr>
-      <w:bookmarkStart w:id="9" w:name="_Toc506031610"/>
-      <w:r>
-        <w:t>Organisation géographique</w:t>
-      </w:r>
-      <w:bookmarkEnd w:id="9"/>
     </w:p>
     <w:p>
       <w:pPr>
@@ -3526,7 +3472,7 @@
       <w:pPr>
         <w:pStyle w:val="Lgende"/>
       </w:pPr>
-      <w:bookmarkStart w:id="10" w:name="_Toc506031591"/>
+      <w:bookmarkStart w:id="9" w:name="_Toc506041110"/>
       <w:r>
         <w:t xml:space="preserve">Figure </w:t>
       </w:r>
@@ -3551,7 +3497,7 @@
       <w:r>
         <w:t xml:space="preserve"> - Organisation géographique</w:t>
       </w:r>
-      <w:bookmarkEnd w:id="10"/>
+      <w:bookmarkEnd w:id="9"/>
     </w:p>
     <w:p/>
     <w:p>
@@ -3563,12 +3509,12 @@
       <w:pPr>
         <w:pStyle w:val="Titre2"/>
       </w:pPr>
-      <w:bookmarkStart w:id="11" w:name="_Toc506031611"/>
+      <w:bookmarkStart w:id="10" w:name="_Toc506040299"/>
       <w:r>
         <w:lastRenderedPageBreak/>
         <w:t>Processus métier</w:t>
       </w:r>
-      <w:bookmarkEnd w:id="11"/>
+      <w:bookmarkEnd w:id="10"/>
     </w:p>
     <w:p>
       <w:pPr>
@@ -3620,7 +3566,7 @@
       <w:pPr>
         <w:pStyle w:val="Lgende"/>
       </w:pPr>
-      <w:bookmarkStart w:id="12" w:name="_Toc506031592"/>
+      <w:bookmarkStart w:id="11" w:name="_Toc506041111"/>
       <w:r>
         <w:t xml:space="preserve">Figure </w:t>
       </w:r>
@@ -3645,20 +3591,11 @@
       <w:r>
         <w:t xml:space="preserve"> - Processus métier</w:t>
       </w:r>
-      <w:bookmarkEnd w:id="12"/>
-    </w:p>
-    <w:p>
-      <w:pPr>
-        <w:jc w:val="both"/>
-      </w:pPr>
-      <w:r>
-        <w:t xml:space="preserve">Cette organisation permet de mettre en œuvre les différentes fonctions nécessaires à la réalisation des nombreux services que propose la société </w:t>
-      </w:r>
-      <w:r>
-        <w:t>Aero</w:t>
-      </w:r>
-      <w:r>
-        <w:t xml:space="preserve">-Breizh. </w:t>
+      <w:bookmarkEnd w:id="11"/>
+    </w:p>
+    <w:p>
+      <w:r>
+        <w:t xml:space="preserve">Cette organisation permet de mettre en œuvre les différentes fonctions nécessaires à la réalisation des nombreux services que propose la société Aero-Breizh. </w:t>
       </w:r>
     </w:p>
     <w:p>
@@ -3682,12 +3619,12 @@
       <w:pPr>
         <w:pStyle w:val="Titre1"/>
       </w:pPr>
-      <w:bookmarkStart w:id="13" w:name="_Toc506031612"/>
+      <w:bookmarkStart w:id="12" w:name="_Toc506040300"/>
       <w:r>
         <w:lastRenderedPageBreak/>
         <w:t>Analyse fonctionnelle</w:t>
       </w:r>
-      <w:bookmarkEnd w:id="13"/>
+      <w:bookmarkEnd w:id="12"/>
     </w:p>
     <w:p>
       <w:pPr>
@@ -3739,7 +3676,7 @@
       <w:pPr>
         <w:pStyle w:val="Lgende"/>
       </w:pPr>
-      <w:bookmarkStart w:id="14" w:name="_Toc506031593"/>
+      <w:bookmarkStart w:id="13" w:name="_Toc506041112"/>
       <w:r>
         <w:t xml:space="preserve">Figure </w:t>
       </w:r>
@@ -3764,7 +3701,7 @@
       <w:r>
         <w:t xml:space="preserve"> - Vue globale de l'analyse fonctionnelle</w:t>
       </w:r>
-      <w:bookmarkEnd w:id="14"/>
+      <w:bookmarkEnd w:id="13"/>
     </w:p>
     <w:p>
       <w:pPr>
@@ -3780,12 +3717,12 @@
       <w:pPr>
         <w:pStyle w:val="Titre2"/>
       </w:pPr>
-      <w:bookmarkStart w:id="15" w:name="_Toc506031613"/>
+      <w:bookmarkStart w:id="14" w:name="_Toc506040301"/>
       <w:r>
         <w:lastRenderedPageBreak/>
         <w:t>Ingénierie et gestion des données techniques</w:t>
       </w:r>
-      <w:bookmarkEnd w:id="15"/>
+      <w:bookmarkEnd w:id="14"/>
     </w:p>
     <w:p>
       <w:pPr>
@@ -3837,7 +3774,7 @@
       <w:pPr>
         <w:pStyle w:val="Lgende"/>
       </w:pPr>
-      <w:bookmarkStart w:id="16" w:name="_Toc506031594"/>
+      <w:bookmarkStart w:id="15" w:name="_Toc506041113"/>
       <w:r>
         <w:t xml:space="preserve">Figure </w:t>
       </w:r>
@@ -3862,17 +3799,48 @@
       <w:r>
         <w:t xml:space="preserve"> - Ingénierie et gestion des données techniques</w:t>
       </w:r>
+      <w:bookmarkEnd w:id="15"/>
+    </w:p>
+    <w:p>
+      <w:r>
+        <w:t>L’ingénierie et gestion des données techniques est une fonction réalisée par l’ingénieur d’études.</w:t>
+      </w:r>
+    </w:p>
+    <w:p>
+      <w:r>
+        <w:t xml:space="preserve">Contenant plusieurs processus métier, </w:t>
+      </w:r>
+      <w:r>
+        <w:t>présentés ci-dessus</w:t>
+      </w:r>
+      <w:r>
+        <w:t>, l’ingénierie produit plusieurs services qui seront consommés soi</w:t>
+      </w:r>
+      <w:r>
+        <w:t>t</w:t>
+      </w:r>
+      <w:r>
+        <w:t xml:space="preserve"> par des clients, soit par des acteurs internes.</w:t>
+      </w:r>
+    </w:p>
+    <w:p>
+      <w:r>
+        <w:t>Le service de programmes d’entretien fournit les données nécessaires pour le SGDT (Système de gestion des données techniques) et est utile au service d’accès aux données techniques.</w:t>
+      </w:r>
+      <w:r>
+        <w:t xml:space="preserve"> C’est le seul service de l’ingénierie qui est consommé par des acteurs internes, les corps de métier assignés à la maintenance et les modifications des avions.</w:t>
+      </w:r>
+    </w:p>
+    <w:p>
+      <w:pPr>
+        <w:pStyle w:val="Titre2"/>
+      </w:pPr>
+      <w:bookmarkStart w:id="16" w:name="_Toc506040302"/>
+      <w:r>
+        <w:lastRenderedPageBreak/>
+        <w:t>Maintenance cellule et modifications</w:t>
+      </w:r>
       <w:bookmarkEnd w:id="16"/>
-    </w:p>
-    <w:p>
-      <w:pPr>
-        <w:pStyle w:val="Titre2"/>
-      </w:pPr>
-      <w:bookmarkStart w:id="17" w:name="_Toc506031614"/>
-      <w:r>
-        <w:t>Maintenance cellule et modifications</w:t>
-      </w:r>
-      <w:bookmarkEnd w:id="17"/>
     </w:p>
     <w:p>
       <w:pPr>
@@ -3924,7 +3892,7 @@
       <w:pPr>
         <w:pStyle w:val="Lgende"/>
       </w:pPr>
-      <w:bookmarkStart w:id="18" w:name="_Toc506031595"/>
+      <w:bookmarkStart w:id="17" w:name="_Toc506041114"/>
       <w:r>
         <w:t xml:space="preserve">Figure </w:t>
       </w:r>
@@ -3949,18 +3917,67 @@
       <w:r>
         <w:t xml:space="preserve"> - Maintenance cellule et modifications</w:t>
       </w:r>
-      <w:bookmarkEnd w:id="18"/>
+      <w:bookmarkEnd w:id="17"/>
+    </w:p>
+    <w:p>
+      <w:r>
+        <w:t>La maintenance cellule et modifications est réalisé par un corps de métier qui est disponible pour faire tout type de travaux.</w:t>
+      </w:r>
+    </w:p>
+    <w:p>
+      <w:r>
+        <w:t>Pour maintenir ce corps de métier qualifié</w:t>
+      </w:r>
+      <w:r>
+        <w:t>,</w:t>
+      </w:r>
+      <w:r>
+        <w:t xml:space="preserve"> </w:t>
+      </w:r>
+      <w:r>
+        <w:t>le service de formation propose un programme intensif de formation.</w:t>
+      </w:r>
+    </w:p>
+    <w:p>
+      <w:r>
+        <w:t>La réalisation des visiteurs est effectué</w:t>
+      </w:r>
+      <w:r>
+        <w:t>e</w:t>
+      </w:r>
+      <w:r>
+        <w:t xml:space="preserve"> à Lorient et Montpellier Méditerranée, ca</w:t>
+      </w:r>
+      <w:r>
+        <w:t>r</w:t>
+      </w:r>
+      <w:r>
+        <w:t xml:space="preserve"> des hangars de toutes tailles y sont présents.</w:t>
+      </w:r>
+    </w:p>
+    <w:p>
+      <w:pPr>
+        <w:rPr>
+          <w:rFonts w:asciiTheme="majorHAnsi" w:eastAsiaTheme="majorEastAsia" w:hAnsiTheme="majorHAnsi" w:cstheme="majorBidi"/>
+          <w:color w:val="1F4E79" w:themeColor="accent1" w:themeShade="80"/>
+          <w:sz w:val="32"/>
+          <w:szCs w:val="32"/>
+        </w:rPr>
+      </w:pPr>
+      <w:r>
+        <w:br w:type="page"/>
+      </w:r>
     </w:p>
     <w:p>
       <w:pPr>
         <w:pStyle w:val="Titre2"/>
       </w:pPr>
-      <w:bookmarkStart w:id="19" w:name="_Toc506031615"/>
+      <w:bookmarkStart w:id="18" w:name="_Toc506040303"/>
       <w:r>
         <w:lastRenderedPageBreak/>
         <w:t>Décapage à sec et peinture</w:t>
       </w:r>
-      <w:bookmarkEnd w:id="19"/>
+      <w:bookmarkEnd w:id="18"/>
     </w:p>
     <w:p>
       <w:pPr>
@@ -4012,7 +4029,7 @@
       <w:pPr>
         <w:pStyle w:val="Lgende"/>
       </w:pPr>
-      <w:bookmarkStart w:id="20" w:name="_Toc506031596"/>
+      <w:bookmarkStart w:id="19" w:name="_Toc506041115"/>
       <w:r>
         <w:t xml:space="preserve">Figure </w:t>
       </w:r>
@@ -4037,17 +4054,49 @@
       <w:r>
         <w:t xml:space="preserve"> - Décapage à sec et peinture</w:t>
       </w:r>
+      <w:bookmarkEnd w:id="19"/>
+    </w:p>
+    <w:p>
+      <w:r>
+        <w:t>L’entreprise propose aussi un service de décapage à sec et peinture, réalisé par des peintres.</w:t>
+      </w:r>
+    </w:p>
+    <w:p>
+      <w:r>
+        <w:t>Ce service utilise un régulateur qui a comme fonctions maintenir la température et la ventilation pour que la peinture soit appliquée sur des meilleures conditions possibles.</w:t>
+      </w:r>
+    </w:p>
+    <w:p>
+      <w:r>
+        <w:t>L</w:t>
+      </w:r>
+      <w:r>
+        <w:t>’enjeu de ce service est aussi de respecter les exigences de garantir la préservation de l’environnement et d’éviter les problèmes de corrosion lors du décapage.</w:t>
+      </w:r>
+    </w:p>
+    <w:p>
+      <w:pPr>
+        <w:rPr>
+          <w:rFonts w:asciiTheme="majorHAnsi" w:eastAsiaTheme="majorEastAsia" w:hAnsiTheme="majorHAnsi" w:cstheme="majorBidi"/>
+          <w:color w:val="1F4E79" w:themeColor="accent1" w:themeShade="80"/>
+          <w:sz w:val="32"/>
+          <w:szCs w:val="32"/>
+        </w:rPr>
+      </w:pPr>
+      <w:r>
+        <w:br w:type="page"/>
+      </w:r>
+    </w:p>
+    <w:p>
+      <w:pPr>
+        <w:pStyle w:val="Titre2"/>
+      </w:pPr>
+      <w:bookmarkStart w:id="20" w:name="_Toc506040304"/>
+      <w:r>
+        <w:lastRenderedPageBreak/>
+        <w:t>Maintenance en ligne</w:t>
+      </w:r>
       <w:bookmarkEnd w:id="20"/>
-    </w:p>
-    <w:p>
-      <w:pPr>
-        <w:pStyle w:val="Titre2"/>
-      </w:pPr>
-      <w:bookmarkStart w:id="21" w:name="_Toc506031616"/>
-      <w:r>
-        <w:t>Maintenance en ligne</w:t>
-      </w:r>
-      <w:bookmarkEnd w:id="21"/>
     </w:p>
     <w:p>
       <w:pPr>
@@ -4059,9 +4108,9 @@
           <w:noProof/>
         </w:rPr>
         <w:drawing>
-          <wp:inline distT="0" distB="0" distL="0" distR="0" wp14:anchorId="4D27A820" wp14:editId="258E0041">
-            <wp:extent cx="5669915" cy="3573145"/>
-            <wp:effectExtent l="0" t="0" r="6985" b="8255"/>
+          <wp:inline distT="0" distB="0" distL="0" distR="0" wp14:anchorId="4D27A820" wp14:editId="7F54BADB">
+            <wp:extent cx="5669669" cy="3573145"/>
+            <wp:effectExtent l="0" t="0" r="7620" b="8255"/>
             <wp:docPr id="10" name="Image 10"/>
             <wp:cNvGraphicFramePr>
               <a:graphicFrameLocks xmlns:a="http://schemas.openxmlformats.org/drawingml/2006/main" noChangeAspect="1"/>
@@ -4074,7 +4123,13 @@
                     <pic:cNvPicPr/>
                   </pic:nvPicPr>
                   <pic:blipFill>
-                    <a:blip r:embed="rId21"/>
+                    <a:blip r:embed="rId21">
+                      <a:extLst>
+                        <a:ext uri="{28A0092B-C50C-407E-A947-70E740481C1C}">
+                          <a14:useLocalDpi xmlns:a14="http://schemas.microsoft.com/office/drawing/2010/main" val="0"/>
+                        </a:ext>
+                      </a:extLst>
+                    </a:blip>
                     <a:stretch>
                       <a:fillRect/>
                     </a:stretch>
@@ -4082,7 +4137,7 @@
                   <pic:spPr>
                     <a:xfrm>
                       <a:off x="0" y="0"/>
-                      <a:ext cx="5669915" cy="3573145"/>
+                      <a:ext cx="5669669" cy="3573145"/>
                     </a:xfrm>
                     <a:prstGeom prst="rect">
                       <a:avLst/>
@@ -4099,7 +4154,7 @@
       <w:pPr>
         <w:pStyle w:val="Lgende"/>
       </w:pPr>
-      <w:bookmarkStart w:id="22" w:name="_Toc506031597"/>
+      <w:bookmarkStart w:id="21" w:name="_Toc506041116"/>
       <w:r>
         <w:t xml:space="preserve">Figure </w:t>
       </w:r>
@@ -4124,21 +4179,26 @@
       <w:r>
         <w:t xml:space="preserve"> - Maintenance en ligne</w:t>
       </w:r>
+      <w:bookmarkEnd w:id="21"/>
+    </w:p>
+    <w:p>
+      <w:r>
+        <w:t>Aero-Breizh propose aussi un service d’e</w:t>
+      </w:r>
+      <w:r>
+        <w:t>ntretien en ligne qui est réalisé par des mécaniciens de piste et piloté par le PCT (Poste de Coordination Technique) et l’AOG desk.</w:t>
+      </w:r>
+      <w:bookmarkStart w:id="22" w:name="_GoBack"/>
       <w:bookmarkEnd w:id="22"/>
+      <w:r>
+        <w:br w:type="page"/>
+      </w:r>
     </w:p>
     <w:p>
       <w:pPr>
         <w:pStyle w:val="Titre2"/>
       </w:pPr>
-      <w:r>
-        <w:br w:type="page"/>
-      </w:r>
-    </w:p>
-    <w:p>
-      <w:pPr>
-        <w:pStyle w:val="Titre2"/>
-      </w:pPr>
-      <w:bookmarkStart w:id="23" w:name="_Toc506031617"/>
+      <w:bookmarkStart w:id="23" w:name="_Toc506040305"/>
       <w:r>
         <w:lastRenderedPageBreak/>
         <w:t>Réparation, entretien et sous-traitance d'équipements</w:t>
@@ -4195,7 +4255,7 @@
       <w:pPr>
         <w:pStyle w:val="Lgende"/>
       </w:pPr>
-      <w:bookmarkStart w:id="24" w:name="_Toc506031598"/>
+      <w:bookmarkStart w:id="24" w:name="_Toc506041117"/>
       <w:r>
         <w:t xml:space="preserve">Figure </w:t>
       </w:r>
@@ -4222,12 +4282,27 @@
       </w:r>
       <w:bookmarkEnd w:id="24"/>
     </w:p>
+    <w:p/>
+    <w:p>
+      <w:pPr>
+        <w:rPr>
+          <w:rFonts w:asciiTheme="majorHAnsi" w:eastAsiaTheme="majorEastAsia" w:hAnsiTheme="majorHAnsi" w:cstheme="majorBidi"/>
+          <w:color w:val="1F4E79" w:themeColor="accent1" w:themeShade="80"/>
+          <w:sz w:val="32"/>
+          <w:szCs w:val="32"/>
+        </w:rPr>
+      </w:pPr>
+      <w:r>
+        <w:br w:type="page"/>
+      </w:r>
+    </w:p>
     <w:p>
       <w:pPr>
         <w:pStyle w:val="Titre2"/>
       </w:pPr>
-      <w:bookmarkStart w:id="25" w:name="_Toc506031618"/>
-      <w:r>
+      <w:bookmarkStart w:id="25" w:name="_Toc506040306"/>
+      <w:r>
+        <w:lastRenderedPageBreak/>
         <w:t>Vente et distribution de pièces</w:t>
       </w:r>
       <w:bookmarkEnd w:id="25"/>
@@ -4282,7 +4357,7 @@
       <w:pPr>
         <w:pStyle w:val="Lgende"/>
       </w:pPr>
-      <w:bookmarkStart w:id="26" w:name="_Toc506031599"/>
+      <w:bookmarkStart w:id="26" w:name="_Toc506041118"/>
       <w:r>
         <w:t xml:space="preserve">Figure </w:t>
       </w:r>
@@ -4318,7 +4393,7 @@
       <w:pPr>
         <w:pStyle w:val="Titre1"/>
       </w:pPr>
-      <w:bookmarkStart w:id="27" w:name="_Toc506031619"/>
+      <w:bookmarkStart w:id="27" w:name="_Toc506040307"/>
       <w:r>
         <w:lastRenderedPageBreak/>
         <w:t>Analyse d’architecture applicative</w:t>
@@ -4329,7 +4404,7 @@
       <w:pPr>
         <w:pStyle w:val="Titre2"/>
       </w:pPr>
-      <w:bookmarkStart w:id="28" w:name="_Toc506031620"/>
+      <w:bookmarkStart w:id="28" w:name="_Toc506040308"/>
       <w:r>
         <w:t>Infrastructure applicative actuelle</w:t>
       </w:r>
@@ -4385,7 +4460,7 @@
       <w:pPr>
         <w:pStyle w:val="Lgende"/>
       </w:pPr>
-      <w:bookmarkStart w:id="29" w:name="_Toc506031600"/>
+      <w:bookmarkStart w:id="29" w:name="_Toc506041119"/>
       <w:r>
         <w:t xml:space="preserve">Figure </w:t>
       </w:r>
@@ -4414,10 +4489,25 @@
     </w:p>
     <w:p>
       <w:pPr>
+        <w:jc w:val="left"/>
+        <w:rPr>
+          <w:rFonts w:asciiTheme="majorHAnsi" w:eastAsiaTheme="majorEastAsia" w:hAnsiTheme="majorHAnsi" w:cstheme="majorBidi"/>
+          <w:color w:val="1F4E79" w:themeColor="accent1" w:themeShade="80"/>
+          <w:sz w:val="32"/>
+          <w:szCs w:val="32"/>
+        </w:rPr>
+      </w:pPr>
+      <w:bookmarkStart w:id="30" w:name="_Toc506040309"/>
+      <w:r>
+        <w:br w:type="page"/>
+      </w:r>
+    </w:p>
+    <w:p>
+      <w:pPr>
         <w:pStyle w:val="Titre2"/>
       </w:pPr>
-      <w:bookmarkStart w:id="30" w:name="_Toc506031621"/>
-      <w:r>
+      <w:r>
+        <w:lastRenderedPageBreak/>
         <w:t>Infrastructure applicative cible</w:t>
       </w:r>
       <w:bookmarkEnd w:id="30"/>
@@ -4472,7 +4562,7 @@
       <w:pPr>
         <w:pStyle w:val="Lgende"/>
       </w:pPr>
-      <w:bookmarkStart w:id="31" w:name="_Toc506031601"/>
+      <w:bookmarkStart w:id="31" w:name="_Toc506041120"/>
       <w:r>
         <w:t xml:space="preserve">Figure </w:t>
       </w:r>
@@ -4508,7 +4598,7 @@
       <w:pPr>
         <w:pStyle w:val="Titre1"/>
       </w:pPr>
-      <w:bookmarkStart w:id="32" w:name="_Toc506031622"/>
+      <w:bookmarkStart w:id="32" w:name="_Toc506040310"/>
       <w:r>
         <w:lastRenderedPageBreak/>
         <w:t>Analyse de l’architecture technique</w:t>
@@ -4519,7 +4609,7 @@
       <w:pPr>
         <w:pStyle w:val="Titre2"/>
       </w:pPr>
-      <w:bookmarkStart w:id="33" w:name="_Toc506031623"/>
+      <w:bookmarkStart w:id="33" w:name="_Toc506040311"/>
       <w:r>
         <w:t>Infrastructure technique actuelle</w:t>
       </w:r>
@@ -4575,7 +4665,7 @@
       <w:pPr>
         <w:pStyle w:val="Lgende"/>
       </w:pPr>
-      <w:bookmarkStart w:id="34" w:name="_Toc506031602"/>
+      <w:bookmarkStart w:id="34" w:name="_Toc506041121"/>
       <w:r>
         <w:t xml:space="preserve">Figure </w:t>
       </w:r>
@@ -4604,10 +4694,25 @@
     </w:p>
     <w:p>
       <w:pPr>
+        <w:jc w:val="left"/>
+        <w:rPr>
+          <w:rFonts w:asciiTheme="majorHAnsi" w:eastAsiaTheme="majorEastAsia" w:hAnsiTheme="majorHAnsi" w:cstheme="majorBidi"/>
+          <w:color w:val="1F4E79" w:themeColor="accent1" w:themeShade="80"/>
+          <w:sz w:val="32"/>
+          <w:szCs w:val="32"/>
+        </w:rPr>
+      </w:pPr>
+      <w:bookmarkStart w:id="35" w:name="_Toc506040312"/>
+      <w:r>
+        <w:br w:type="page"/>
+      </w:r>
+    </w:p>
+    <w:p>
+      <w:pPr>
         <w:pStyle w:val="Titre2"/>
       </w:pPr>
-      <w:bookmarkStart w:id="35" w:name="_Toc506031624"/>
-      <w:r>
+      <w:r>
+        <w:lastRenderedPageBreak/>
         <w:t>Infrastructure technique cible</w:t>
       </w:r>
       <w:bookmarkEnd w:id="35"/>
@@ -4662,7 +4767,7 @@
       <w:pPr>
         <w:pStyle w:val="Lgende"/>
       </w:pPr>
-      <w:bookmarkStart w:id="36" w:name="_Toc506031603"/>
+      <w:bookmarkStart w:id="36" w:name="_Toc506041122"/>
       <w:r>
         <w:t xml:space="preserve">Figure </w:t>
       </w:r>
@@ -4703,7 +4808,7 @@
       <w:pPr>
         <w:pStyle w:val="Titre1"/>
       </w:pPr>
-      <w:bookmarkStart w:id="37" w:name="_Toc506031625"/>
+      <w:bookmarkStart w:id="37" w:name="_Toc506040313"/>
       <w:r>
         <w:lastRenderedPageBreak/>
         <w:t>Projets retenus</w:t>
@@ -4724,7 +4829,7 @@
       <w:pPr>
         <w:pStyle w:val="Titre1"/>
       </w:pPr>
-      <w:bookmarkStart w:id="38" w:name="_Toc506031626"/>
+      <w:bookmarkStart w:id="38" w:name="_Toc506040314"/>
       <w:r>
         <w:lastRenderedPageBreak/>
         <w:t>Conclusion</w:t>
@@ -4745,7 +4850,7 @@
       <w:pPr>
         <w:pStyle w:val="Titre1"/>
       </w:pPr>
-      <w:bookmarkStart w:id="39" w:name="_Toc506031627"/>
+      <w:bookmarkStart w:id="39" w:name="_Toc506040315"/>
       <w:r>
         <w:lastRenderedPageBreak/>
         <w:t>Table des illustrations</w:t>
@@ -4773,7 +4878,7 @@
       <w:r>
         <w:fldChar w:fldCharType="separate"/>
       </w:r>
-      <w:hyperlink w:anchor="_Toc506031589" w:history="1">
+      <w:hyperlink w:anchor="_Toc506041108" w:history="1">
         <w:r>
           <w:rPr>
             <w:rStyle w:val="Lienhypertexte"/>
@@ -4800,7 +4905,7 @@
             <w:noProof/>
             <w:webHidden/>
           </w:rPr>
-          <w:instrText xml:space="preserve"> PAGEREF _Toc506031589 \h </w:instrText>
+          <w:instrText xml:space="preserve"> PAGEREF _Toc506041108 \h </w:instrText>
         </w:r>
         <w:r>
           <w:rPr>
@@ -4843,7 +4948,7 @@
           <w:lang w:val="en-GB" w:eastAsia="en-GB"/>
         </w:rPr>
       </w:pPr>
-      <w:hyperlink w:anchor="_Toc506031590" w:history="1">
+      <w:hyperlink w:anchor="_Toc506041109" w:history="1">
         <w:r>
           <w:rPr>
             <w:rStyle w:val="Lienhypertexte"/>
@@ -4870,7 +4975,7 @@
             <w:noProof/>
             <w:webHidden/>
           </w:rPr>
-          <w:instrText xml:space="preserve"> PAGEREF _Toc506031590 \h </w:instrText>
+          <w:instrText xml:space="preserve"> PAGEREF _Toc506041109 \h </w:instrText>
         </w:r>
         <w:r>
           <w:rPr>
@@ -4913,7 +5018,7 @@
           <w:lang w:val="en-GB" w:eastAsia="en-GB"/>
         </w:rPr>
       </w:pPr>
-      <w:hyperlink w:anchor="_Toc506031591" w:history="1">
+      <w:hyperlink w:anchor="_Toc506041110" w:history="1">
         <w:r>
           <w:rPr>
             <w:rStyle w:val="Lienhypertexte"/>
@@ -4940,7 +5045,7 @@
             <w:noProof/>
             <w:webHidden/>
           </w:rPr>
-          <w:instrText xml:space="preserve"> PAGEREF _Toc506031591 \h </w:instrText>
+          <w:instrText xml:space="preserve"> PAGEREF _Toc506041110 \h </w:instrText>
         </w:r>
         <w:r>
           <w:rPr>
@@ -4983,7 +5088,7 @@
           <w:lang w:val="en-GB" w:eastAsia="en-GB"/>
         </w:rPr>
       </w:pPr>
-      <w:hyperlink w:anchor="_Toc506031592" w:history="1">
+      <w:hyperlink w:anchor="_Toc506041111" w:history="1">
         <w:r>
           <w:rPr>
             <w:rStyle w:val="Lienhypertexte"/>
@@ -5010,7 +5115,7 @@
             <w:noProof/>
             <w:webHidden/>
           </w:rPr>
-          <w:instrText xml:space="preserve"> PAGEREF _Toc506031592 \h </w:instrText>
+          <w:instrText xml:space="preserve"> PAGEREF _Toc506041111 \h </w:instrText>
         </w:r>
         <w:r>
           <w:rPr>
@@ -5053,7 +5158,7 @@
           <w:lang w:val="en-GB" w:eastAsia="en-GB"/>
         </w:rPr>
       </w:pPr>
-      <w:hyperlink w:anchor="_Toc506031593" w:history="1">
+      <w:hyperlink w:anchor="_Toc506041112" w:history="1">
         <w:r>
           <w:rPr>
             <w:rStyle w:val="Lienhypertexte"/>
@@ -5080,7 +5185,7 @@
             <w:noProof/>
             <w:webHidden/>
           </w:rPr>
-          <w:instrText xml:space="preserve"> PAGEREF _Toc506031593 \h </w:instrText>
+          <w:instrText xml:space="preserve"> PAGEREF _Toc506041112 \h </w:instrText>
         </w:r>
         <w:r>
           <w:rPr>
@@ -5123,7 +5228,7 @@
           <w:lang w:val="en-GB" w:eastAsia="en-GB"/>
         </w:rPr>
       </w:pPr>
-      <w:hyperlink w:anchor="_Toc506031594" w:history="1">
+      <w:hyperlink w:anchor="_Toc506041113" w:history="1">
         <w:r>
           <w:rPr>
             <w:rStyle w:val="Lienhypertexte"/>
@@ -5150,7 +5255,7 @@
             <w:noProof/>
             <w:webHidden/>
           </w:rPr>
-          <w:instrText xml:space="preserve"> PAGEREF _Toc506031594 \h </w:instrText>
+          <w:instrText xml:space="preserve"> PAGEREF _Toc506041113 \h </w:instrText>
         </w:r>
         <w:r>
           <w:rPr>
@@ -5193,7 +5298,7 @@
           <w:lang w:val="en-GB" w:eastAsia="en-GB"/>
         </w:rPr>
       </w:pPr>
-      <w:hyperlink w:anchor="_Toc506031595" w:history="1">
+      <w:hyperlink w:anchor="_Toc506041114" w:history="1">
         <w:r>
           <w:rPr>
             <w:rStyle w:val="Lienhypertexte"/>
@@ -5220,7 +5325,7 @@
             <w:noProof/>
             <w:webHidden/>
           </w:rPr>
-          <w:instrText xml:space="preserve"> PAGEREF _Toc506031595 \h </w:instrText>
+          <w:instrText xml:space="preserve"> PAGEREF _Toc506041114 \h </w:instrText>
         </w:r>
         <w:r>
           <w:rPr>
@@ -5240,7 +5345,7 @@
             <w:noProof/>
             <w:webHidden/>
           </w:rPr>
-          <w:t>9</w:t>
+          <w:t>10</w:t>
         </w:r>
         <w:r>
           <w:rPr>
@@ -5263,7 +5368,7 @@
           <w:lang w:val="en-GB" w:eastAsia="en-GB"/>
         </w:rPr>
       </w:pPr>
-      <w:hyperlink w:anchor="_Toc506031596" w:history="1">
+      <w:hyperlink w:anchor="_Toc506041115" w:history="1">
         <w:r>
           <w:rPr>
             <w:rStyle w:val="Lienhypertexte"/>
@@ -5290,7 +5395,7 @@
             <w:noProof/>
             <w:webHidden/>
           </w:rPr>
-          <w:instrText xml:space="preserve"> PAGEREF _Toc506031596 \h </w:instrText>
+          <w:instrText xml:space="preserve"> PAGEREF _Toc506041115 \h </w:instrText>
         </w:r>
         <w:r>
           <w:rPr>
@@ -5310,7 +5415,7 @@
             <w:noProof/>
             <w:webHidden/>
           </w:rPr>
-          <w:t>10</w:t>
+          <w:t>11</w:t>
         </w:r>
         <w:r>
           <w:rPr>
@@ -5333,7 +5438,7 @@
           <w:lang w:val="en-GB" w:eastAsia="en-GB"/>
         </w:rPr>
       </w:pPr>
-      <w:hyperlink w:anchor="_Toc506031597" w:history="1">
+      <w:hyperlink w:anchor="_Toc506041116" w:history="1">
         <w:r>
           <w:rPr>
             <w:rStyle w:val="Lienhypertexte"/>
@@ -5360,7 +5465,7 @@
             <w:noProof/>
             <w:webHidden/>
           </w:rPr>
-          <w:instrText xml:space="preserve"> PAGEREF _Toc506031597 \h </w:instrText>
+          <w:instrText xml:space="preserve"> PAGEREF _Toc506041116 \h </w:instrText>
         </w:r>
         <w:r>
           <w:rPr>
@@ -5380,7 +5485,7 @@
             <w:noProof/>
             <w:webHidden/>
           </w:rPr>
-          <w:t>10</w:t>
+          <w:t>12</w:t>
         </w:r>
         <w:r>
           <w:rPr>
@@ -5403,7 +5508,7 @@
           <w:lang w:val="en-GB" w:eastAsia="en-GB"/>
         </w:rPr>
       </w:pPr>
-      <w:hyperlink w:anchor="_Toc506031598" w:history="1">
+      <w:hyperlink w:anchor="_Toc506041117" w:history="1">
         <w:r>
           <w:rPr>
             <w:rStyle w:val="Lienhypertexte"/>
@@ -5430,7 +5535,7 @@
             <w:noProof/>
             <w:webHidden/>
           </w:rPr>
-          <w:instrText xml:space="preserve"> PAGEREF _Toc506031598 \h </w:instrText>
+          <w:instrText xml:space="preserve"> PAGEREF _Toc506041117 \h </w:instrText>
         </w:r>
         <w:r>
           <w:rPr>
@@ -5450,7 +5555,7 @@
             <w:noProof/>
             <w:webHidden/>
           </w:rPr>
-          <w:t>11</w:t>
+          <w:t>13</w:t>
         </w:r>
         <w:r>
           <w:rPr>
@@ -5473,7 +5578,7 @@
           <w:lang w:val="en-GB" w:eastAsia="en-GB"/>
         </w:rPr>
       </w:pPr>
-      <w:hyperlink w:anchor="_Toc506031599" w:history="1">
+      <w:hyperlink w:anchor="_Toc506041118" w:history="1">
         <w:r>
           <w:rPr>
             <w:rStyle w:val="Lienhypertexte"/>
@@ -5500,7 +5605,7 @@
             <w:noProof/>
             <w:webHidden/>
           </w:rPr>
-          <w:instrText xml:space="preserve"> PAGEREF _Toc506031599 \h </w:instrText>
+          <w:instrText xml:space="preserve"> PAGEREF _Toc506041118 \h </w:instrText>
         </w:r>
         <w:r>
           <w:rPr>
@@ -5520,7 +5625,7 @@
             <w:noProof/>
             <w:webHidden/>
           </w:rPr>
-          <w:t>11</w:t>
+          <w:t>14</w:t>
         </w:r>
         <w:r>
           <w:rPr>
@@ -5543,7 +5648,7 @@
           <w:lang w:val="en-GB" w:eastAsia="en-GB"/>
         </w:rPr>
       </w:pPr>
-      <w:hyperlink w:anchor="_Toc506031600" w:history="1">
+      <w:hyperlink w:anchor="_Toc506041119" w:history="1">
         <w:r>
           <w:rPr>
             <w:rStyle w:val="Lienhypertexte"/>
@@ -5570,7 +5675,7 @@
             <w:noProof/>
             <w:webHidden/>
           </w:rPr>
-          <w:instrText xml:space="preserve"> PAGEREF _Toc506031600 \h </w:instrText>
+          <w:instrText xml:space="preserve"> PAGEREF _Toc506041119 \h </w:instrText>
         </w:r>
         <w:r>
           <w:rPr>
@@ -5590,7 +5695,7 @@
             <w:noProof/>
             <w:webHidden/>
           </w:rPr>
-          <w:t>12</w:t>
+          <w:t>15</w:t>
         </w:r>
         <w:r>
           <w:rPr>
@@ -5613,7 +5718,7 @@
           <w:lang w:val="en-GB" w:eastAsia="en-GB"/>
         </w:rPr>
       </w:pPr>
-      <w:hyperlink w:anchor="_Toc506031601" w:history="1">
+      <w:hyperlink w:anchor="_Toc506041120" w:history="1">
         <w:r>
           <w:rPr>
             <w:rStyle w:val="Lienhypertexte"/>
@@ -5640,7 +5745,7 @@
             <w:noProof/>
             <w:webHidden/>
           </w:rPr>
-          <w:instrText xml:space="preserve"> PAGEREF _Toc506031601 \h </w:instrText>
+          <w:instrText xml:space="preserve"> PAGEREF _Toc506041120 \h </w:instrText>
         </w:r>
         <w:r>
           <w:rPr>
@@ -5660,7 +5765,7 @@
             <w:noProof/>
             <w:webHidden/>
           </w:rPr>
-          <w:t>12</w:t>
+          <w:t>16</w:t>
         </w:r>
         <w:r>
           <w:rPr>
@@ -5683,7 +5788,7 @@
           <w:lang w:val="en-GB" w:eastAsia="en-GB"/>
         </w:rPr>
       </w:pPr>
-      <w:hyperlink w:anchor="_Toc506031602" w:history="1">
+      <w:hyperlink w:anchor="_Toc506041121" w:history="1">
         <w:r>
           <w:rPr>
             <w:rStyle w:val="Lienhypertexte"/>
@@ -5710,7 +5815,7 @@
             <w:noProof/>
             <w:webHidden/>
           </w:rPr>
-          <w:instrText xml:space="preserve"> PAGEREF _Toc506031602 \h </w:instrText>
+          <w:instrText xml:space="preserve"> PAGEREF _Toc506041121 \h </w:instrText>
         </w:r>
         <w:r>
           <w:rPr>
@@ -5730,7 +5835,7 @@
             <w:noProof/>
             <w:webHidden/>
           </w:rPr>
-          <w:t>13</w:t>
+          <w:t>17</w:t>
         </w:r>
         <w:r>
           <w:rPr>
@@ -5753,7 +5858,7 @@
           <w:lang w:val="en-GB" w:eastAsia="en-GB"/>
         </w:rPr>
       </w:pPr>
-      <w:hyperlink w:anchor="_Toc506031603" w:history="1">
+      <w:hyperlink w:anchor="_Toc506041122" w:history="1">
         <w:r>
           <w:rPr>
             <w:rStyle w:val="Lienhypertexte"/>
@@ -5780,7 +5885,7 @@
             <w:noProof/>
             <w:webHidden/>
           </w:rPr>
-          <w:instrText xml:space="preserve"> PAGEREF _Toc506031603 \h </w:instrText>
+          <w:instrText xml:space="preserve"> PAGEREF _Toc506041122 \h </w:instrText>
         </w:r>
         <w:r>
           <w:rPr>
@@ -5800,7 +5905,7 @@
             <w:noProof/>
             <w:webHidden/>
           </w:rPr>
-          <w:t>13</w:t>
+          <w:t>18</w:t>
         </w:r>
         <w:r>
           <w:rPr>
@@ -5937,7 +6042,6 @@
           <w:dataBinding w:prefixMappings="xmlns:ns0='http://purl.org/dc/elements/1.1/' xmlns:ns1='http://schemas.openxmlformats.org/package/2006/metadata/core-properties' " w:xpath="/ns1:coreProperties[1]/ns0:creator[1]" w:storeItemID="{6C3C8BC8-F283-45AE-878A-BAB7291924A1}"/>
           <w:text/>
         </w:sdtPr>
-        <w:sdtEndPr/>
         <w:sdtContent>
           <w:tc>
             <w:tcPr>
@@ -6020,7 +6124,7 @@
               <w:sz w:val="18"/>
               <w:szCs w:val="18"/>
             </w:rPr>
-            <w:t>1</w:t>
+            <w:t>21</w:t>
           </w:r>
           <w:r>
             <w:rPr>
@@ -6106,7 +6210,6 @@
         <w:dataBinding w:prefixMappings="xmlns:ns0='http://purl.org/dc/elements/1.1/' xmlns:ns1='http://schemas.openxmlformats.org/package/2006/metadata/core-properties' " w:xpath="/ns1:coreProperties[1]/ns0:title[1]" w:storeItemID="{6C3C8BC8-F283-45AE-878A-BAB7291924A1}"/>
         <w:text/>
       </w:sdtPr>
-      <w:sdtEndPr/>
       <w:sdtContent>
         <w:r>
           <w:rPr>
@@ -6915,7 +7018,10 @@
   <w:style w:type="paragraph" w:default="1" w:styleId="Normal">
     <w:name w:val="Normal"/>
     <w:qFormat/>
-    <w:rsid w:val="00C3543E"/>
+    <w:rsid w:val="00A703A0"/>
+    <w:pPr>
+      <w:jc w:val="both"/>
+    </w:pPr>
     <w:rPr>
       <w:sz w:val="22"/>
       <w:lang w:val="fr-FR"/>
@@ -7750,19 +7856,19 @@
 
 <file path=word/glossary/fontTable.xml><?xml version="1.0" encoding="utf-8"?>
 <w:fonts xmlns:mc="http://schemas.openxmlformats.org/markup-compatibility/2006" xmlns:r="http://schemas.openxmlformats.org/officeDocument/2006/relationships" xmlns:w="http://schemas.openxmlformats.org/wordprocessingml/2006/main" xmlns:w14="http://schemas.microsoft.com/office/word/2010/wordml" xmlns:w15="http://schemas.microsoft.com/office/word/2012/wordml" xmlns:w16cid="http://schemas.microsoft.com/office/word/2016/wordml/cid" xmlns:w16se="http://schemas.microsoft.com/office/word/2015/wordml/symex" mc:Ignorable="w14 w15 w16se w16cid">
+  <w:font w:name="Calibri">
+    <w:panose1 w:val="020F0502020204030204"/>
+    <w:charset w:val="00"/>
+    <w:family w:val="swiss"/>
+    <w:pitch w:val="variable"/>
+    <w:sig w:usb0="E0002AFF" w:usb1="C000247B" w:usb2="00000009" w:usb3="00000000" w:csb0="000001FF" w:csb1="00000000"/>
+  </w:font>
   <w:font w:name="Times New Roman">
     <w:panose1 w:val="02020603050405020304"/>
     <w:charset w:val="00"/>
     <w:family w:val="roman"/>
     <w:pitch w:val="variable"/>
     <w:sig w:usb0="E0002EFF" w:usb1="C000785B" w:usb2="00000009" w:usb3="00000000" w:csb0="000001FF" w:csb1="00000000"/>
-  </w:font>
-  <w:font w:name="Calibri">
-    <w:panose1 w:val="020F0502020204030204"/>
-    <w:charset w:val="00"/>
-    <w:family w:val="swiss"/>
-    <w:pitch w:val="variable"/>
-    <w:sig w:usb0="E0002AFF" w:usb1="C000247B" w:usb2="00000009" w:usb3="00000000" w:csb0="000001FF" w:csb1="00000000"/>
   </w:font>
   <w:font w:name="Courier New">
     <w:panose1 w:val="02070309020205020404"/>
@@ -7816,6 +7922,7 @@
     <w:rsid w:val="00485411"/>
     <w:rsid w:val="0048744D"/>
     <w:rsid w:val="00523A12"/>
+    <w:rsid w:val="009F5A5F"/>
     <w:rsid w:val="00C96C59"/>
   </w:rsids>
   <m:mathPr>
@@ -8597,7 +8704,7 @@
 </file>
 
 <file path=customXml/itemProps2.xml><?xml version="1.0" encoding="utf-8"?>
-<ds:datastoreItem xmlns:ds="http://schemas.openxmlformats.org/officeDocument/2006/customXml" ds:itemID="{8BAF182B-6949-4F4D-A3A5-9D8827EDB5FE}">
+<ds:datastoreItem xmlns:ds="http://schemas.openxmlformats.org/officeDocument/2006/customXml" ds:itemID="{0D3C5AEB-E668-4514-AD05-65738AE5EA3C}">
   <ds:schemaRefs>
     <ds:schemaRef ds:uri="http://schemas.openxmlformats.org/officeDocument/2006/bibliography"/>
   </ds:schemaRefs>

</xml_diff>

<commit_message>
[AERO] Modification de la couleur des clients
Modification de la couleur des clients pour pas confondre avec les nouveaux services
</commit_message>
<xml_diff>
--- a/Dossier d'analyse NFE209.docx
+++ b/Dossier d'analyse NFE209.docx
@@ -362,6 +362,7 @@
                                   <w:dataBinding w:prefixMappings="xmlns:ns0='http://purl.org/dc/elements/1.1/' xmlns:ns1='http://schemas.openxmlformats.org/package/2006/metadata/core-properties' " w:xpath="/ns1:coreProperties[1]/ns0:creator[1]" w:storeItemID="{6C3C8BC8-F283-45AE-878A-BAB7291924A1}"/>
                                   <w:text/>
                                 </w:sdtPr>
+                                <w:sdtEndPr/>
                                 <w:sdtContent>
                                   <w:p>
                                     <w:pPr>
@@ -583,6 +584,7 @@
                                   <w:dataBinding w:prefixMappings="xmlns:ns0='http://schemas.microsoft.com/office/2006/coverPageProps' " w:xpath="/ns0:CoverPageProperties[1]/ns0:Abstract[1]" w:storeItemID="{55AF091B-3C7A-41E3-B477-F2FDAA23CFDA}"/>
                                   <w:text w:multiLine="1"/>
                                 </w:sdtPr>
+                                <w:sdtEndPr/>
                                 <w:sdtContent>
                                   <w:p>
                                     <w:pPr>
@@ -897,6 +899,7 @@
                                   <w:dataBinding w:prefixMappings="xmlns:ns0='http://purl.org/dc/elements/1.1/' xmlns:ns1='http://schemas.openxmlformats.org/package/2006/metadata/core-properties' " w:xpath="/ns1:coreProperties[1]/ns0:subject[1]" w:storeItemID="{6C3C8BC8-F283-45AE-878A-BAB7291924A1}"/>
                                   <w:text/>
                                 </w:sdtPr>
+                                <w:sdtEndPr/>
                                 <w:sdtContent>
                                   <w:p>
                                     <w:pPr>
@@ -3345,8 +3348,8 @@
           <w:noProof/>
         </w:rPr>
         <w:drawing>
-          <wp:inline distT="0" distB="0" distL="0" distR="0" wp14:anchorId="082E096B" wp14:editId="3078CCC1">
-            <wp:extent cx="5400040" cy="3360420"/>
+          <wp:inline distT="0" distB="0" distL="0" distR="0" wp14:anchorId="082E096B" wp14:editId="7B70D911">
+            <wp:extent cx="5400040" cy="3360396"/>
             <wp:effectExtent l="0" t="0" r="0" b="0"/>
             <wp:docPr id="2" name="Image 2"/>
             <wp:cNvGraphicFramePr>
@@ -3360,7 +3363,13 @@
                     <pic:cNvPicPr/>
                   </pic:nvPicPr>
                   <pic:blipFill>
-                    <a:blip r:embed="rId14"/>
+                    <a:blip r:embed="rId14">
+                      <a:extLst>
+                        <a:ext uri="{28A0092B-C50C-407E-A947-70E740481C1C}">
+                          <a14:useLocalDpi xmlns:a14="http://schemas.microsoft.com/office/drawing/2010/main" val="0"/>
+                        </a:ext>
+                      </a:extLst>
+                    </a:blip>
                     <a:stretch>
                       <a:fillRect/>
                     </a:stretch>
@@ -3368,7 +3377,7 @@
                   <pic:spPr>
                     <a:xfrm>
                       <a:off x="0" y="0"/>
-                      <a:ext cx="5400040" cy="3360420"/>
+                      <a:ext cx="5400040" cy="3360396"/>
                     </a:xfrm>
                     <a:prstGeom prst="rect">
                       <a:avLst/>
@@ -3734,8 +3743,8 @@
           <w:noProof/>
         </w:rPr>
         <w:drawing>
-          <wp:inline distT="0" distB="0" distL="0" distR="0" wp14:anchorId="51ABF26D" wp14:editId="018E310F">
-            <wp:extent cx="5669915" cy="3830320"/>
+          <wp:inline distT="0" distB="0" distL="0" distR="0" wp14:anchorId="51ABF26D" wp14:editId="605A851D">
+            <wp:extent cx="5669915" cy="3830319"/>
             <wp:effectExtent l="0" t="0" r="6985" b="0"/>
             <wp:docPr id="7" name="Image 7"/>
             <wp:cNvGraphicFramePr>
@@ -3749,7 +3758,13 @@
                     <pic:cNvPicPr/>
                   </pic:nvPicPr>
                   <pic:blipFill>
-                    <a:blip r:embed="rId18"/>
+                    <a:blip r:embed="rId18">
+                      <a:extLst>
+                        <a:ext uri="{28A0092B-C50C-407E-A947-70E740481C1C}">
+                          <a14:useLocalDpi xmlns:a14="http://schemas.microsoft.com/office/drawing/2010/main" val="0"/>
+                        </a:ext>
+                      </a:extLst>
+                    </a:blip>
                     <a:stretch>
                       <a:fillRect/>
                     </a:stretch>
@@ -3757,7 +3772,7 @@
                   <pic:spPr>
                     <a:xfrm>
                       <a:off x="0" y="0"/>
-                      <a:ext cx="5669915" cy="3830320"/>
+                      <a:ext cx="5669915" cy="3830319"/>
                     </a:xfrm>
                     <a:prstGeom prst="rect">
                       <a:avLst/>
@@ -3852,9 +3867,9 @@
           <w:noProof/>
         </w:rPr>
         <w:drawing>
-          <wp:inline distT="0" distB="0" distL="0" distR="0" wp14:anchorId="6DD600BC" wp14:editId="7CC9601C">
-            <wp:extent cx="5669915" cy="3693795"/>
-            <wp:effectExtent l="0" t="0" r="6985" b="1905"/>
+          <wp:inline distT="0" distB="0" distL="0" distR="0" wp14:anchorId="6DD600BC" wp14:editId="032F8D29">
+            <wp:extent cx="5669824" cy="3693795"/>
+            <wp:effectExtent l="0" t="0" r="7620" b="1905"/>
             <wp:docPr id="8" name="Image 8"/>
             <wp:cNvGraphicFramePr>
               <a:graphicFrameLocks xmlns:a="http://schemas.openxmlformats.org/drawingml/2006/main" noChangeAspect="1"/>
@@ -3867,7 +3882,13 @@
                     <pic:cNvPicPr/>
                   </pic:nvPicPr>
                   <pic:blipFill>
-                    <a:blip r:embed="rId19"/>
+                    <a:blip r:embed="rId19">
+                      <a:extLst>
+                        <a:ext uri="{28A0092B-C50C-407E-A947-70E740481C1C}">
+                          <a14:useLocalDpi xmlns:a14="http://schemas.microsoft.com/office/drawing/2010/main" val="0"/>
+                        </a:ext>
+                      </a:extLst>
+                    </a:blip>
                     <a:stretch>
                       <a:fillRect/>
                     </a:stretch>
@@ -3875,7 +3896,7 @@
                   <pic:spPr>
                     <a:xfrm>
                       <a:off x="0" y="0"/>
-                      <a:ext cx="5669915" cy="3693795"/>
+                      <a:ext cx="5669824" cy="3693795"/>
                     </a:xfrm>
                     <a:prstGeom prst="rect">
                       <a:avLst/>
@@ -3989,9 +4010,9 @@
           <w:noProof/>
         </w:rPr>
         <w:drawing>
-          <wp:inline distT="0" distB="0" distL="0" distR="0" wp14:anchorId="6B45C515" wp14:editId="4FBF24F3">
-            <wp:extent cx="5669915" cy="3610610"/>
-            <wp:effectExtent l="0" t="0" r="6985" b="8890"/>
+          <wp:inline distT="0" distB="0" distL="0" distR="0" wp14:anchorId="6B45C515" wp14:editId="7BF80858">
+            <wp:extent cx="5669840" cy="3610610"/>
+            <wp:effectExtent l="0" t="0" r="7620" b="8890"/>
             <wp:docPr id="9" name="Image 9"/>
             <wp:cNvGraphicFramePr>
               <a:graphicFrameLocks xmlns:a="http://schemas.openxmlformats.org/drawingml/2006/main" noChangeAspect="1"/>
@@ -4004,7 +4025,13 @@
                     <pic:cNvPicPr/>
                   </pic:nvPicPr>
                   <pic:blipFill>
-                    <a:blip r:embed="rId20"/>
+                    <a:blip r:embed="rId20">
+                      <a:extLst>
+                        <a:ext uri="{28A0092B-C50C-407E-A947-70E740481C1C}">
+                          <a14:useLocalDpi xmlns:a14="http://schemas.microsoft.com/office/drawing/2010/main" val="0"/>
+                        </a:ext>
+                      </a:extLst>
+                    </a:blip>
                     <a:stretch>
                       <a:fillRect/>
                     </a:stretch>
@@ -4012,7 +4039,7 @@
                   <pic:spPr>
                     <a:xfrm>
                       <a:off x="0" y="0"/>
-                      <a:ext cx="5669915" cy="3610610"/>
+                      <a:ext cx="5669840" cy="3610610"/>
                     </a:xfrm>
                     <a:prstGeom prst="rect">
                       <a:avLst/>
@@ -4108,9 +4135,9 @@
           <w:noProof/>
         </w:rPr>
         <w:drawing>
-          <wp:inline distT="0" distB="0" distL="0" distR="0" wp14:anchorId="4D27A820" wp14:editId="7F54BADB">
-            <wp:extent cx="5669669" cy="3573145"/>
-            <wp:effectExtent l="0" t="0" r="7620" b="8255"/>
+          <wp:inline distT="0" distB="0" distL="0" distR="0" wp14:anchorId="4D27A820" wp14:editId="2FAA43D6">
+            <wp:extent cx="5669669" cy="3573144"/>
+            <wp:effectExtent l="0" t="0" r="7620" b="8890"/>
             <wp:docPr id="10" name="Image 10"/>
             <wp:cNvGraphicFramePr>
               <a:graphicFrameLocks xmlns:a="http://schemas.openxmlformats.org/drawingml/2006/main" noChangeAspect="1"/>
@@ -4137,7 +4164,7 @@
                   <pic:spPr>
                     <a:xfrm>
                       <a:off x="0" y="0"/>
-                      <a:ext cx="5669669" cy="3573145"/>
+                      <a:ext cx="5669669" cy="3573144"/>
                     </a:xfrm>
                     <a:prstGeom prst="rect">
                       <a:avLst/>
@@ -4188,8 +4215,6 @@
       <w:r>
         <w:t>ntretien en ligne qui est réalisé par des mécaniciens de piste et piloté par le PCT (Poste de Coordination Technique) et l’AOG desk.</w:t>
       </w:r>
-      <w:bookmarkStart w:id="22" w:name="_GoBack"/>
-      <w:bookmarkEnd w:id="22"/>
       <w:r>
         <w:br w:type="page"/>
       </w:r>
@@ -4198,12 +4223,12 @@
       <w:pPr>
         <w:pStyle w:val="Titre2"/>
       </w:pPr>
-      <w:bookmarkStart w:id="23" w:name="_Toc506040305"/>
+      <w:bookmarkStart w:id="22" w:name="_Toc506040305"/>
       <w:r>
         <w:lastRenderedPageBreak/>
         <w:t>Réparation, entretien et sous-traitance d'équipements</w:t>
       </w:r>
-      <w:bookmarkEnd w:id="23"/>
+      <w:bookmarkEnd w:id="22"/>
     </w:p>
     <w:p>
       <w:pPr>
@@ -4215,8 +4240,8 @@
           <w:noProof/>
         </w:rPr>
         <w:drawing>
-          <wp:inline distT="0" distB="0" distL="0" distR="0" wp14:anchorId="41F3F17B" wp14:editId="1D3EA910">
-            <wp:extent cx="5669915" cy="2615565"/>
+          <wp:inline distT="0" distB="0" distL="0" distR="0" wp14:anchorId="41F3F17B" wp14:editId="0DD4E2F6">
+            <wp:extent cx="5669915" cy="2615274"/>
             <wp:effectExtent l="0" t="0" r="6985" b="0"/>
             <wp:docPr id="11" name="Image 11"/>
             <wp:cNvGraphicFramePr>
@@ -4230,7 +4255,13 @@
                     <pic:cNvPicPr/>
                   </pic:nvPicPr>
                   <pic:blipFill>
-                    <a:blip r:embed="rId22"/>
+                    <a:blip r:embed="rId22">
+                      <a:extLst>
+                        <a:ext uri="{28A0092B-C50C-407E-A947-70E740481C1C}">
+                          <a14:useLocalDpi xmlns:a14="http://schemas.microsoft.com/office/drawing/2010/main" val="0"/>
+                        </a:ext>
+                      </a:extLst>
+                    </a:blip>
                     <a:stretch>
                       <a:fillRect/>
                     </a:stretch>
@@ -4238,7 +4269,7 @@
                   <pic:spPr>
                     <a:xfrm>
                       <a:off x="0" y="0"/>
-                      <a:ext cx="5669915" cy="2615565"/>
+                      <a:ext cx="5669915" cy="2615274"/>
                     </a:xfrm>
                     <a:prstGeom prst="rect">
                       <a:avLst/>
@@ -4255,7 +4286,7 @@
       <w:pPr>
         <w:pStyle w:val="Lgende"/>
       </w:pPr>
-      <w:bookmarkStart w:id="24" w:name="_Toc506041117"/>
+      <w:bookmarkStart w:id="23" w:name="_Toc506041117"/>
       <w:r>
         <w:t xml:space="preserve">Figure </w:t>
       </w:r>
@@ -4280,7 +4311,7 @@
       <w:r>
         <w:t xml:space="preserve"> - Réparation, entretien et sous-traitance d'équipements</w:t>
       </w:r>
-      <w:bookmarkEnd w:id="24"/>
+      <w:bookmarkEnd w:id="23"/>
     </w:p>
     <w:p/>
     <w:p>
@@ -4300,11 +4331,13 @@
       <w:pPr>
         <w:pStyle w:val="Titre2"/>
       </w:pPr>
-      <w:bookmarkStart w:id="25" w:name="_Toc506040306"/>
+      <w:bookmarkStart w:id="24" w:name="_Toc506040306"/>
       <w:r>
         <w:lastRenderedPageBreak/>
         <w:t>Vente et distribution de pièces</w:t>
       </w:r>
+      <w:bookmarkStart w:id="25" w:name="_GoBack"/>
+      <w:bookmarkEnd w:id="24"/>
       <w:bookmarkEnd w:id="25"/>
     </w:p>
     <w:p>
@@ -4317,9 +4350,9 @@
           <w:noProof/>
         </w:rPr>
         <w:drawing>
-          <wp:inline distT="0" distB="0" distL="0" distR="0" wp14:anchorId="78E854EA" wp14:editId="35365FE1">
-            <wp:extent cx="5669915" cy="3187065"/>
-            <wp:effectExtent l="0" t="0" r="6985" b="0"/>
+          <wp:inline distT="0" distB="0" distL="0" distR="0" wp14:anchorId="78E854EA" wp14:editId="69BCAAAA">
+            <wp:extent cx="5669767" cy="3187065"/>
+            <wp:effectExtent l="0" t="0" r="7620" b="0"/>
             <wp:docPr id="12" name="Image 12"/>
             <wp:cNvGraphicFramePr>
               <a:graphicFrameLocks xmlns:a="http://schemas.openxmlformats.org/drawingml/2006/main" noChangeAspect="1"/>
@@ -4332,7 +4365,13 @@
                     <pic:cNvPicPr/>
                   </pic:nvPicPr>
                   <pic:blipFill>
-                    <a:blip r:embed="rId23"/>
+                    <a:blip r:embed="rId23">
+                      <a:extLst>
+                        <a:ext uri="{28A0092B-C50C-407E-A947-70E740481C1C}">
+                          <a14:useLocalDpi xmlns:a14="http://schemas.microsoft.com/office/drawing/2010/main" val="0"/>
+                        </a:ext>
+                      </a:extLst>
+                    </a:blip>
                     <a:stretch>
                       <a:fillRect/>
                     </a:stretch>
@@ -4340,7 +4379,7 @@
                   <pic:spPr>
                     <a:xfrm>
                       <a:off x="0" y="0"/>
-                      <a:ext cx="5669915" cy="3187065"/>
+                      <a:ext cx="5669767" cy="3187065"/>
                     </a:xfrm>
                     <a:prstGeom prst="rect">
                       <a:avLst/>
@@ -6042,6 +6081,7 @@
           <w:dataBinding w:prefixMappings="xmlns:ns0='http://purl.org/dc/elements/1.1/' xmlns:ns1='http://schemas.openxmlformats.org/package/2006/metadata/core-properties' " w:xpath="/ns1:coreProperties[1]/ns0:creator[1]" w:storeItemID="{6C3C8BC8-F283-45AE-878A-BAB7291924A1}"/>
           <w:text/>
         </w:sdtPr>
+        <w:sdtEndPr/>
         <w:sdtContent>
           <w:tc>
             <w:tcPr>
@@ -6124,7 +6164,7 @@
               <w:sz w:val="18"/>
               <w:szCs w:val="18"/>
             </w:rPr>
-            <w:t>21</w:t>
+            <w:t>14</w:t>
           </w:r>
           <w:r>
             <w:rPr>
@@ -6210,6 +6250,7 @@
         <w:dataBinding w:prefixMappings="xmlns:ns0='http://purl.org/dc/elements/1.1/' xmlns:ns1='http://schemas.openxmlformats.org/package/2006/metadata/core-properties' " w:xpath="/ns1:coreProperties[1]/ns0:title[1]" w:storeItemID="{6C3C8BC8-F283-45AE-878A-BAB7291924A1}"/>
         <w:text/>
       </w:sdtPr>
+      <w:sdtEndPr/>
       <w:sdtContent>
         <w:r>
           <w:rPr>
@@ -7917,6 +7958,7 @@
   </w:compat>
   <w:rsids>
     <w:rsidRoot w:val="001A3E44"/>
+    <w:rsid w:val="000B5D10"/>
     <w:rsid w:val="001428E9"/>
     <w:rsid w:val="001A3E44"/>
     <w:rsid w:val="00485411"/>
@@ -8704,7 +8746,7 @@
 </file>
 
 <file path=customXml/itemProps2.xml><?xml version="1.0" encoding="utf-8"?>
-<ds:datastoreItem xmlns:ds="http://schemas.openxmlformats.org/officeDocument/2006/customXml" ds:itemID="{0D3C5AEB-E668-4514-AD05-65738AE5EA3C}">
+<ds:datastoreItem xmlns:ds="http://schemas.openxmlformats.org/officeDocument/2006/customXml" ds:itemID="{230A5FCE-02C6-45C9-B33D-84267D769407}">
   <ds:schemaRefs>
     <ds:schemaRef ds:uri="http://schemas.openxmlformats.org/officeDocument/2006/bibliography"/>
   </ds:schemaRefs>

</xml_diff>

<commit_message>
[AERO] Nouvelle version du rapport
</commit_message>
<xml_diff>
--- a/Dossier d'analyse NFE209.docx
+++ b/Dossier d'analyse NFE209.docx
@@ -20,6 +20,7 @@
           <w:r>
             <w:rPr>
               <w:noProof/>
+              <w:lang w:eastAsia="fr-FR"/>
             </w:rPr>
             <mc:AlternateContent>
               <mc:Choice Requires="wpg">
@@ -288,6 +289,7 @@
           <w:r>
             <w:rPr>
               <w:noProof/>
+              <w:lang w:eastAsia="fr-FR"/>
             </w:rPr>
             <mc:AlternateContent>
               <mc:Choice Requires="wps">
@@ -362,7 +364,6 @@
                                   <w:dataBinding w:prefixMappings="xmlns:ns0='http://purl.org/dc/elements/1.1/' xmlns:ns1='http://schemas.openxmlformats.org/package/2006/metadata/core-properties' " w:xpath="/ns1:coreProperties[1]/ns0:creator[1]" w:storeItemID="{6C3C8BC8-F283-45AE-878A-BAB7291924A1}"/>
                                   <w:text/>
                                 </w:sdtPr>
-                                <w:sdtEndPr/>
                                 <w:sdtContent>
                                   <w:p>
                                     <w:pPr>
@@ -489,6 +490,7 @@
           <w:r>
             <w:rPr>
               <w:noProof/>
+              <w:lang w:eastAsia="fr-FR"/>
             </w:rPr>
             <mc:AlternateContent>
               <mc:Choice Requires="wps">
@@ -584,7 +586,6 @@
                                   <w:dataBinding w:prefixMappings="xmlns:ns0='http://schemas.microsoft.com/office/2006/coverPageProps' " w:xpath="/ns0:CoverPageProperties[1]/ns0:Abstract[1]" w:storeItemID="{55AF091B-3C7A-41E3-B477-F2FDAA23CFDA}"/>
                                   <w:text w:multiLine="1"/>
                                 </w:sdtPr>
-                                <w:sdtEndPr/>
                                 <w:sdtContent>
                                   <w:p>
                                     <w:pPr>
@@ -758,6 +759,7 @@
           <w:r>
             <w:rPr>
               <w:noProof/>
+              <w:lang w:eastAsia="fr-FR"/>
             </w:rPr>
             <mc:AlternateContent>
               <mc:Choice Requires="wps">
@@ -854,16 +856,7 @@
                                         <w:sz w:val="64"/>
                                         <w:szCs w:val="64"/>
                                       </w:rPr>
-                                      <w:t>DOSSIER D’ANALYSE</w:t>
-                                    </w:r>
-                                    <w:r>
-                                      <w:rPr>
-                                        <w:caps/>
-                                        <w:color w:val="5B9BD5" w:themeColor="accent1"/>
-                                        <w:sz w:val="64"/>
-                                        <w:szCs w:val="64"/>
-                                      </w:rPr>
-                                      <w:t xml:space="preserve"> </w:t>
+                                      <w:t xml:space="preserve">DOSSIER D’ANALYSE </w:t>
                                     </w:r>
                                     <w:r>
                                       <w:rPr>
@@ -873,14 +866,6 @@
                                         <w:szCs w:val="64"/>
                                       </w:rPr>
                                       <w:br/>
-                                    </w:r>
-                                    <w:r>
-                                      <w:rPr>
-                                        <w:caps/>
-                                        <w:color w:val="5B9BD5" w:themeColor="accent1"/>
-                                        <w:sz w:val="64"/>
-                                        <w:szCs w:val="64"/>
-                                      </w:rPr>
                                       <w:t>AERO-BREIZH</w:t>
                                     </w:r>
                                   </w:sdtContent>
@@ -899,7 +884,6 @@
                                   <w:dataBinding w:prefixMappings="xmlns:ns0='http://purl.org/dc/elements/1.1/' xmlns:ns1='http://schemas.openxmlformats.org/package/2006/metadata/core-properties' " w:xpath="/ns1:coreProperties[1]/ns0:subject[1]" w:storeItemID="{6C3C8BC8-F283-45AE-878A-BAB7291924A1}"/>
                                   <w:text/>
                                 </w:sdtPr>
-                                <w:sdtEndPr/>
                                 <w:sdtContent>
                                   <w:p>
                                     <w:pPr>
@@ -983,16 +967,7 @@
                                   <w:sz w:val="64"/>
                                   <w:szCs w:val="64"/>
                                 </w:rPr>
-                                <w:t>DOSSIER D’ANALYSE</w:t>
-                              </w:r>
-                              <w:r>
-                                <w:rPr>
-                                  <w:caps/>
-                                  <w:color w:val="5B9BD5" w:themeColor="accent1"/>
-                                  <w:sz w:val="64"/>
-                                  <w:szCs w:val="64"/>
-                                </w:rPr>
-                                <w:t xml:space="preserve"> </w:t>
+                                <w:t xml:space="preserve">DOSSIER D’ANALYSE </w:t>
                               </w:r>
                               <w:r>
                                 <w:rPr>
@@ -1002,14 +977,6 @@
                                   <w:szCs w:val="64"/>
                                 </w:rPr>
                                 <w:br/>
-                              </w:r>
-                              <w:r>
-                                <w:rPr>
-                                  <w:caps/>
-                                  <w:color w:val="5B9BD5" w:themeColor="accent1"/>
-                                  <w:sz w:val="64"/>
-                                  <w:szCs w:val="64"/>
-                                </w:rPr>
                                 <w:t>AERO-BREIZH</w:t>
                               </w:r>
                             </w:sdtContent>
@@ -1103,12 +1070,12 @@
           <w:pPr>
             <w:pStyle w:val="TM1"/>
             <w:tabs>
-              <w:tab w:val="right" w:leader="dot" w:pos="8494"/>
+              <w:tab w:val="right" w:leader="dot" w:pos="9062"/>
             </w:tabs>
             <w:rPr>
               <w:noProof/>
               <w:szCs w:val="22"/>
-              <w:lang w:val="en-GB" w:eastAsia="en-GB"/>
+              <w:lang w:eastAsia="fr-FR"/>
             </w:rPr>
           </w:pPr>
           <w:r>
@@ -1120,7 +1087,7 @@
           <w:r>
             <w:fldChar w:fldCharType="separate"/>
           </w:r>
-          <w:hyperlink w:anchor="_Toc506040292" w:history="1">
+          <w:hyperlink w:anchor="_Toc506099413" w:history="1">
             <w:r>
               <w:rPr>
                 <w:rStyle w:val="Lienhypertexte"/>
@@ -1147,7 +1114,7 @@
                 <w:noProof/>
                 <w:webHidden/>
               </w:rPr>
-              <w:instrText xml:space="preserve"> PAGEREF _Toc506040292 \h </w:instrText>
+              <w:instrText xml:space="preserve"> PAGEREF _Toc506099413 \h </w:instrText>
             </w:r>
             <w:r>
               <w:rPr>
@@ -1167,7 +1134,7 @@
                 <w:noProof/>
                 <w:webHidden/>
               </w:rPr>
-              <w:t>2</w:t>
+              <w:t>3</w:t>
             </w:r>
             <w:r>
               <w:rPr>
@@ -1182,15 +1149,15 @@
           <w:pPr>
             <w:pStyle w:val="TM1"/>
             <w:tabs>
-              <w:tab w:val="right" w:leader="dot" w:pos="8494"/>
+              <w:tab w:val="right" w:leader="dot" w:pos="9062"/>
             </w:tabs>
             <w:rPr>
               <w:noProof/>
               <w:szCs w:val="22"/>
-              <w:lang w:val="en-GB" w:eastAsia="en-GB"/>
+              <w:lang w:eastAsia="fr-FR"/>
             </w:rPr>
           </w:pPr>
-          <w:hyperlink w:anchor="_Toc506040293" w:history="1">
+          <w:hyperlink w:anchor="_Toc506099414" w:history="1">
             <w:r>
               <w:rPr>
                 <w:rStyle w:val="Lienhypertexte"/>
@@ -1217,7 +1184,7 @@
                 <w:noProof/>
                 <w:webHidden/>
               </w:rPr>
-              <w:instrText xml:space="preserve"> PAGEREF _Toc506040293 \h </w:instrText>
+              <w:instrText xml:space="preserve"> PAGEREF _Toc506099414 \h </w:instrText>
             </w:r>
             <w:r>
               <w:rPr>
@@ -1237,7 +1204,7 @@
                 <w:noProof/>
                 <w:webHidden/>
               </w:rPr>
-              <w:t>3</w:t>
+              <w:t>4</w:t>
             </w:r>
             <w:r>
               <w:rPr>
@@ -1252,15 +1219,15 @@
           <w:pPr>
             <w:pStyle w:val="TM1"/>
             <w:tabs>
-              <w:tab w:val="right" w:leader="dot" w:pos="8494"/>
+              <w:tab w:val="right" w:leader="dot" w:pos="9062"/>
             </w:tabs>
             <w:rPr>
               <w:noProof/>
               <w:szCs w:val="22"/>
-              <w:lang w:val="en-GB" w:eastAsia="en-GB"/>
+              <w:lang w:eastAsia="fr-FR"/>
             </w:rPr>
           </w:pPr>
-          <w:hyperlink w:anchor="_Toc506040294" w:history="1">
+          <w:hyperlink w:anchor="_Toc506099415" w:history="1">
             <w:r>
               <w:rPr>
                 <w:rStyle w:val="Lienhypertexte"/>
@@ -1287,7 +1254,7 @@
                 <w:noProof/>
                 <w:webHidden/>
               </w:rPr>
-              <w:instrText xml:space="preserve"> PAGEREF _Toc506040294 \h </w:instrText>
+              <w:instrText xml:space="preserve"> PAGEREF _Toc506099415 \h </w:instrText>
             </w:r>
             <w:r>
               <w:rPr>
@@ -1322,15 +1289,15 @@
           <w:pPr>
             <w:pStyle w:val="TM2"/>
             <w:tabs>
-              <w:tab w:val="right" w:leader="dot" w:pos="8494"/>
+              <w:tab w:val="right" w:leader="dot" w:pos="9062"/>
             </w:tabs>
             <w:rPr>
               <w:noProof/>
               <w:szCs w:val="22"/>
-              <w:lang w:val="en-GB" w:eastAsia="en-GB"/>
+              <w:lang w:eastAsia="fr-FR"/>
             </w:rPr>
           </w:pPr>
-          <w:hyperlink w:anchor="_Toc506040295" w:history="1">
+          <w:hyperlink w:anchor="_Toc506099416" w:history="1">
             <w:r>
               <w:rPr>
                 <w:rStyle w:val="Lienhypertexte"/>
@@ -1357,7 +1324,7 @@
                 <w:noProof/>
                 <w:webHidden/>
               </w:rPr>
-              <w:instrText xml:space="preserve"> PAGEREF _Toc506040295 \h </w:instrText>
+              <w:instrText xml:space="preserve"> PAGEREF _Toc506099416 \h </w:instrText>
             </w:r>
             <w:r>
               <w:rPr>
@@ -1377,7 +1344,7 @@
                 <w:noProof/>
                 <w:webHidden/>
               </w:rPr>
-              <w:t>5</w:t>
+              <w:t>7</w:t>
             </w:r>
             <w:r>
               <w:rPr>
@@ -1392,15 +1359,15 @@
           <w:pPr>
             <w:pStyle w:val="TM1"/>
             <w:tabs>
-              <w:tab w:val="right" w:leader="dot" w:pos="8494"/>
+              <w:tab w:val="right" w:leader="dot" w:pos="9062"/>
             </w:tabs>
             <w:rPr>
               <w:noProof/>
               <w:szCs w:val="22"/>
-              <w:lang w:val="en-GB" w:eastAsia="en-GB"/>
+              <w:lang w:eastAsia="fr-FR"/>
             </w:rPr>
           </w:pPr>
-          <w:hyperlink w:anchor="_Toc506040296" w:history="1">
+          <w:hyperlink w:anchor="_Toc506099417" w:history="1">
             <w:r>
               <w:rPr>
                 <w:rStyle w:val="Lienhypertexte"/>
@@ -1427,7 +1394,7 @@
                 <w:noProof/>
                 <w:webHidden/>
               </w:rPr>
-              <w:instrText xml:space="preserve"> PAGEREF _Toc506040296 \h </w:instrText>
+              <w:instrText xml:space="preserve"> PAGEREF _Toc506099417 \h </w:instrText>
             </w:r>
             <w:r>
               <w:rPr>
@@ -1447,7 +1414,7 @@
                 <w:noProof/>
                 <w:webHidden/>
               </w:rPr>
-              <w:t>6</w:t>
+              <w:t>8</w:t>
             </w:r>
             <w:r>
               <w:rPr>
@@ -1462,15 +1429,15 @@
           <w:pPr>
             <w:pStyle w:val="TM2"/>
             <w:tabs>
-              <w:tab w:val="right" w:leader="dot" w:pos="8494"/>
+              <w:tab w:val="right" w:leader="dot" w:pos="9062"/>
             </w:tabs>
             <w:rPr>
               <w:noProof/>
               <w:szCs w:val="22"/>
-              <w:lang w:val="en-GB" w:eastAsia="en-GB"/>
+              <w:lang w:eastAsia="fr-FR"/>
             </w:rPr>
           </w:pPr>
-          <w:hyperlink w:anchor="_Toc506040297" w:history="1">
+          <w:hyperlink w:anchor="_Toc506099418" w:history="1">
             <w:r>
               <w:rPr>
                 <w:rStyle w:val="Lienhypertexte"/>
@@ -1497,7 +1464,7 @@
                 <w:noProof/>
                 <w:webHidden/>
               </w:rPr>
-              <w:instrText xml:space="preserve"> PAGEREF _Toc506040297 \h </w:instrText>
+              <w:instrText xml:space="preserve"> PAGEREF _Toc506099418 \h </w:instrText>
             </w:r>
             <w:r>
               <w:rPr>
@@ -1517,7 +1484,7 @@
                 <w:noProof/>
                 <w:webHidden/>
               </w:rPr>
-              <w:t>6</w:t>
+              <w:t>8</w:t>
             </w:r>
             <w:r>
               <w:rPr>
@@ -1532,15 +1499,15 @@
           <w:pPr>
             <w:pStyle w:val="TM2"/>
             <w:tabs>
-              <w:tab w:val="right" w:leader="dot" w:pos="8494"/>
+              <w:tab w:val="right" w:leader="dot" w:pos="9062"/>
             </w:tabs>
             <w:rPr>
               <w:noProof/>
               <w:szCs w:val="22"/>
-              <w:lang w:val="en-GB" w:eastAsia="en-GB"/>
+              <w:lang w:eastAsia="fr-FR"/>
             </w:rPr>
           </w:pPr>
-          <w:hyperlink w:anchor="_Toc506040298" w:history="1">
+          <w:hyperlink w:anchor="_Toc506099419" w:history="1">
             <w:r>
               <w:rPr>
                 <w:rStyle w:val="Lienhypertexte"/>
@@ -1567,7 +1534,7 @@
                 <w:noProof/>
                 <w:webHidden/>
               </w:rPr>
-              <w:instrText xml:space="preserve"> PAGEREF _Toc506040298 \h </w:instrText>
+              <w:instrText xml:space="preserve"> PAGEREF _Toc506099419 \h </w:instrText>
             </w:r>
             <w:r>
               <w:rPr>
@@ -1587,7 +1554,7 @@
                 <w:noProof/>
                 <w:webHidden/>
               </w:rPr>
-              <w:t>6</w:t>
+              <w:t>9</w:t>
             </w:r>
             <w:r>
               <w:rPr>
@@ -1602,15 +1569,15 @@
           <w:pPr>
             <w:pStyle w:val="TM2"/>
             <w:tabs>
-              <w:tab w:val="right" w:leader="dot" w:pos="8494"/>
+              <w:tab w:val="right" w:leader="dot" w:pos="9062"/>
             </w:tabs>
             <w:rPr>
               <w:noProof/>
               <w:szCs w:val="22"/>
-              <w:lang w:val="en-GB" w:eastAsia="en-GB"/>
+              <w:lang w:eastAsia="fr-FR"/>
             </w:rPr>
           </w:pPr>
-          <w:hyperlink w:anchor="_Toc506040299" w:history="1">
+          <w:hyperlink w:anchor="_Toc506099420" w:history="1">
             <w:r>
               <w:rPr>
                 <w:rStyle w:val="Lienhypertexte"/>
@@ -1637,7 +1604,7 @@
                 <w:noProof/>
                 <w:webHidden/>
               </w:rPr>
-              <w:instrText xml:space="preserve"> PAGEREF _Toc506040299 \h </w:instrText>
+              <w:instrText xml:space="preserve"> PAGEREF _Toc506099420 \h </w:instrText>
             </w:r>
             <w:r>
               <w:rPr>
@@ -1657,7 +1624,7 @@
                 <w:noProof/>
                 <w:webHidden/>
               </w:rPr>
-              <w:t>7</w:t>
+              <w:t>10</w:t>
             </w:r>
             <w:r>
               <w:rPr>
@@ -1672,15 +1639,15 @@
           <w:pPr>
             <w:pStyle w:val="TM1"/>
             <w:tabs>
-              <w:tab w:val="right" w:leader="dot" w:pos="8494"/>
+              <w:tab w:val="right" w:leader="dot" w:pos="9062"/>
             </w:tabs>
             <w:rPr>
               <w:noProof/>
               <w:szCs w:val="22"/>
-              <w:lang w:val="en-GB" w:eastAsia="en-GB"/>
+              <w:lang w:eastAsia="fr-FR"/>
             </w:rPr>
           </w:pPr>
-          <w:hyperlink w:anchor="_Toc506040300" w:history="1">
+          <w:hyperlink w:anchor="_Toc506099421" w:history="1">
             <w:r>
               <w:rPr>
                 <w:rStyle w:val="Lienhypertexte"/>
@@ -1707,7 +1674,7 @@
                 <w:noProof/>
                 <w:webHidden/>
               </w:rPr>
-              <w:instrText xml:space="preserve"> PAGEREF _Toc506040300 \h </w:instrText>
+              <w:instrText xml:space="preserve"> PAGEREF _Toc506099421 \h </w:instrText>
             </w:r>
             <w:r>
               <w:rPr>
@@ -1727,7 +1694,7 @@
                 <w:noProof/>
                 <w:webHidden/>
               </w:rPr>
-              <w:t>8</w:t>
+              <w:t>11</w:t>
             </w:r>
             <w:r>
               <w:rPr>
@@ -1742,21 +1709,21 @@
           <w:pPr>
             <w:pStyle w:val="TM2"/>
             <w:tabs>
-              <w:tab w:val="right" w:leader="dot" w:pos="8494"/>
+              <w:tab w:val="right" w:leader="dot" w:pos="9062"/>
             </w:tabs>
             <w:rPr>
               <w:noProof/>
               <w:szCs w:val="22"/>
-              <w:lang w:val="en-GB" w:eastAsia="en-GB"/>
+              <w:lang w:eastAsia="fr-FR"/>
             </w:rPr>
           </w:pPr>
-          <w:hyperlink w:anchor="_Toc506040301" w:history="1">
+          <w:hyperlink w:anchor="_Toc506099422" w:history="1">
             <w:r>
               <w:rPr>
                 <w:rStyle w:val="Lienhypertexte"/>
                 <w:noProof/>
               </w:rPr>
-              <w:t>Ingénierie et gestion des données techniques</w:t>
+              <w:t>Organisation fonctionnelle globale</w:t>
             </w:r>
             <w:r>
               <w:rPr>
@@ -1777,7 +1744,7 @@
                 <w:noProof/>
                 <w:webHidden/>
               </w:rPr>
-              <w:instrText xml:space="preserve"> PAGEREF _Toc506040301 \h </w:instrText>
+              <w:instrText xml:space="preserve"> PAGEREF _Toc506099422 \h </w:instrText>
             </w:r>
             <w:r>
               <w:rPr>
@@ -1797,7 +1764,7 @@
                 <w:noProof/>
                 <w:webHidden/>
               </w:rPr>
-              <w:t>9</w:t>
+              <w:t>12</w:t>
             </w:r>
             <w:r>
               <w:rPr>
@@ -1812,21 +1779,21 @@
           <w:pPr>
             <w:pStyle w:val="TM2"/>
             <w:tabs>
-              <w:tab w:val="right" w:leader="dot" w:pos="8494"/>
+              <w:tab w:val="right" w:leader="dot" w:pos="9062"/>
             </w:tabs>
             <w:rPr>
               <w:noProof/>
               <w:szCs w:val="22"/>
-              <w:lang w:val="en-GB" w:eastAsia="en-GB"/>
+              <w:lang w:eastAsia="fr-FR"/>
             </w:rPr>
           </w:pPr>
-          <w:hyperlink w:anchor="_Toc506040302" w:history="1">
+          <w:hyperlink w:anchor="_Toc506099423" w:history="1">
             <w:r>
               <w:rPr>
                 <w:rStyle w:val="Lienhypertexte"/>
                 <w:noProof/>
               </w:rPr>
-              <w:t>Maintenance cellule et modifications</w:t>
+              <w:t>Ingénierie et gestion des données techniques</w:t>
             </w:r>
             <w:r>
               <w:rPr>
@@ -1847,7 +1814,7 @@
                 <w:noProof/>
                 <w:webHidden/>
               </w:rPr>
-              <w:instrText xml:space="preserve"> PAGEREF _Toc506040302 \h </w:instrText>
+              <w:instrText xml:space="preserve"> PAGEREF _Toc506099423 \h </w:instrText>
             </w:r>
             <w:r>
               <w:rPr>
@@ -1867,7 +1834,7 @@
                 <w:noProof/>
                 <w:webHidden/>
               </w:rPr>
-              <w:t>10</w:t>
+              <w:t>14</w:t>
             </w:r>
             <w:r>
               <w:rPr>
@@ -1882,21 +1849,21 @@
           <w:pPr>
             <w:pStyle w:val="TM2"/>
             <w:tabs>
-              <w:tab w:val="right" w:leader="dot" w:pos="8494"/>
+              <w:tab w:val="right" w:leader="dot" w:pos="9062"/>
             </w:tabs>
             <w:rPr>
               <w:noProof/>
               <w:szCs w:val="22"/>
-              <w:lang w:val="en-GB" w:eastAsia="en-GB"/>
+              <w:lang w:eastAsia="fr-FR"/>
             </w:rPr>
           </w:pPr>
-          <w:hyperlink w:anchor="_Toc506040303" w:history="1">
+          <w:hyperlink w:anchor="_Toc506099424" w:history="1">
             <w:r>
               <w:rPr>
                 <w:rStyle w:val="Lienhypertexte"/>
                 <w:noProof/>
               </w:rPr>
-              <w:t>Décapage à sec et peinture</w:t>
+              <w:t>Maintenance cellule et modifications</w:t>
             </w:r>
             <w:r>
               <w:rPr>
@@ -1917,7 +1884,7 @@
                 <w:noProof/>
                 <w:webHidden/>
               </w:rPr>
-              <w:instrText xml:space="preserve"> PAGEREF _Toc506040303 \h </w:instrText>
+              <w:instrText xml:space="preserve"> PAGEREF _Toc506099424 \h </w:instrText>
             </w:r>
             <w:r>
               <w:rPr>
@@ -1937,7 +1904,7 @@
                 <w:noProof/>
                 <w:webHidden/>
               </w:rPr>
-              <w:t>11</w:t>
+              <w:t>15</w:t>
             </w:r>
             <w:r>
               <w:rPr>
@@ -1952,21 +1919,21 @@
           <w:pPr>
             <w:pStyle w:val="TM2"/>
             <w:tabs>
-              <w:tab w:val="right" w:leader="dot" w:pos="8494"/>
+              <w:tab w:val="right" w:leader="dot" w:pos="9062"/>
             </w:tabs>
             <w:rPr>
               <w:noProof/>
               <w:szCs w:val="22"/>
-              <w:lang w:val="en-GB" w:eastAsia="en-GB"/>
+              <w:lang w:eastAsia="fr-FR"/>
             </w:rPr>
           </w:pPr>
-          <w:hyperlink w:anchor="_Toc506040304" w:history="1">
+          <w:hyperlink w:anchor="_Toc506099425" w:history="1">
             <w:r>
               <w:rPr>
                 <w:rStyle w:val="Lienhypertexte"/>
                 <w:noProof/>
               </w:rPr>
-              <w:t>Maintenance en ligne</w:t>
+              <w:t>Décapage à sec et peinture</w:t>
             </w:r>
             <w:r>
               <w:rPr>
@@ -1987,7 +1954,7 @@
                 <w:noProof/>
                 <w:webHidden/>
               </w:rPr>
-              <w:instrText xml:space="preserve"> PAGEREF _Toc506040304 \h </w:instrText>
+              <w:instrText xml:space="preserve"> PAGEREF _Toc506099425 \h </w:instrText>
             </w:r>
             <w:r>
               <w:rPr>
@@ -2007,7 +1974,7 @@
                 <w:noProof/>
                 <w:webHidden/>
               </w:rPr>
-              <w:t>12</w:t>
+              <w:t>16</w:t>
             </w:r>
             <w:r>
               <w:rPr>
@@ -2022,21 +1989,21 @@
           <w:pPr>
             <w:pStyle w:val="TM2"/>
             <w:tabs>
-              <w:tab w:val="right" w:leader="dot" w:pos="8494"/>
+              <w:tab w:val="right" w:leader="dot" w:pos="9062"/>
             </w:tabs>
             <w:rPr>
               <w:noProof/>
               <w:szCs w:val="22"/>
-              <w:lang w:val="en-GB" w:eastAsia="en-GB"/>
+              <w:lang w:eastAsia="fr-FR"/>
             </w:rPr>
           </w:pPr>
-          <w:hyperlink w:anchor="_Toc506040305" w:history="1">
+          <w:hyperlink w:anchor="_Toc506099426" w:history="1">
             <w:r>
               <w:rPr>
                 <w:rStyle w:val="Lienhypertexte"/>
                 <w:noProof/>
               </w:rPr>
-              <w:t>Réparation, entretien et sous-traitance d'équipements</w:t>
+              <w:t>Maintenance en ligne</w:t>
             </w:r>
             <w:r>
               <w:rPr>
@@ -2057,7 +2024,7 @@
                 <w:noProof/>
                 <w:webHidden/>
               </w:rPr>
-              <w:instrText xml:space="preserve"> PAGEREF _Toc506040305 \h </w:instrText>
+              <w:instrText xml:space="preserve"> PAGEREF _Toc506099426 \h </w:instrText>
             </w:r>
             <w:r>
               <w:rPr>
@@ -2077,7 +2044,7 @@
                 <w:noProof/>
                 <w:webHidden/>
               </w:rPr>
-              <w:t>13</w:t>
+              <w:t>17</w:t>
             </w:r>
             <w:r>
               <w:rPr>
@@ -2092,20 +2059,90 @@
           <w:pPr>
             <w:pStyle w:val="TM2"/>
             <w:tabs>
-              <w:tab w:val="right" w:leader="dot" w:pos="8494"/>
+              <w:tab w:val="right" w:leader="dot" w:pos="9062"/>
             </w:tabs>
             <w:rPr>
               <w:noProof/>
               <w:szCs w:val="22"/>
-              <w:lang w:val="en-GB" w:eastAsia="en-GB"/>
+              <w:lang w:eastAsia="fr-FR"/>
             </w:rPr>
           </w:pPr>
-          <w:hyperlink w:anchor="_Toc506040306" w:history="1">
+          <w:hyperlink w:anchor="_Toc506099427" w:history="1">
             <w:r>
               <w:rPr>
                 <w:rStyle w:val="Lienhypertexte"/>
                 <w:noProof/>
               </w:rPr>
+              <w:t>Réparation, entretien et sous-traitance d'équipements</w:t>
+            </w:r>
+            <w:r>
+              <w:rPr>
+                <w:noProof/>
+                <w:webHidden/>
+              </w:rPr>
+              <w:tab/>
+            </w:r>
+            <w:r>
+              <w:rPr>
+                <w:noProof/>
+                <w:webHidden/>
+              </w:rPr>
+              <w:fldChar w:fldCharType="begin"/>
+            </w:r>
+            <w:r>
+              <w:rPr>
+                <w:noProof/>
+                <w:webHidden/>
+              </w:rPr>
+              <w:instrText xml:space="preserve"> PAGEREF _Toc506099427 \h </w:instrText>
+            </w:r>
+            <w:r>
+              <w:rPr>
+                <w:noProof/>
+                <w:webHidden/>
+              </w:rPr>
+            </w:r>
+            <w:r>
+              <w:rPr>
+                <w:noProof/>
+                <w:webHidden/>
+              </w:rPr>
+              <w:fldChar w:fldCharType="separate"/>
+            </w:r>
+            <w:r>
+              <w:rPr>
+                <w:noProof/>
+                <w:webHidden/>
+              </w:rPr>
+              <w:t>18</w:t>
+            </w:r>
+            <w:r>
+              <w:rPr>
+                <w:noProof/>
+                <w:webHidden/>
+              </w:rPr>
+              <w:fldChar w:fldCharType="end"/>
+            </w:r>
+          </w:hyperlink>
+        </w:p>
+        <w:p>
+          <w:pPr>
+            <w:pStyle w:val="TM2"/>
+            <w:tabs>
+              <w:tab w:val="right" w:leader="dot" w:pos="9062"/>
+            </w:tabs>
+            <w:rPr>
+              <w:noProof/>
+              <w:szCs w:val="22"/>
+              <w:lang w:eastAsia="fr-FR"/>
+            </w:rPr>
+          </w:pPr>
+          <w:hyperlink w:anchor="_Toc506099428" w:history="1">
+            <w:r>
+              <w:rPr>
+                <w:rStyle w:val="Lienhypertexte"/>
+                <w:noProof/>
+              </w:rPr>
               <w:t>Vente et distribution de pièces</w:t>
             </w:r>
             <w:r>
@@ -2127,7 +2164,7 @@
                 <w:noProof/>
                 <w:webHidden/>
               </w:rPr>
-              <w:instrText xml:space="preserve"> PAGEREF _Toc506040306 \h </w:instrText>
+              <w:instrText xml:space="preserve"> PAGEREF _Toc506099428 \h </w:instrText>
             </w:r>
             <w:r>
               <w:rPr>
@@ -2147,7 +2184,7 @@
                 <w:noProof/>
                 <w:webHidden/>
               </w:rPr>
-              <w:t>14</w:t>
+              <w:t>19</w:t>
             </w:r>
             <w:r>
               <w:rPr>
@@ -2162,15 +2199,15 @@
           <w:pPr>
             <w:pStyle w:val="TM1"/>
             <w:tabs>
-              <w:tab w:val="right" w:leader="dot" w:pos="8494"/>
+              <w:tab w:val="right" w:leader="dot" w:pos="9062"/>
             </w:tabs>
             <w:rPr>
               <w:noProof/>
               <w:szCs w:val="22"/>
-              <w:lang w:val="en-GB" w:eastAsia="en-GB"/>
+              <w:lang w:eastAsia="fr-FR"/>
             </w:rPr>
           </w:pPr>
-          <w:hyperlink w:anchor="_Toc506040307" w:history="1">
+          <w:hyperlink w:anchor="_Toc506099429" w:history="1">
             <w:r>
               <w:rPr>
                 <w:rStyle w:val="Lienhypertexte"/>
@@ -2197,7 +2234,7 @@
                 <w:noProof/>
                 <w:webHidden/>
               </w:rPr>
-              <w:instrText xml:space="preserve"> PAGEREF _Toc506040307 \h </w:instrText>
+              <w:instrText xml:space="preserve"> PAGEREF _Toc506099429 \h </w:instrText>
             </w:r>
             <w:r>
               <w:rPr>
@@ -2217,7 +2254,7 @@
                 <w:noProof/>
                 <w:webHidden/>
               </w:rPr>
-              <w:t>15</w:t>
+              <w:t>20</w:t>
             </w:r>
             <w:r>
               <w:rPr>
@@ -2232,15 +2269,15 @@
           <w:pPr>
             <w:pStyle w:val="TM2"/>
             <w:tabs>
-              <w:tab w:val="right" w:leader="dot" w:pos="8494"/>
+              <w:tab w:val="right" w:leader="dot" w:pos="9062"/>
             </w:tabs>
             <w:rPr>
               <w:noProof/>
               <w:szCs w:val="22"/>
-              <w:lang w:val="en-GB" w:eastAsia="en-GB"/>
+              <w:lang w:eastAsia="fr-FR"/>
             </w:rPr>
           </w:pPr>
-          <w:hyperlink w:anchor="_Toc506040308" w:history="1">
+          <w:hyperlink w:anchor="_Toc506099430" w:history="1">
             <w:r>
               <w:rPr>
                 <w:rStyle w:val="Lienhypertexte"/>
@@ -2267,7 +2304,7 @@
                 <w:noProof/>
                 <w:webHidden/>
               </w:rPr>
-              <w:instrText xml:space="preserve"> PAGEREF _Toc506040308 \h </w:instrText>
+              <w:instrText xml:space="preserve"> PAGEREF _Toc506099430 \h </w:instrText>
             </w:r>
             <w:r>
               <w:rPr>
@@ -2287,7 +2324,7 @@
                 <w:noProof/>
                 <w:webHidden/>
               </w:rPr>
-              <w:t>15</w:t>
+              <w:t>20</w:t>
             </w:r>
             <w:r>
               <w:rPr>
@@ -2302,15 +2339,15 @@
           <w:pPr>
             <w:pStyle w:val="TM2"/>
             <w:tabs>
-              <w:tab w:val="right" w:leader="dot" w:pos="8494"/>
+              <w:tab w:val="right" w:leader="dot" w:pos="9062"/>
             </w:tabs>
             <w:rPr>
               <w:noProof/>
               <w:szCs w:val="22"/>
-              <w:lang w:val="en-GB" w:eastAsia="en-GB"/>
+              <w:lang w:eastAsia="fr-FR"/>
             </w:rPr>
           </w:pPr>
-          <w:hyperlink w:anchor="_Toc506040309" w:history="1">
+          <w:hyperlink w:anchor="_Toc506099431" w:history="1">
             <w:r>
               <w:rPr>
                 <w:rStyle w:val="Lienhypertexte"/>
@@ -2337,7 +2374,7 @@
                 <w:noProof/>
                 <w:webHidden/>
               </w:rPr>
-              <w:instrText xml:space="preserve"> PAGEREF _Toc506040309 \h </w:instrText>
+              <w:instrText xml:space="preserve"> PAGEREF _Toc506099431 \h </w:instrText>
             </w:r>
             <w:r>
               <w:rPr>
@@ -2357,7 +2394,7 @@
                 <w:noProof/>
                 <w:webHidden/>
               </w:rPr>
-              <w:t>15</w:t>
+              <w:t>21</w:t>
             </w:r>
             <w:r>
               <w:rPr>
@@ -2372,15 +2409,15 @@
           <w:pPr>
             <w:pStyle w:val="TM1"/>
             <w:tabs>
-              <w:tab w:val="right" w:leader="dot" w:pos="8494"/>
+              <w:tab w:val="right" w:leader="dot" w:pos="9062"/>
             </w:tabs>
             <w:rPr>
               <w:noProof/>
               <w:szCs w:val="22"/>
-              <w:lang w:val="en-GB" w:eastAsia="en-GB"/>
+              <w:lang w:eastAsia="fr-FR"/>
             </w:rPr>
           </w:pPr>
-          <w:hyperlink w:anchor="_Toc506040310" w:history="1">
+          <w:hyperlink w:anchor="_Toc506099432" w:history="1">
             <w:r>
               <w:rPr>
                 <w:rStyle w:val="Lienhypertexte"/>
@@ -2407,7 +2444,7 @@
                 <w:noProof/>
                 <w:webHidden/>
               </w:rPr>
-              <w:instrText xml:space="preserve"> PAGEREF _Toc506040310 \h </w:instrText>
+              <w:instrText xml:space="preserve"> PAGEREF _Toc506099432 \h </w:instrText>
             </w:r>
             <w:r>
               <w:rPr>
@@ -2427,7 +2464,7 @@
                 <w:noProof/>
                 <w:webHidden/>
               </w:rPr>
-              <w:t>16</w:t>
+              <w:t>22</w:t>
             </w:r>
             <w:r>
               <w:rPr>
@@ -2442,15 +2479,15 @@
           <w:pPr>
             <w:pStyle w:val="TM2"/>
             <w:tabs>
-              <w:tab w:val="right" w:leader="dot" w:pos="8494"/>
+              <w:tab w:val="right" w:leader="dot" w:pos="9062"/>
             </w:tabs>
             <w:rPr>
               <w:noProof/>
               <w:szCs w:val="22"/>
-              <w:lang w:val="en-GB" w:eastAsia="en-GB"/>
+              <w:lang w:eastAsia="fr-FR"/>
             </w:rPr>
           </w:pPr>
-          <w:hyperlink w:anchor="_Toc506040311" w:history="1">
+          <w:hyperlink w:anchor="_Toc506099433" w:history="1">
             <w:r>
               <w:rPr>
                 <w:rStyle w:val="Lienhypertexte"/>
@@ -2477,7 +2514,7 @@
                 <w:noProof/>
                 <w:webHidden/>
               </w:rPr>
-              <w:instrText xml:space="preserve"> PAGEREF _Toc506040311 \h </w:instrText>
+              <w:instrText xml:space="preserve"> PAGEREF _Toc506099433 \h </w:instrText>
             </w:r>
             <w:r>
               <w:rPr>
@@ -2497,7 +2534,7 @@
                 <w:noProof/>
                 <w:webHidden/>
               </w:rPr>
-              <w:t>16</w:t>
+              <w:t>22</w:t>
             </w:r>
             <w:r>
               <w:rPr>
@@ -2512,15 +2549,15 @@
           <w:pPr>
             <w:pStyle w:val="TM2"/>
             <w:tabs>
-              <w:tab w:val="right" w:leader="dot" w:pos="8494"/>
+              <w:tab w:val="right" w:leader="dot" w:pos="9062"/>
             </w:tabs>
             <w:rPr>
               <w:noProof/>
               <w:szCs w:val="22"/>
-              <w:lang w:val="en-GB" w:eastAsia="en-GB"/>
+              <w:lang w:eastAsia="fr-FR"/>
             </w:rPr>
           </w:pPr>
-          <w:hyperlink w:anchor="_Toc506040312" w:history="1">
+          <w:hyperlink w:anchor="_Toc506099434" w:history="1">
             <w:r>
               <w:rPr>
                 <w:rStyle w:val="Lienhypertexte"/>
@@ -2547,7 +2584,7 @@
                 <w:noProof/>
                 <w:webHidden/>
               </w:rPr>
-              <w:instrText xml:space="preserve"> PAGEREF _Toc506040312 \h </w:instrText>
+              <w:instrText xml:space="preserve"> PAGEREF _Toc506099434 \h </w:instrText>
             </w:r>
             <w:r>
               <w:rPr>
@@ -2567,7 +2604,7 @@
                 <w:noProof/>
                 <w:webHidden/>
               </w:rPr>
-              <w:t>16</w:t>
+              <w:t>23</w:t>
             </w:r>
             <w:r>
               <w:rPr>
@@ -2582,15 +2619,15 @@
           <w:pPr>
             <w:pStyle w:val="TM1"/>
             <w:tabs>
-              <w:tab w:val="right" w:leader="dot" w:pos="8494"/>
+              <w:tab w:val="right" w:leader="dot" w:pos="9062"/>
             </w:tabs>
             <w:rPr>
               <w:noProof/>
               <w:szCs w:val="22"/>
-              <w:lang w:val="en-GB" w:eastAsia="en-GB"/>
+              <w:lang w:eastAsia="fr-FR"/>
             </w:rPr>
           </w:pPr>
-          <w:hyperlink w:anchor="_Toc506040313" w:history="1">
+          <w:hyperlink w:anchor="_Toc506099435" w:history="1">
             <w:r>
               <w:rPr>
                 <w:rStyle w:val="Lienhypertexte"/>
@@ -2617,7 +2654,7 @@
                 <w:noProof/>
                 <w:webHidden/>
               </w:rPr>
-              <w:instrText xml:space="preserve"> PAGEREF _Toc506040313 \h </w:instrText>
+              <w:instrText xml:space="preserve"> PAGEREF _Toc506099435 \h </w:instrText>
             </w:r>
             <w:r>
               <w:rPr>
@@ -2637,7 +2674,7 @@
                 <w:noProof/>
                 <w:webHidden/>
               </w:rPr>
-              <w:t>17</w:t>
+              <w:t>24</w:t>
             </w:r>
             <w:r>
               <w:rPr>
@@ -2652,15 +2689,15 @@
           <w:pPr>
             <w:pStyle w:val="TM1"/>
             <w:tabs>
-              <w:tab w:val="right" w:leader="dot" w:pos="8494"/>
+              <w:tab w:val="right" w:leader="dot" w:pos="9062"/>
             </w:tabs>
             <w:rPr>
               <w:noProof/>
               <w:szCs w:val="22"/>
-              <w:lang w:val="en-GB" w:eastAsia="en-GB"/>
+              <w:lang w:eastAsia="fr-FR"/>
             </w:rPr>
           </w:pPr>
-          <w:hyperlink w:anchor="_Toc506040314" w:history="1">
+          <w:hyperlink w:anchor="_Toc506099436" w:history="1">
             <w:r>
               <w:rPr>
                 <w:rStyle w:val="Lienhypertexte"/>
@@ -2687,7 +2724,7 @@
                 <w:noProof/>
                 <w:webHidden/>
               </w:rPr>
-              <w:instrText xml:space="preserve"> PAGEREF _Toc506040314 \h </w:instrText>
+              <w:instrText xml:space="preserve"> PAGEREF _Toc506099436 \h </w:instrText>
             </w:r>
             <w:r>
               <w:rPr>
@@ -2707,7 +2744,7 @@
                 <w:noProof/>
                 <w:webHidden/>
               </w:rPr>
-              <w:t>18</w:t>
+              <w:t>25</w:t>
             </w:r>
             <w:r>
               <w:rPr>
@@ -2722,15 +2759,15 @@
           <w:pPr>
             <w:pStyle w:val="TM1"/>
             <w:tabs>
-              <w:tab w:val="right" w:leader="dot" w:pos="8494"/>
+              <w:tab w:val="right" w:leader="dot" w:pos="9062"/>
             </w:tabs>
             <w:rPr>
               <w:noProof/>
               <w:szCs w:val="22"/>
-              <w:lang w:val="en-GB" w:eastAsia="en-GB"/>
+              <w:lang w:eastAsia="fr-FR"/>
             </w:rPr>
           </w:pPr>
-          <w:hyperlink w:anchor="_Toc506040315" w:history="1">
+          <w:hyperlink w:anchor="_Toc506099437" w:history="1">
             <w:r>
               <w:rPr>
                 <w:rStyle w:val="Lienhypertexte"/>
@@ -2757,7 +2794,7 @@
                 <w:noProof/>
                 <w:webHidden/>
               </w:rPr>
-              <w:instrText xml:space="preserve"> PAGEREF _Toc506040315 \h </w:instrText>
+              <w:instrText xml:space="preserve"> PAGEREF _Toc506099437 \h </w:instrText>
             </w:r>
             <w:r>
               <w:rPr>
@@ -2777,7 +2814,7 @@
                 <w:noProof/>
                 <w:webHidden/>
               </w:rPr>
-              <w:t>19</w:t>
+              <w:t>26</w:t>
             </w:r>
             <w:r>
               <w:rPr>
@@ -2808,7 +2845,7 @@
       <w:pPr>
         <w:pStyle w:val="Titre1"/>
       </w:pPr>
-      <w:bookmarkStart w:id="0" w:name="_Toc506040292"/>
+      <w:bookmarkStart w:id="0" w:name="_Toc506099413"/>
       <w:r>
         <w:lastRenderedPageBreak/>
         <w:t>Introduction</w:t>
@@ -2824,7 +2861,7 @@
       <w:pPr>
         <w:pStyle w:val="Titre1"/>
       </w:pPr>
-      <w:bookmarkStart w:id="1" w:name="_Toc506040293"/>
+      <w:bookmarkStart w:id="1" w:name="_Toc506099414"/>
       <w:r>
         <w:lastRenderedPageBreak/>
         <w:t>Présentation</w:t>
@@ -2833,13 +2870,7 @@
     </w:p>
     <w:p>
       <w:r>
-        <w:t xml:space="preserve">Aero-Breizh est une </w:t>
-      </w:r>
-      <w:r>
-        <w:t>Société Anonyme</w:t>
-      </w:r>
-      <w:r>
-        <w:t xml:space="preserve"> (SA) de Maintenance Aéronautique, son cœur de métier est la réparation d’avions de tous types. </w:t>
+        <w:t xml:space="preserve">Aero-Breizh est une Société  Anonyme (SA) de Maintenance Aéronautique, son cœur de métier est la réparation d’avions de tous types. </w:t>
       </w:r>
     </w:p>
     <w:p>
@@ -2850,7 +2881,7 @@
         <w:t>Morbihan</w:t>
       </w:r>
       <w:r>
-        <w:t xml:space="preserve">. Afin de mener à bien ses activités elle s’est déployé sur plusieurs continents à savoir L’Europe, les Etat Unis et l’Asie. </w:t>
+        <w:t xml:space="preserve">. Afin de mener à bien ses activités elle s’est déployée sur plusieurs continents à savoir L’Europe, les Etat Unis et l’Asie. </w:t>
       </w:r>
     </w:p>
     <w:p>
@@ -2916,7 +2947,7 @@
     </w:p>
     <w:p>
       <w:r>
-        <w:t>Afin de devenir un acteur majeur dans la maintenance aéronautique elle a développé une véritable expérience auprès de compagnies aérienne majeures. Pour cela elle à bâtie sa réputation sur des valeurs qui représentent la clé de son succès car primordiale dans ce domaine d’activité. A savoir :</w:t>
+        <w:t>Afin de devenir un acteur majeur dans la maintenance aéronautique elle a développé une véritable expérience auprès de compagnies aériennes majeures. Pour cela elle à bâtie sa réputation sur des valeurs qui représentent la clé de son succès car primordiale dans ce domaine d’activité. A savoir :</w:t>
       </w:r>
     </w:p>
     <w:p>
@@ -2969,13 +3000,7 @@
     </w:p>
     <w:p>
       <w:r>
-        <w:t xml:space="preserve">En effet, la qualité est une valeur importante pour cette entreprise, elle en témoigne grâce de nombreuses certifications qui attestent de son respect de normes internationales nécessaires dans ce domaine très contrôlé. On peut </w:t>
-      </w:r>
-      <w:r>
-        <w:t>citer</w:t>
-      </w:r>
-      <w:r>
-        <w:t> :</w:t>
+        <w:t>En effet, la qualité est une valeur importante pour cette entreprise, elle en témoigne grâce de nombreuses certifications qui attestent de son respect de normes internationales nécessaires dans ce domaine très contrôlé. On peut citer :</w:t>
       </w:r>
     </w:p>
     <w:p>
@@ -3032,34 +3057,55 @@
       </w:r>
     </w:p>
     <w:p>
+      <w:r>
+        <w:t xml:space="preserve">Enfin, la réussite d’Aero-Breizh repose également sur sa stratégie. </w:t>
+      </w:r>
+    </w:p>
+    <w:p>
+      <w:pPr>
+        <w:pStyle w:val="Titre1"/>
+        <w:spacing w:before="0"/>
+      </w:pPr>
+      <w:bookmarkStart w:id="2" w:name="_Toc506099415"/>
+      <w:r>
+        <w:t>Stratégie</w:t>
+      </w:r>
+      <w:bookmarkEnd w:id="2"/>
+    </w:p>
+    <w:p>
+      <w:r>
+        <w:t>La stratégie de la société A</w:t>
+      </w:r>
+      <w:r>
+        <w:t>e</w:t>
+      </w:r>
+      <w:r>
+        <w:t>ro-Breizh, ou plus exactement ses orientations stratégiques s’appuie sur la</w:t>
+      </w:r>
+      <w:r>
+        <w:t xml:space="preserve"> </w:t>
+      </w:r>
+      <w:r>
+        <w:t>connaissance de l’entreprise, à savoir ses forces, et son environnement ou plutôt les contraintes ou exigences liées à cette dernière.</w:t>
+      </w:r>
+    </w:p>
+    <w:p>
+      <w:r>
+        <w:lastRenderedPageBreak/>
+        <w:t>De ses orientations découles des objectifs qui ont permis de définir un plan d’action. Le schéma ci-dessous présente les relations entre les différents éléments qui permettent à cette entreprise de concrétiser son ambition.</w:t>
+      </w:r>
+    </w:p>
+    <w:p>
       <w:pPr>
         <w:sectPr>
-          <w:headerReference w:type="default" r:id="rId11"/>
-          <w:footerReference w:type="default" r:id="rId12"/>
           <w:pgSz w:w="11906" w:h="16838"/>
-          <w:pgMar w:top="1417" w:right="1701" w:bottom="1417" w:left="1701" w:header="708" w:footer="708" w:gutter="0"/>
-          <w:pgNumType w:start="0"/>
+          <w:pgMar w:top="1417" w:right="1417" w:bottom="1276" w:left="1417" w:header="708" w:footer="708" w:gutter="0"/>
           <w:cols w:space="708"/>
-          <w:titlePg/>
           <w:docGrid w:linePitch="360"/>
         </w:sectPr>
       </w:pPr>
-      <w:r>
-        <w:t xml:space="preserve">Enfin, la réussite d’Aero-Breizh repose également sur sa stratégie. </w:t>
-      </w:r>
-    </w:p>
-    <w:p>
-      <w:pPr>
-        <w:pStyle w:val="Titre1"/>
-        <w:spacing w:before="0"/>
-      </w:pPr>
-      <w:bookmarkStart w:id="2" w:name="_Toc506040294"/>
-      <w:r>
-        <w:lastRenderedPageBreak/>
-        <w:t>Stratégie</w:t>
-      </w:r>
-      <w:bookmarkEnd w:id="2"/>
-    </w:p>
+    </w:p>
+    <w:p/>
     <w:p>
       <w:pPr>
         <w:keepNext/>
@@ -3068,6 +3114,7 @@
       <w:r>
         <w:rPr>
           <w:noProof/>
+          <w:lang w:eastAsia="fr-FR"/>
         </w:rPr>
         <w:drawing>
           <wp:inline distT="0" distB="0" distL="0" distR="0" wp14:anchorId="35EB7CA2" wp14:editId="3700E44A">
@@ -3085,7 +3132,7 @@
                     <pic:cNvPicPr/>
                   </pic:nvPicPr>
                   <pic:blipFill>
-                    <a:blip r:embed="rId13"/>
+                    <a:blip r:embed="rId11"/>
                     <a:stretch>
                       <a:fillRect/>
                     </a:stretch>
@@ -3111,6 +3158,8 @@
         <w:pStyle w:val="Lgende"/>
         <w:spacing w:after="0"/>
         <w:sectPr>
+          <w:headerReference w:type="default" r:id="rId12"/>
+          <w:footerReference w:type="default" r:id="rId13"/>
           <w:pgSz w:w="16838" w:h="11906" w:orient="landscape"/>
           <w:pgMar w:top="993" w:right="1417" w:bottom="1701" w:left="1417" w:header="708" w:footer="708" w:gutter="0"/>
           <w:cols w:space="708"/>
@@ -3148,7 +3197,7 @@
       <w:pPr>
         <w:pStyle w:val="Titre2"/>
       </w:pPr>
-      <w:bookmarkStart w:id="4" w:name="_Toc506040295"/>
+      <w:bookmarkStart w:id="4" w:name="_Toc506099416"/>
       <w:r>
         <w:lastRenderedPageBreak/>
         <w:t>Stratégie de Aero-</w:t>
@@ -3160,44 +3209,13 @@
     </w:p>
     <w:p>
       <w:r>
-        <w:t xml:space="preserve">La stratégie de la société </w:t>
-      </w:r>
-      <w:r>
-        <w:t>Aero</w:t>
-      </w:r>
-      <w:r>
-        <w:t>-Breizh, ou plus exactement ses orientations stratégiques</w:t>
-      </w:r>
-      <w:r>
-        <w:t>,</w:t>
-      </w:r>
-      <w:r>
-        <w:t xml:space="preserve"> s’appuie sur la connaissance de l’entreprise, à savoir ses forces, et son environnement ou plutôt les contraintes ou exigences liées à cette dernière.</w:t>
-      </w:r>
-    </w:p>
-    <w:p>
-      <w:r>
-        <w:t>De ses orientations découles des objectifs qui ont permis de définir un plan d’action. Le schéma ci-dessous présente les relations entre les différents éléments qui permettent à cette entreprise de concrétiser son ambition.</w:t>
-      </w:r>
-    </w:p>
-    <w:p>
-      <w:r>
-        <w:t xml:space="preserve">Le plan </w:t>
-      </w:r>
-      <w:r>
-        <w:rPr>
-          <w:szCs w:val="22"/>
-        </w:rPr>
-        <w:t>d’action</w:t>
-      </w:r>
-      <w:r>
-        <w:t xml:space="preserve"> de </w:t>
-      </w:r>
-      <w:r>
-        <w:t>Aero</w:t>
-      </w:r>
-      <w:r>
-        <w:t xml:space="preserve"> est décliné en deux axes </w:t>
+        <w:t>Le plan d’action de A</w:t>
+      </w:r>
+      <w:r>
+        <w:t>e</w:t>
+      </w:r>
+      <w:r>
+        <w:t xml:space="preserve">ro est décliné en deux axes </w:t>
       </w:r>
     </w:p>
     <w:p>
@@ -3205,8 +3223,11 @@
         <w:pStyle w:val="Paragraphedeliste"/>
         <w:numPr>
           <w:ilvl w:val="0"/>
-          <w:numId w:val="4"/>
+          <w:numId w:val="2"/>
         </w:numPr>
+        <w:spacing w:before="240" w:after="120"/>
+        <w:ind w:left="714" w:hanging="357"/>
+        <w:contextualSpacing w:val="0"/>
       </w:pPr>
       <w:r>
         <w:t xml:space="preserve">Axe métier </w:t>
@@ -3217,7 +3238,7 @@
         <w:pStyle w:val="Paragraphedeliste"/>
         <w:numPr>
           <w:ilvl w:val="1"/>
-          <w:numId w:val="4"/>
+          <w:numId w:val="2"/>
         </w:numPr>
       </w:pPr>
       <w:r>
@@ -3229,7 +3250,7 @@
         <w:pStyle w:val="Paragraphedeliste"/>
         <w:numPr>
           <w:ilvl w:val="1"/>
-          <w:numId w:val="4"/>
+          <w:numId w:val="2"/>
         </w:numPr>
       </w:pPr>
       <w:r>
@@ -3241,7 +3262,7 @@
         <w:pStyle w:val="Paragraphedeliste"/>
         <w:numPr>
           <w:ilvl w:val="1"/>
-          <w:numId w:val="4"/>
+          <w:numId w:val="2"/>
         </w:numPr>
       </w:pPr>
       <w:r>
@@ -3253,8 +3274,11 @@
         <w:pStyle w:val="Paragraphedeliste"/>
         <w:numPr>
           <w:ilvl w:val="0"/>
-          <w:numId w:val="4"/>
+          <w:numId w:val="2"/>
         </w:numPr>
+        <w:spacing w:before="240" w:after="120"/>
+        <w:ind w:left="714" w:hanging="357"/>
+        <w:contextualSpacing w:val="0"/>
       </w:pPr>
       <w:r>
         <w:t>Alignement du Système d’Information</w:t>
@@ -3265,7 +3289,7 @@
         <w:pStyle w:val="Paragraphedeliste"/>
         <w:numPr>
           <w:ilvl w:val="1"/>
-          <w:numId w:val="4"/>
+          <w:numId w:val="2"/>
         </w:numPr>
       </w:pPr>
       <w:r>
@@ -3277,7 +3301,7 @@
         <w:pStyle w:val="Paragraphedeliste"/>
         <w:numPr>
           <w:ilvl w:val="1"/>
-          <w:numId w:val="4"/>
+          <w:numId w:val="2"/>
         </w:numPr>
       </w:pPr>
       <w:r>
@@ -3289,7 +3313,7 @@
         <w:pStyle w:val="Paragraphedeliste"/>
         <w:numPr>
           <w:ilvl w:val="1"/>
-          <w:numId w:val="4"/>
+          <w:numId w:val="2"/>
         </w:numPr>
       </w:pPr>
       <w:r>
@@ -3298,19 +3322,48 @@
     </w:p>
     <w:p>
       <w:r>
-        <w:t>La stratégie de l’entreprise repose sur ses forces aussi il semble judicieux de présenter son organisation</w:t>
-      </w:r>
-      <w:r>
-        <w:t xml:space="preserve"> </w:t>
-      </w:r>
-      <w:r>
-        <w:t>g</w:t>
-      </w:r>
-      <w:r>
-        <w:t>éographique</w:t>
-      </w:r>
-      <w:r>
-        <w:t>.</w:t>
+        <w:t>Cependant, Il est à noter que les axes métiers ne peuvent être mise en œuvre sans l’appui du Système d’Informations. En effet, pour que ces services soient disponibles pour les clients, A</w:t>
+      </w:r>
+      <w:r>
+        <w:t>e</w:t>
+      </w:r>
+      <w:r>
+        <w:t>ro-Breizh doit mettre en place :</w:t>
+      </w:r>
+    </w:p>
+    <w:p>
+      <w:pPr>
+        <w:pStyle w:val="Paragraphedeliste"/>
+        <w:numPr>
+          <w:ilvl w:val="0"/>
+          <w:numId w:val="1"/>
+        </w:numPr>
+      </w:pPr>
+      <w:r>
+        <w:t>Mettre aux normes son réseau AeroNet</w:t>
+      </w:r>
+    </w:p>
+    <w:p>
+      <w:pPr>
+        <w:pStyle w:val="Paragraphedeliste"/>
+        <w:numPr>
+          <w:ilvl w:val="0"/>
+          <w:numId w:val="1"/>
+        </w:numPr>
+      </w:pPr>
+      <w:r>
+        <w:t>Mettre en place son ERP afin de proposer les interfaces permettant aux clients de bénéficier de ces nouveaux services.</w:t>
+      </w:r>
+    </w:p>
+    <w:p>
+      <w:r>
+        <w:t>De ce fait, on constate bien que le SI, dans sa nouvelle version ne contribue pas uniquement à la qualité interne de l’entreprise mais participe également et activement à l’atteinte des objectifs métiers de l’entreprise.</w:t>
+      </w:r>
+    </w:p>
+    <w:p/>
+    <w:p>
+      <w:r>
+        <w:t>La stratégie de l’entreprise repose sur ses forces, aussi il semble judicieux de présenter son organisation.</w:t>
       </w:r>
     </w:p>
     <w:p>
@@ -3322,7 +3375,7 @@
       <w:pPr>
         <w:pStyle w:val="Titre1"/>
       </w:pPr>
-      <w:bookmarkStart w:id="5" w:name="_Toc506040296"/>
+      <w:bookmarkStart w:id="5" w:name="_Toc506099417"/>
       <w:r>
         <w:lastRenderedPageBreak/>
         <w:t>Analyse métier</w:t>
@@ -3333,12 +3386,128 @@
       <w:pPr>
         <w:pStyle w:val="Titre2"/>
       </w:pPr>
-      <w:bookmarkStart w:id="6" w:name="_Toc506040297"/>
+      <w:bookmarkStart w:id="6" w:name="_Toc506099418"/>
       <w:r>
         <w:t>Organisation</w:t>
       </w:r>
       <w:bookmarkEnd w:id="6"/>
     </w:p>
+    <w:p>
+      <w:r>
+        <w:t>Pour définir l’organisation de A</w:t>
+      </w:r>
+      <w:r>
+        <w:t>e</w:t>
+      </w:r>
+      <w:r>
+        <w:t>ro-Br</w:t>
+      </w:r>
+      <w:r>
+        <w:t>ei</w:t>
+      </w:r>
+      <w:r>
+        <w:t>zh, nous pourrions nous appuyer sur les éléments suivants :</w:t>
+      </w:r>
+    </w:p>
+    <w:p>
+      <w:pPr>
+        <w:pStyle w:val="Paragraphedeliste"/>
+        <w:numPr>
+          <w:ilvl w:val="0"/>
+          <w:numId w:val="1"/>
+        </w:numPr>
+      </w:pPr>
+      <w:r>
+        <w:t>L’organigramme fonctionnel</w:t>
+      </w:r>
+    </w:p>
+    <w:p>
+      <w:pPr>
+        <w:pStyle w:val="Paragraphedeliste"/>
+        <w:numPr>
+          <w:ilvl w:val="0"/>
+          <w:numId w:val="1"/>
+        </w:numPr>
+      </w:pPr>
+      <w:r>
+        <w:t>Les fiches d’identités des différents services qui composent l’entreprise</w:t>
+      </w:r>
+    </w:p>
+    <w:p>
+      <w:pPr>
+        <w:pStyle w:val="Paragraphedeliste"/>
+        <w:numPr>
+          <w:ilvl w:val="0"/>
+          <w:numId w:val="1"/>
+        </w:numPr>
+      </w:pPr>
+      <w:r>
+        <w:t>Les différents processus métiers qui permettent à l’entreprise d’atteindre ses buts</w:t>
+      </w:r>
+    </w:p>
+    <w:p>
+      <w:pPr>
+        <w:pStyle w:val="Paragraphedeliste"/>
+        <w:numPr>
+          <w:ilvl w:val="0"/>
+          <w:numId w:val="1"/>
+        </w:numPr>
+      </w:pPr>
+      <w:r>
+        <w:t>Les différentes instances de décision</w:t>
+      </w:r>
+    </w:p>
+    <w:p>
+      <w:r>
+        <w:t>Cependant, les informations qui sont à notre disposition ne nous permettent pas de dresser une cartographie complète de l’organisation.</w:t>
+      </w:r>
+    </w:p>
+    <w:p>
+      <w:r>
+        <w:t>Néanmoins, grâce aux informations disponibles nous avons pu identifier les deux instances de décisions majeures à savoir :</w:t>
+      </w:r>
+    </w:p>
+    <w:p>
+      <w:pPr>
+        <w:pStyle w:val="Paragraphedeliste"/>
+        <w:numPr>
+          <w:ilvl w:val="0"/>
+          <w:numId w:val="1"/>
+        </w:numPr>
+      </w:pPr>
+      <w:r>
+        <w:t>Le comité de direction</w:t>
+      </w:r>
+    </w:p>
+    <w:p>
+      <w:pPr>
+        <w:pStyle w:val="Paragraphedeliste"/>
+        <w:numPr>
+          <w:ilvl w:val="0"/>
+          <w:numId w:val="1"/>
+        </w:numPr>
+      </w:pPr>
+      <w:r>
+        <w:t>Le Conseil d’administration</w:t>
+      </w:r>
+    </w:p>
+    <w:p>
+      <w:r>
+        <w:t>En effet, ces instances sont très importantes pour la mise en œuvre de la mission qui nous est confiée</w:t>
+      </w:r>
+      <w:r>
+        <w:t>,</w:t>
+      </w:r>
+      <w:r>
+        <w:t xml:space="preserve"> car se sont-elles qui vont valider l’ensemble des décisions nécessaires à la mise en œuvre de l’urbanisation de son S.I.</w:t>
+      </w:r>
+    </w:p>
+    <w:p>
+      <w:r>
+        <w:t>Le schéma ci-dessous représente une vue de ces instances ainsi que les personnes qui les composent mais également le rôle qu’ils occupent.</w:t>
+      </w:r>
+    </w:p>
+    <w:p/>
     <w:p>
       <w:pPr>
         <w:spacing w:after="0"/>
@@ -3346,6 +3515,7 @@
       <w:r>
         <w:rPr>
           <w:noProof/>
+          <w:lang w:eastAsia="fr-FR"/>
         </w:rPr>
         <w:drawing>
           <wp:inline distT="0" distB="0" distL="0" distR="0" wp14:anchorId="082E096B" wp14:editId="7B70D911">
@@ -3417,20 +3587,91 @@
         <w:fldChar w:fldCharType="end"/>
       </w:r>
       <w:r>
-        <w:t xml:space="preserve"> - Organisation</w:t>
+        <w:t xml:space="preserve"> </w:t>
+      </w:r>
+      <w:r>
+        <w:t>–</w:t>
+      </w:r>
+      <w:r>
+        <w:t xml:space="preserve"> Organisation</w:t>
       </w:r>
       <w:bookmarkEnd w:id="7"/>
     </w:p>
     <w:p>
+      <w:r>
+        <w:lastRenderedPageBreak/>
+        <w:t xml:space="preserve">Cette société est composée d’une équipe de 1000 personnes, d’un comité de direction  </w:t>
+      </w:r>
+      <w:r>
+        <w:rPr>
+          <w:b/>
+          <w:color w:val="FF0000"/>
+        </w:rPr>
+        <w:t>….A finir</w:t>
+      </w:r>
+    </w:p>
+    <w:p/>
+    <w:p>
       <w:pPr>
         <w:pStyle w:val="Titre2"/>
       </w:pPr>
-      <w:bookmarkStart w:id="8" w:name="_Toc506040298"/>
+      <w:bookmarkStart w:id="8" w:name="_Toc506099419"/>
       <w:r>
         <w:t>Organisation géographique</w:t>
       </w:r>
       <w:bookmarkEnd w:id="8"/>
     </w:p>
+    <w:p>
+      <w:r>
+        <w:t>Compte tenu du domaine d’activité de l’entreprise, l’analyse de son organisation géographique constitue un élément majeur dans sa stratégie mais également dans la compréhension et les choix technologique qui permettron</w:t>
+      </w:r>
+      <w:r>
+        <w:t>t</w:t>
+      </w:r>
+      <w:r>
+        <w:t xml:space="preserve"> la mise en œuvre du SI.</w:t>
+      </w:r>
+    </w:p>
+    <w:p>
+      <w:r>
+        <w:t>La grande majorité de ses troupes se situent en Europe (plaque tournante du trafic aérien), ainsi que des moyens techniques importants. On trouve donc :</w:t>
+      </w:r>
+    </w:p>
+    <w:p>
+      <w:pPr>
+        <w:pStyle w:val="Paragraphedeliste"/>
+        <w:numPr>
+          <w:ilvl w:val="0"/>
+          <w:numId w:val="1"/>
+        </w:numPr>
+      </w:pPr>
+      <w:r>
+        <w:t>Des hangars de capacités importantes</w:t>
+      </w:r>
+    </w:p>
+    <w:p>
+      <w:pPr>
+        <w:pStyle w:val="Paragraphedeliste"/>
+        <w:numPr>
+          <w:ilvl w:val="0"/>
+          <w:numId w:val="1"/>
+        </w:numPr>
+      </w:pPr>
+      <w:r>
+        <w:t xml:space="preserve">Du personnel hautement qualifié en quantité (850 personnes) </w:t>
+      </w:r>
+    </w:p>
+    <w:p>
+      <w:r>
+        <w:t>On retrouve également son magasin de pièces détachées situé à Paris CDG qui constitue un atout majeur dans la mesure où cela lui permet d’optimiser les délais de transport car son service interne de transit est homologué par les douanes françaises.</w:t>
+      </w:r>
+    </w:p>
+    <w:p>
+      <w:r>
+        <w:t>De plus elle dispose toujours sur son site de Paris CDG, d’un stock important de pièces (150 000 références) et d’un service AOG disponible 24/24 et 7/7 pour répondre à toutes les demandes des clients.</w:t>
+      </w:r>
+    </w:p>
+    <w:p/>
     <w:p>
       <w:pPr>
         <w:keepNext/>
@@ -3439,6 +3680,7 @@
       <w:r>
         <w:rPr>
           <w:noProof/>
+          <w:lang w:eastAsia="fr-FR"/>
         </w:rPr>
         <w:drawing>
           <wp:inline distT="0" distB="0" distL="0" distR="0" wp14:anchorId="1CC4A5A5" wp14:editId="3454B17B">
@@ -3508,23 +3750,271 @@
       </w:r>
       <w:bookmarkEnd w:id="9"/>
     </w:p>
+    <w:p>
+      <w:r>
+        <w:t>Cette organisation géographique participe également à la mise en œuvre des processus métiers de l’entreprise.</w:t>
+      </w:r>
+    </w:p>
+    <w:p>
+      <w:r>
+        <w:t>Le prochain paragraphe nous permet de comprendre comment et pourquoi.</w:t>
+      </w:r>
+    </w:p>
     <w:p/>
     <w:p>
-      <w:r>
-        <w:br w:type="page"/>
-      </w:r>
-    </w:p>
-    <w:p>
       <w:pPr>
         <w:pStyle w:val="Titre2"/>
       </w:pPr>
-      <w:bookmarkStart w:id="10" w:name="_Toc506040299"/>
-      <w:r>
-        <w:lastRenderedPageBreak/>
+      <w:bookmarkStart w:id="10" w:name="_Toc506099420"/>
+      <w:r>
         <w:t>Processus métier</w:t>
       </w:r>
       <w:bookmarkEnd w:id="10"/>
     </w:p>
+    <w:p>
+      <w:pPr>
+        <w:rPr>
+          <w:rStyle w:val="tgc"/>
+        </w:rPr>
+      </w:pPr>
+      <w:r>
+        <w:rPr>
+          <w:rStyle w:val="tgc"/>
+          <w:b/>
+          <w:bCs/>
+        </w:rPr>
+        <w:t>Définition</w:t>
+      </w:r>
+      <w:r>
+        <w:rPr>
+          <w:rStyle w:val="tgc"/>
+        </w:rPr>
+        <w:t xml:space="preserve"> d'un </w:t>
+      </w:r>
+      <w:r>
+        <w:rPr>
+          <w:rStyle w:val="tgc"/>
+          <w:b/>
+          <w:bCs/>
+        </w:rPr>
+        <w:t>processus</w:t>
+      </w:r>
+      <w:r>
+        <w:rPr>
+          <w:rStyle w:val="tgc"/>
+        </w:rPr>
+        <w:t xml:space="preserve">. L'ISO 9000:2000 définit ainsi le </w:t>
+      </w:r>
+      <w:r>
+        <w:rPr>
+          <w:rStyle w:val="tgc"/>
+          <w:b/>
+          <w:bCs/>
+        </w:rPr>
+        <w:t>processus</w:t>
+      </w:r>
+      <w:r>
+        <w:rPr>
+          <w:rStyle w:val="tgc"/>
+        </w:rPr>
+        <w:t xml:space="preserve"> "Ensemble d'activités corrélées ou interactives qui transforme des éléments d'entrée en éléments de sortie".</w:t>
+      </w:r>
+    </w:p>
+    <w:p>
+      <w:pPr>
+        <w:rPr>
+          <w:rStyle w:val="tgc"/>
+        </w:rPr>
+      </w:pPr>
+      <w:r>
+        <w:rPr>
+          <w:rStyle w:val="tgc"/>
+        </w:rPr>
+        <w:t xml:space="preserve">Dans notre cas, nous allons définir un processus métier celui de la « Gestion de la réparation d’un avion » comme étant : </w:t>
+      </w:r>
+    </w:p>
+    <w:p>
+      <w:pPr>
+        <w:rPr>
+          <w:rStyle w:val="tgc"/>
+        </w:rPr>
+      </w:pPr>
+      <w:r>
+        <w:rPr>
+          <w:rStyle w:val="tgc"/>
+        </w:rPr>
+        <w:t>« Un ensemble d’activité (ou Business Process au sens d’Archimate) corrélées ou interactives qui transforme des éléments d’entrée (Avion en panne) en éléments de sortie (Avion réparé).</w:t>
+      </w:r>
+      <w:r>
+        <w:rPr>
+          <w:rStyle w:val="tgc"/>
+        </w:rPr>
+        <w:t> »</w:t>
+      </w:r>
+    </w:p>
+    <w:p>
+      <w:pPr>
+        <w:rPr>
+          <w:rStyle w:val="tgc"/>
+        </w:rPr>
+      </w:pPr>
+      <w:r>
+        <w:rPr>
+          <w:rStyle w:val="tgc"/>
+        </w:rPr>
+        <w:t>L’intérêt du processus métier est qu’il ne tient pas compte de l’organisation de l’entreprise</w:t>
+      </w:r>
+      <w:r>
+        <w:rPr>
+          <w:rStyle w:val="tgc"/>
+        </w:rPr>
+        <w:t>,</w:t>
+      </w:r>
+      <w:r>
+        <w:rPr>
+          <w:rStyle w:val="tgc"/>
+        </w:rPr>
+        <w:t xml:space="preserve"> mais il permet de comprendre l’enchainement des activités qui concoure à l’atteinte d’un objectif.</w:t>
+      </w:r>
+    </w:p>
+    <w:p>
+      <w:pPr>
+        <w:rPr>
+          <w:rStyle w:val="tgc"/>
+        </w:rPr>
+      </w:pPr>
+      <w:r>
+        <w:rPr>
+          <w:rStyle w:val="tgc"/>
+        </w:rPr>
+        <w:t>Aussi, la figure ci-dessous montre comment au sein de l’entreprise A</w:t>
+      </w:r>
+      <w:r>
+        <w:rPr>
+          <w:rStyle w:val="tgc"/>
+        </w:rPr>
+        <w:t>e</w:t>
+      </w:r>
+      <w:r>
+        <w:rPr>
+          <w:rStyle w:val="tgc"/>
+        </w:rPr>
+        <w:t>ro-Breizh un avion est réparé.</w:t>
+      </w:r>
+    </w:p>
+    <w:p>
+      <w:pPr>
+        <w:rPr>
+          <w:rStyle w:val="tgc"/>
+        </w:rPr>
+      </w:pPr>
+      <w:r>
+        <w:rPr>
+          <w:rStyle w:val="tgc"/>
+        </w:rPr>
+        <w:t>L’analyse fonctionnelle nous montre comment le(s) processus métier(s) sont mises en œuvre dans la société A</w:t>
+      </w:r>
+      <w:r>
+        <w:rPr>
+          <w:rStyle w:val="tgc"/>
+        </w:rPr>
+        <w:t>e</w:t>
+      </w:r>
+      <w:r>
+        <w:rPr>
+          <w:rStyle w:val="tgc"/>
+        </w:rPr>
+        <w:t>ro-Breizh à travers la mobilisation de plusieurs fonction</w:t>
+      </w:r>
+      <w:r>
+        <w:rPr>
+          <w:rStyle w:val="tgc"/>
+        </w:rPr>
+        <w:t>s</w:t>
+      </w:r>
+      <w:r>
+        <w:rPr>
+          <w:rStyle w:val="tgc"/>
+        </w:rPr>
+        <w:t xml:space="preserve"> de l’entreprise.</w:t>
+      </w:r>
+    </w:p>
+    <w:p>
+      <w:pPr>
+        <w:rPr>
+          <w:rStyle w:val="tgc"/>
+        </w:rPr>
+      </w:pPr>
+      <w:r>
+        <w:rPr>
+          <w:rStyle w:val="tgc"/>
+        </w:rPr>
+        <w:t>Dans ce processus il n’y a que deux fonctions qui interviennent :</w:t>
+      </w:r>
+    </w:p>
+    <w:p>
+      <w:pPr>
+        <w:pStyle w:val="Paragraphedeliste"/>
+        <w:numPr>
+          <w:ilvl w:val="0"/>
+          <w:numId w:val="1"/>
+        </w:numPr>
+        <w:rPr>
+          <w:rStyle w:val="tgc"/>
+        </w:rPr>
+      </w:pPr>
+      <w:r>
+        <w:rPr>
+          <w:rStyle w:val="tgc"/>
+        </w:rPr>
+        <w:t>Maintenance en ligne</w:t>
+      </w:r>
+    </w:p>
+    <w:p>
+      <w:pPr>
+        <w:pStyle w:val="Paragraphedeliste"/>
+        <w:numPr>
+          <w:ilvl w:val="0"/>
+          <w:numId w:val="1"/>
+        </w:numPr>
+        <w:rPr>
+          <w:rStyle w:val="tgc"/>
+        </w:rPr>
+      </w:pPr>
+      <w:r>
+        <w:rPr>
+          <w:rStyle w:val="tgc"/>
+        </w:rPr>
+        <w:t>Réparation, entretien et sous-traitance d’équipement</w:t>
+      </w:r>
+    </w:p>
+    <w:p>
+      <w:pPr>
+        <w:rPr>
+          <w:rStyle w:val="tgc"/>
+        </w:rPr>
+      </w:pPr>
+      <w:r>
+        <w:rPr>
+          <w:rStyle w:val="tgc"/>
+        </w:rPr>
+        <w:t xml:space="preserve">De plus, au-delà des activités mises en œuvre on peut aussi voir l’intervention des différents acteurs et des rôles qu’ils occupent. </w:t>
+      </w:r>
+    </w:p>
+    <w:p>
+      <w:pPr>
+        <w:rPr>
+          <w:rStyle w:val="tgc"/>
+        </w:rPr>
+      </w:pPr>
+      <w:r>
+        <w:rPr>
+          <w:rStyle w:val="tgc"/>
+        </w:rPr>
+        <w:t>Cette vue nous montre également comment les objets métiers (qui seront implémenté dans le Système d’Informations) qui constituent les informations mises en œuvre dans les activités et utilisées par les acteurs interviennent dans la réalisation du processus et lui permettent d’atteindre son objectif. A savoir répondre à un besoin du client : Avion réparé.</w:t>
+      </w:r>
+    </w:p>
+    <w:p/>
     <w:p>
       <w:pPr>
         <w:keepNext/>
@@ -3533,7 +4023,9 @@
       <w:r>
         <w:rPr>
           <w:noProof/>
+          <w:lang w:eastAsia="fr-FR"/>
         </w:rPr>
+        <w:lastRenderedPageBreak/>
         <w:drawing>
           <wp:inline distT="0" distB="0" distL="0" distR="0" wp14:anchorId="448529B9" wp14:editId="08454C30">
             <wp:extent cx="5400040" cy="3356610"/>
@@ -3604,12 +4096,330 @@
     </w:p>
     <w:p>
       <w:r>
-        <w:t xml:space="preserve">Cette organisation permet de mettre en œuvre les différentes fonctions nécessaires à la réalisation des nombreux services que propose la société Aero-Breizh. </w:t>
-      </w:r>
-    </w:p>
-    <w:p>
-      <w:r>
-        <w:t>L’analyse fonctionnelle présenté ci-dessous permet de comprendre comment ses fonctions sont mises en œuvre.</w:t>
+        <w:t>Cette organisation (les instances de décisions, la situation géographique, les processus métiers) permet de mettre en œuvre les différentes fonctions nécessaires à la réalisation des nombreux services que propose la société A</w:t>
+      </w:r>
+      <w:r>
+        <w:t>e</w:t>
+      </w:r>
+      <w:r>
+        <w:t xml:space="preserve">ro-Breizh. </w:t>
+      </w:r>
+    </w:p>
+    <w:p>
+      <w:r>
+        <w:t>L’analyse fonctionnelle présentée ci-dessous permet d’identifier et de comprendre comment ces fonctions interviennent dans mises en œuvre des processus métiers (même si dans notre étude nous n’avons modélisé qu’un seul à partir des données disponibles) et surtout quels sont les services métiers proposés aux clients de la société.</w:t>
+      </w:r>
+    </w:p>
+    <w:p>
+      <w:pPr>
+        <w:pStyle w:val="Titre1"/>
+      </w:pPr>
+      <w:bookmarkStart w:id="12" w:name="_Toc506099421"/>
+      <w:r>
+        <w:t>Analyse fonctionnelle</w:t>
+      </w:r>
+      <w:bookmarkEnd w:id="12"/>
+    </w:p>
+    <w:p>
+      <w:r>
+        <w:t xml:space="preserve">L’analyse fonctionnelle, comme son nom l’indique, repose sur l’analyse des différentes fonctions de l’entreprise. Aussi avant tout analyse il nous a semblé judicieux de procéder à l’identification de celles-ci. </w:t>
+      </w:r>
+    </w:p>
+    <w:p>
+      <w:r>
+        <w:t>L’analyse des documents fournis nous a permis d’identifier les fonctions suivantes :</w:t>
+      </w:r>
+    </w:p>
+    <w:p>
+      <w:pPr>
+        <w:pStyle w:val="Paragraphedeliste"/>
+        <w:numPr>
+          <w:ilvl w:val="0"/>
+          <w:numId w:val="1"/>
+        </w:numPr>
+      </w:pPr>
+      <w:r>
+        <w:t>Ingénierie et gestion des données techniques</w:t>
+      </w:r>
+    </w:p>
+    <w:p>
+      <w:pPr>
+        <w:pStyle w:val="Paragraphedeliste"/>
+        <w:numPr>
+          <w:ilvl w:val="0"/>
+          <w:numId w:val="1"/>
+        </w:numPr>
+      </w:pPr>
+      <w:r>
+        <w:t>Maintenance cellule et modifications</w:t>
+      </w:r>
+    </w:p>
+    <w:p>
+      <w:pPr>
+        <w:pStyle w:val="Paragraphedeliste"/>
+        <w:numPr>
+          <w:ilvl w:val="0"/>
+          <w:numId w:val="1"/>
+        </w:numPr>
+      </w:pPr>
+      <w:r>
+        <w:t>Décapage à sec et peinture</w:t>
+      </w:r>
+    </w:p>
+    <w:p>
+      <w:pPr>
+        <w:pStyle w:val="Paragraphedeliste"/>
+        <w:numPr>
+          <w:ilvl w:val="0"/>
+          <w:numId w:val="1"/>
+        </w:numPr>
+      </w:pPr>
+      <w:r>
+        <w:t>Maintenance en ligne</w:t>
+      </w:r>
+    </w:p>
+    <w:p>
+      <w:pPr>
+        <w:pStyle w:val="Paragraphedeliste"/>
+        <w:numPr>
+          <w:ilvl w:val="0"/>
+          <w:numId w:val="1"/>
+        </w:numPr>
+      </w:pPr>
+      <w:r>
+        <w:t>Réparation, entretien et sous-traitance d’équipements</w:t>
+      </w:r>
+    </w:p>
+    <w:p>
+      <w:pPr>
+        <w:pStyle w:val="Paragraphedeliste"/>
+        <w:numPr>
+          <w:ilvl w:val="0"/>
+          <w:numId w:val="1"/>
+        </w:numPr>
+      </w:pPr>
+      <w:r>
+        <w:t>Vente et distribution de pièces</w:t>
+      </w:r>
+    </w:p>
+    <w:p>
+      <w:r>
+        <w:t>Afin de faciliter la compréhension des fonctions de l’entreprise, nous avons fait le choix de présenter plusieurs vues :</w:t>
+      </w:r>
+    </w:p>
+    <w:p>
+      <w:pPr>
+        <w:pStyle w:val="Paragraphedeliste"/>
+        <w:numPr>
+          <w:ilvl w:val="0"/>
+          <w:numId w:val="1"/>
+        </w:numPr>
+      </w:pPr>
+      <w:r>
+        <w:lastRenderedPageBreak/>
+        <w:t xml:space="preserve">Une </w:t>
+      </w:r>
+      <w:r>
+        <w:rPr>
+          <w:b/>
+        </w:rPr>
+        <w:t>vue globale</w:t>
+      </w:r>
+      <w:r>
+        <w:t> : qui présente comme son nom l’indique l’ensemble des fonctions mises en œuvre par A</w:t>
+      </w:r>
+      <w:r>
+        <w:t>e</w:t>
+      </w:r>
+      <w:r>
+        <w:t>ro-Breizh ainsi que les services métiers associés.</w:t>
+      </w:r>
+    </w:p>
+    <w:p>
+      <w:pPr>
+        <w:pStyle w:val="Paragraphedeliste"/>
+        <w:numPr>
+          <w:ilvl w:val="0"/>
+          <w:numId w:val="1"/>
+        </w:numPr>
+      </w:pPr>
+      <w:r>
+        <w:t xml:space="preserve">Une </w:t>
+      </w:r>
+      <w:r>
+        <w:rPr>
+          <w:b/>
+        </w:rPr>
+        <w:t>vue détaill</w:t>
+      </w:r>
+      <w:r>
+        <w:rPr>
+          <w:b/>
+        </w:rPr>
+        <w:t>ée</w:t>
+      </w:r>
+      <w:r>
+        <w:rPr>
+          <w:b/>
+        </w:rPr>
+        <w:t xml:space="preserve"> de chaque fonction</w:t>
+      </w:r>
+      <w:r>
+        <w:t> : permettant d’identifier :</w:t>
+      </w:r>
+    </w:p>
+    <w:p>
+      <w:pPr>
+        <w:pStyle w:val="Paragraphedeliste"/>
+        <w:numPr>
+          <w:ilvl w:val="1"/>
+          <w:numId w:val="1"/>
+        </w:numPr>
+      </w:pPr>
+      <w:r>
+        <w:t>Les acteurs</w:t>
+      </w:r>
+    </w:p>
+    <w:p>
+      <w:pPr>
+        <w:pStyle w:val="Paragraphedeliste"/>
+        <w:numPr>
+          <w:ilvl w:val="1"/>
+          <w:numId w:val="1"/>
+        </w:numPr>
+      </w:pPr>
+      <w:r>
+        <w:t>Les rôles</w:t>
+      </w:r>
+    </w:p>
+    <w:p>
+      <w:pPr>
+        <w:pStyle w:val="Paragraphedeliste"/>
+        <w:numPr>
+          <w:ilvl w:val="1"/>
+          <w:numId w:val="1"/>
+        </w:numPr>
+      </w:pPr>
+      <w:r>
+        <w:t>Les activités (Business Process dans Archimate)</w:t>
+      </w:r>
+    </w:p>
+    <w:p>
+      <w:pPr>
+        <w:pStyle w:val="Paragraphedeliste"/>
+        <w:numPr>
+          <w:ilvl w:val="1"/>
+          <w:numId w:val="1"/>
+        </w:numPr>
+      </w:pPr>
+      <w:r>
+        <w:t>Les interactions qui relient ces différents éléments</w:t>
+      </w:r>
+    </w:p>
+    <w:p/>
+    <w:p>
+      <w:pPr>
+        <w:pStyle w:val="Titre2"/>
+      </w:pPr>
+      <w:bookmarkStart w:id="13" w:name="_Toc506099422"/>
+      <w:r>
+        <w:t>Organisation fonctionnelle globale</w:t>
+      </w:r>
+      <w:bookmarkEnd w:id="13"/>
+    </w:p>
+    <w:p/>
+    <w:p>
+      <w:r>
+        <w:t xml:space="preserve">Dans la vue globale présenté ci-dessous, nous avons tenté de représenter plusieurs notions : </w:t>
+      </w:r>
+    </w:p>
+    <w:p>
+      <w:pPr>
+        <w:pStyle w:val="Paragraphedeliste"/>
+        <w:numPr>
+          <w:ilvl w:val="0"/>
+          <w:numId w:val="5"/>
+        </w:numPr>
+      </w:pPr>
+      <w:r>
+        <w:t>Les fonctions</w:t>
+      </w:r>
+    </w:p>
+    <w:p>
+      <w:pPr>
+        <w:pStyle w:val="Paragraphedeliste"/>
+        <w:numPr>
+          <w:ilvl w:val="0"/>
+          <w:numId w:val="5"/>
+        </w:numPr>
+      </w:pPr>
+      <w:r>
+        <w:t xml:space="preserve">Les services métiers déjà disponible (code couleur : vert) fournis aux clients </w:t>
+      </w:r>
+    </w:p>
+    <w:p>
+      <w:pPr>
+        <w:pStyle w:val="Paragraphedeliste"/>
+        <w:numPr>
+          <w:ilvl w:val="0"/>
+          <w:numId w:val="5"/>
+        </w:numPr>
+      </w:pPr>
+      <w:r>
+        <w:t>Les nouveaux services métiers (code couleur : orange) qui seront proposés aux clients après la refonte du Système d’information</w:t>
+      </w:r>
+    </w:p>
+    <w:p>
+      <w:r>
+        <w:t>On constate très rapidement (grâce au code couleur) que les fonctions impactées, en termes de services métiers proposés aux clients suite à la refonte du Système d’Information sont :</w:t>
+      </w:r>
+    </w:p>
+    <w:p>
+      <w:pPr>
+        <w:pStyle w:val="Paragraphedeliste"/>
+        <w:numPr>
+          <w:ilvl w:val="0"/>
+          <w:numId w:val="1"/>
+        </w:numPr>
+      </w:pPr>
+      <w:r>
+        <w:t>Ingénierie et gestion des données techniques</w:t>
+      </w:r>
+    </w:p>
+    <w:p>
+      <w:pPr>
+        <w:pStyle w:val="Paragraphedeliste"/>
+        <w:numPr>
+          <w:ilvl w:val="1"/>
+          <w:numId w:val="1"/>
+        </w:numPr>
+      </w:pPr>
+      <w:r>
+        <w:t>Service client : Accès aux données techniques</w:t>
+      </w:r>
+    </w:p>
+    <w:p>
+      <w:pPr>
+        <w:pStyle w:val="Paragraphedeliste"/>
+        <w:numPr>
+          <w:ilvl w:val="0"/>
+          <w:numId w:val="1"/>
+        </w:numPr>
+      </w:pPr>
+      <w:r>
+        <w:t>Vente et distribution de pièces</w:t>
+      </w:r>
+    </w:p>
+    <w:p>
+      <w:pPr>
+        <w:pStyle w:val="Paragraphedeliste"/>
+        <w:numPr>
+          <w:ilvl w:val="1"/>
+          <w:numId w:val="1"/>
+        </w:numPr>
+      </w:pPr>
+      <w:r>
+        <w:t>Service client : Suivi des informations d’expédition</w:t>
       </w:r>
     </w:p>
     <w:p/>
@@ -3626,24 +4436,15 @@
     </w:p>
     <w:p>
       <w:pPr>
-        <w:pStyle w:val="Titre1"/>
-      </w:pPr>
-      <w:bookmarkStart w:id="12" w:name="_Toc506040300"/>
-      <w:r>
-        <w:lastRenderedPageBreak/>
-        <w:t>Analyse fonctionnelle</w:t>
-      </w:r>
-      <w:bookmarkEnd w:id="12"/>
-    </w:p>
-    <w:p>
-      <w:pPr>
         <w:keepNext/>
         <w:spacing w:after="0"/>
       </w:pPr>
       <w:r>
         <w:rPr>
           <w:noProof/>
+          <w:lang w:eastAsia="fr-FR"/>
         </w:rPr>
+        <w:lastRenderedPageBreak/>
         <w:drawing>
           <wp:inline distT="0" distB="0" distL="0" distR="0" wp14:anchorId="4F4DD4BA" wp14:editId="58FE248C">
             <wp:extent cx="8892540" cy="4580890"/>
@@ -3685,7 +4486,7 @@
       <w:pPr>
         <w:pStyle w:val="Lgende"/>
       </w:pPr>
-      <w:bookmarkStart w:id="13" w:name="_Toc506041112"/>
+      <w:bookmarkStart w:id="14" w:name="_Toc506041112"/>
       <w:r>
         <w:t xml:space="preserve">Figure </w:t>
       </w:r>
@@ -3710,7 +4511,7 @@
       <w:r>
         <w:t xml:space="preserve"> - Vue globale de l'analyse fonctionnelle</w:t>
       </w:r>
-      <w:bookmarkEnd w:id="13"/>
+      <w:bookmarkEnd w:id="14"/>
     </w:p>
     <w:p>
       <w:pPr>
@@ -3726,12 +4527,12 @@
       <w:pPr>
         <w:pStyle w:val="Titre2"/>
       </w:pPr>
-      <w:bookmarkStart w:id="14" w:name="_Toc506040301"/>
+      <w:bookmarkStart w:id="15" w:name="_Toc506099423"/>
       <w:r>
         <w:lastRenderedPageBreak/>
         <w:t>Ingénierie et gestion des données techniques</w:t>
       </w:r>
-      <w:bookmarkEnd w:id="14"/>
+      <w:bookmarkEnd w:id="15"/>
     </w:p>
     <w:p>
       <w:pPr>
@@ -3741,6 +4542,7 @@
       <w:r>
         <w:rPr>
           <w:noProof/>
+          <w:lang w:eastAsia="fr-FR"/>
         </w:rPr>
         <w:drawing>
           <wp:inline distT="0" distB="0" distL="0" distR="0" wp14:anchorId="51ABF26D" wp14:editId="605A851D">
@@ -3789,7 +4591,7 @@
       <w:pPr>
         <w:pStyle w:val="Lgende"/>
       </w:pPr>
-      <w:bookmarkStart w:id="15" w:name="_Toc506041113"/>
+      <w:bookmarkStart w:id="16" w:name="_Toc506041113"/>
       <w:r>
         <w:t xml:space="preserve">Figure </w:t>
       </w:r>
@@ -3814,11 +4616,23 @@
       <w:r>
         <w:t xml:space="preserve"> - Ingénierie et gestion des données techniques</w:t>
       </w:r>
-      <w:bookmarkEnd w:id="15"/>
-    </w:p>
-    <w:p>
-      <w:r>
-        <w:t>L’ingénierie et gestion des données techniques est une fonction réalisée par l’ingénieur d’études.</w:t>
+      <w:bookmarkEnd w:id="16"/>
+    </w:p>
+    <w:p>
+      <w:r>
+        <w:t>L</w:t>
+      </w:r>
+      <w:r>
+        <w:t>a première fonction détaillée est l</w:t>
+      </w:r>
+      <w:r>
+        <w:t xml:space="preserve">’ingénierie et gestion des données techniques </w:t>
+      </w:r>
+      <w:r>
+        <w:t xml:space="preserve">qui est </w:t>
+      </w:r>
+      <w:r>
+        <w:t>réalisée par l’ingénieur d’études.</w:t>
       </w:r>
     </w:p>
     <w:p>
@@ -3829,7 +4643,93 @@
         <w:t>présentés ci-dessus</w:t>
       </w:r>
       <w:r>
-        <w:t>, l’ingénierie produit plusieurs services qui seront consommés soi</w:t>
+        <w:t xml:space="preserve">, </w:t>
+      </w:r>
+      <w:r>
+        <w:t xml:space="preserve">son objectif est de </w:t>
+      </w:r>
+      <w:r>
+        <w:t>produi</w:t>
+      </w:r>
+      <w:r>
+        <w:t>re</w:t>
+      </w:r>
+      <w:r>
+        <w:t xml:space="preserve"> </w:t>
+      </w:r>
+      <w:r>
+        <w:t>le</w:t>
+      </w:r>
+      <w:r>
+        <w:t>s</w:t>
+      </w:r>
+      <w:r>
+        <w:t xml:space="preserve"> service</w:t>
+      </w:r>
+      <w:r>
+        <w:t>s</w:t>
+      </w:r>
+      <w:r>
+        <w:t> :</w:t>
+      </w:r>
+    </w:p>
+    <w:p>
+      <w:pPr>
+        <w:pStyle w:val="Paragraphedeliste"/>
+        <w:numPr>
+          <w:ilvl w:val="0"/>
+          <w:numId w:val="1"/>
+        </w:numPr>
+      </w:pPr>
+      <w:r>
+        <w:t>De p</w:t>
+      </w:r>
+      <w:r>
+        <w:t>rogrammes d’entretien</w:t>
+      </w:r>
+    </w:p>
+    <w:p>
+      <w:pPr>
+        <w:pStyle w:val="Paragraphedeliste"/>
+        <w:numPr>
+          <w:ilvl w:val="0"/>
+          <w:numId w:val="1"/>
+        </w:numPr>
+      </w:pPr>
+      <w:r>
+        <w:t>D’accès aux données techniques</w:t>
+      </w:r>
+    </w:p>
+    <w:p>
+      <w:pPr>
+        <w:pStyle w:val="Paragraphedeliste"/>
+        <w:numPr>
+          <w:ilvl w:val="0"/>
+          <w:numId w:val="1"/>
+        </w:numPr>
+      </w:pPr>
+      <w:r>
+        <w:t>De suivi des opérations d’entretien et des programmes de fiabilité</w:t>
+      </w:r>
+    </w:p>
+    <w:p>
+      <w:pPr>
+        <w:pStyle w:val="Paragraphedeliste"/>
+        <w:numPr>
+          <w:ilvl w:val="0"/>
+          <w:numId w:val="1"/>
+        </w:numPr>
+      </w:pPr>
+      <w:r>
+        <w:t>De recherche et développement de modifications pour la flotte</w:t>
+      </w:r>
+    </w:p>
+    <w:p>
+      <w:r>
+        <w:t xml:space="preserve">Ces </w:t>
+      </w:r>
+      <w:r>
+        <w:t>services seront consommés soi</w:t>
       </w:r>
       <w:r>
         <w:t>t</w:t>
@@ -3850,12 +4750,12 @@
       <w:pPr>
         <w:pStyle w:val="Titre2"/>
       </w:pPr>
-      <w:bookmarkStart w:id="16" w:name="_Toc506040302"/>
+      <w:bookmarkStart w:id="17" w:name="_Toc506099424"/>
       <w:r>
         <w:lastRenderedPageBreak/>
         <w:t>Maintenance cellule et modifications</w:t>
       </w:r>
-      <w:bookmarkEnd w:id="16"/>
+      <w:bookmarkEnd w:id="17"/>
     </w:p>
     <w:p>
       <w:pPr>
@@ -3865,6 +4765,7 @@
       <w:r>
         <w:rPr>
           <w:noProof/>
+          <w:lang w:eastAsia="fr-FR"/>
         </w:rPr>
         <w:drawing>
           <wp:inline distT="0" distB="0" distL="0" distR="0" wp14:anchorId="6DD600BC" wp14:editId="032F8D29">
@@ -3913,7 +4814,7 @@
       <w:pPr>
         <w:pStyle w:val="Lgende"/>
       </w:pPr>
-      <w:bookmarkStart w:id="17" w:name="_Toc506041114"/>
+      <w:bookmarkStart w:id="18" w:name="_Toc506041114"/>
       <w:r>
         <w:t xml:space="preserve">Figure </w:t>
       </w:r>
@@ -3938,42 +4839,54 @@
       <w:r>
         <w:t xml:space="preserve"> - Maintenance cellule et modifications</w:t>
       </w:r>
-      <w:bookmarkEnd w:id="17"/>
-    </w:p>
-    <w:p>
-      <w:r>
-        <w:t>La maintenance cellule et modifications est réalisé par un corps de métier qui est disponible pour faire tout type de travaux.</w:t>
-      </w:r>
-    </w:p>
-    <w:p>
-      <w:r>
-        <w:t>Pour maintenir ce corps de métier qualifié</w:t>
+      <w:bookmarkEnd w:id="18"/>
+    </w:p>
+    <w:p>
+      <w:r>
+        <w:t>La maintenance cellule et modifications est réalisé par un corps de métier qui est disponible pour faire tout type de travaux</w:t>
+      </w:r>
+      <w:r>
+        <w:t xml:space="preserve"> sur des nombreux types d’avion</w:t>
+      </w:r>
+      <w:r>
+        <w:t>.</w:t>
+      </w:r>
+    </w:p>
+    <w:p>
+      <w:r>
+        <w:t xml:space="preserve">Un </w:t>
+      </w:r>
+      <w:r>
+        <w:t>service de formation</w:t>
+      </w:r>
+      <w:r>
+        <w:t xml:space="preserve"> fournit ses fonctions à la fonction de maintenance par </w:t>
+      </w:r>
+      <w:r>
+        <w:t>un programme intensif de formation</w:t>
+      </w:r>
+      <w:r>
+        <w:t xml:space="preserve"> pour maintenir ce corps de métier qualifié</w:t>
+      </w:r>
+      <w:r>
+        <w:t>.</w:t>
+      </w:r>
+    </w:p>
+    <w:p>
+      <w:r>
+        <w:t>Grace à ces hangars</w:t>
       </w:r>
       <w:r>
         <w:t>,</w:t>
       </w:r>
       <w:r>
-        <w:t xml:space="preserve"> </w:t>
-      </w:r>
-      <w:r>
-        <w:t>le service de formation propose un programme intensif de formation.</w:t>
-      </w:r>
-    </w:p>
-    <w:p>
-      <w:r>
-        <w:t>La réalisation des visiteurs est effectué</w:t>
-      </w:r>
-      <w:r>
-        <w:t>e</w:t>
-      </w:r>
-      <w:r>
-        <w:t xml:space="preserve"> à Lorient et Montpellier Méditerranée, ca</w:t>
-      </w:r>
-      <w:r>
-        <w:t>r</w:t>
-      </w:r>
-      <w:r>
-        <w:t xml:space="preserve"> des hangars de toutes tailles y sont présents.</w:t>
+        <w:t xml:space="preserve"> de toutes tailles</w:t>
+      </w:r>
+      <w:r>
+        <w:t>,</w:t>
+      </w:r>
+      <w:r>
+        <w:t xml:space="preserve"> présents à Lorient dans ‘Ouest et Montpellier dans le sud, des visites mineures et majeures sont effectués à différents avions.</w:t>
       </w:r>
     </w:p>
     <w:p>
@@ -3993,12 +4906,12 @@
       <w:pPr>
         <w:pStyle w:val="Titre2"/>
       </w:pPr>
-      <w:bookmarkStart w:id="18" w:name="_Toc506040303"/>
+      <w:bookmarkStart w:id="19" w:name="_Toc506099425"/>
       <w:r>
         <w:lastRenderedPageBreak/>
         <w:t>Décapage à sec et peinture</w:t>
       </w:r>
-      <w:bookmarkEnd w:id="18"/>
+      <w:bookmarkEnd w:id="19"/>
     </w:p>
     <w:p>
       <w:pPr>
@@ -4008,6 +4921,7 @@
       <w:r>
         <w:rPr>
           <w:noProof/>
+          <w:lang w:eastAsia="fr-FR"/>
         </w:rPr>
         <w:drawing>
           <wp:inline distT="0" distB="0" distL="0" distR="0" wp14:anchorId="6B45C515" wp14:editId="7BF80858">
@@ -4056,7 +4970,7 @@
       <w:pPr>
         <w:pStyle w:val="Lgende"/>
       </w:pPr>
-      <w:bookmarkStart w:id="19" w:name="_Toc506041115"/>
+      <w:bookmarkStart w:id="20" w:name="_Toc506041115"/>
       <w:r>
         <w:t xml:space="preserve">Figure </w:t>
       </w:r>
@@ -4081,7 +4995,7 @@
       <w:r>
         <w:t xml:space="preserve"> - Décapage à sec et peinture</w:t>
       </w:r>
-      <w:bookmarkEnd w:id="19"/>
+      <w:bookmarkEnd w:id="20"/>
     </w:p>
     <w:p>
       <w:r>
@@ -4090,7 +5004,40 @@
     </w:p>
     <w:p>
       <w:r>
-        <w:t>Ce service utilise un régulateur qui a comme fonctions maintenir la température et la ventilation pour que la peinture soit appliquée sur des meilleures conditions possibles.</w:t>
+        <w:t xml:space="preserve">Pour que la peinture soit appliquée sur des meilleures conditions possibles, </w:t>
+      </w:r>
+      <w:r>
+        <w:t>un régulateur</w:t>
+      </w:r>
+      <w:r>
+        <w:t xml:space="preserve"> est utilisé et </w:t>
+      </w:r>
+      <w:r>
+        <w:t xml:space="preserve">afin </w:t>
+      </w:r>
+      <w:r>
+        <w:t>de</w:t>
+      </w:r>
+      <w:r>
+        <w:t xml:space="preserve"> ma</w:t>
+      </w:r>
+      <w:r>
+        <w:t>i</w:t>
+      </w:r>
+      <w:r>
+        <w:t>nten</w:t>
+      </w:r>
+      <w:r>
+        <w:t xml:space="preserve">ir </w:t>
+      </w:r>
+      <w:r>
+        <w:t>la température et</w:t>
+      </w:r>
+      <w:r>
+        <w:t xml:space="preserve"> </w:t>
+      </w:r>
+      <w:r>
+        <w:t>la ventilation.</w:t>
       </w:r>
     </w:p>
     <w:p>
@@ -4098,7 +5045,22 @@
         <w:t>L</w:t>
       </w:r>
       <w:r>
-        <w:t>’enjeu de ce service est aussi de respecter les exigences de garantir la préservation de l’environnement et d’éviter les problèmes de corrosion lors du décapage.</w:t>
+        <w:t xml:space="preserve">es deux </w:t>
+      </w:r>
+      <w:r>
+        <w:t>enjeu</w:t>
+      </w:r>
+      <w:r>
+        <w:t>x</w:t>
+      </w:r>
+      <w:r>
+        <w:t xml:space="preserve"> de ce service </w:t>
+      </w:r>
+      <w:r>
+        <w:t xml:space="preserve">sont </w:t>
+      </w:r>
+      <w:r>
+        <w:t>de respecter les exigences de garantir la préservation de l’environnement et d’éviter les problèmes de corrosion lors du décapage.</w:t>
       </w:r>
     </w:p>
     <w:p>
@@ -4118,12 +5080,12 @@
       <w:pPr>
         <w:pStyle w:val="Titre2"/>
       </w:pPr>
-      <w:bookmarkStart w:id="20" w:name="_Toc506040304"/>
+      <w:bookmarkStart w:id="21" w:name="_Toc506099426"/>
       <w:r>
         <w:lastRenderedPageBreak/>
         <w:t>Maintenance en ligne</w:t>
       </w:r>
-      <w:bookmarkEnd w:id="20"/>
+      <w:bookmarkEnd w:id="21"/>
     </w:p>
     <w:p>
       <w:pPr>
@@ -4133,6 +5095,7 @@
       <w:r>
         <w:rPr>
           <w:noProof/>
+          <w:lang w:eastAsia="fr-FR"/>
         </w:rPr>
         <w:drawing>
           <wp:inline distT="0" distB="0" distL="0" distR="0" wp14:anchorId="4D27A820" wp14:editId="2FAA43D6">
@@ -4181,7 +5144,7 @@
       <w:pPr>
         <w:pStyle w:val="Lgende"/>
       </w:pPr>
-      <w:bookmarkStart w:id="21" w:name="_Toc506041116"/>
+      <w:bookmarkStart w:id="22" w:name="_Toc506041116"/>
       <w:r>
         <w:t xml:space="preserve">Figure </w:t>
       </w:r>
@@ -4206,7 +5169,7 @@
       <w:r>
         <w:t xml:space="preserve"> - Maintenance en ligne</w:t>
       </w:r>
-      <w:bookmarkEnd w:id="21"/>
+      <w:bookmarkEnd w:id="22"/>
     </w:p>
     <w:p>
       <w:r>
@@ -4215,6 +5178,88 @@
       <w:r>
         <w:t>ntretien en ligne qui est réalisé par des mécaniciens de piste et piloté par le PCT (Poste de Coordination Technique) et l’AOG desk.</w:t>
       </w:r>
+    </w:p>
+    <w:p>
+      <w:r>
+        <w:t>Ici nous retrouvons une partie des processus Archimate utilisés lors de la présentation du processus métier « </w:t>
+      </w:r>
+      <w:r>
+        <w:rPr>
+          <w:rStyle w:val="tgc"/>
+        </w:rPr>
+        <w:t>Gestion de la réparation d’un avion</w:t>
+      </w:r>
+      <w:r>
+        <w:t> » :</w:t>
+      </w:r>
+    </w:p>
+    <w:p>
+      <w:pPr>
+        <w:pStyle w:val="Paragraphedeliste"/>
+        <w:numPr>
+          <w:ilvl w:val="0"/>
+          <w:numId w:val="1"/>
+        </w:numPr>
+      </w:pPr>
+      <w:r>
+        <w:t>Ordonnancer action de maintenance</w:t>
+      </w:r>
+    </w:p>
+    <w:p>
+      <w:pPr>
+        <w:pStyle w:val="Paragraphedeliste"/>
+        <w:numPr>
+          <w:ilvl w:val="0"/>
+          <w:numId w:val="1"/>
+        </w:numPr>
+      </w:pPr>
+      <w:r>
+        <w:t>Lancer action de maintenance</w:t>
+      </w:r>
+    </w:p>
+    <w:p>
+      <w:pPr>
+        <w:pStyle w:val="Paragraphedeliste"/>
+        <w:numPr>
+          <w:ilvl w:val="0"/>
+          <w:numId w:val="1"/>
+        </w:numPr>
+      </w:pPr>
+      <w:r>
+        <w:t>Déposer équipement</w:t>
+      </w:r>
+    </w:p>
+    <w:p>
+      <w:pPr>
+        <w:pStyle w:val="Paragraphedeliste"/>
+        <w:numPr>
+          <w:ilvl w:val="0"/>
+          <w:numId w:val="1"/>
+        </w:numPr>
+      </w:pPr>
+      <w:r>
+        <w:t>Monter nouvel équipement</w:t>
+      </w:r>
+    </w:p>
+    <w:p>
+      <w:r>
+        <w:t xml:space="preserve">Ces processus s’enchainent </w:t>
+      </w:r>
+      <w:r>
+        <w:t xml:space="preserve">les </w:t>
+      </w:r>
+      <w:r>
+        <w:t xml:space="preserve">uns après les autres et </w:t>
+      </w:r>
+      <w:r>
+        <w:t xml:space="preserve">les processus « Acheminer équipes » et « Acheminer équipement » sont des processus </w:t>
+      </w:r>
+      <w:r>
+        <w:t>parallèles</w:t>
+      </w:r>
+      <w:r>
+        <w:t xml:space="preserve">, sans lesquels le bon déroulement des autres ne serait pas possible. </w:t>
+      </w:r>
       <w:r>
         <w:br w:type="page"/>
       </w:r>
@@ -4223,12 +5268,12 @@
       <w:pPr>
         <w:pStyle w:val="Titre2"/>
       </w:pPr>
-      <w:bookmarkStart w:id="22" w:name="_Toc506040305"/>
+      <w:bookmarkStart w:id="23" w:name="_Toc506099427"/>
       <w:r>
         <w:lastRenderedPageBreak/>
         <w:t>Réparation, entretien et sous-traitance d'équipements</w:t>
       </w:r>
-      <w:bookmarkEnd w:id="22"/>
+      <w:bookmarkEnd w:id="23"/>
     </w:p>
     <w:p>
       <w:pPr>
@@ -4238,6 +5283,7 @@
       <w:r>
         <w:rPr>
           <w:noProof/>
+          <w:lang w:eastAsia="fr-FR"/>
         </w:rPr>
         <w:drawing>
           <wp:inline distT="0" distB="0" distL="0" distR="0" wp14:anchorId="41F3F17B" wp14:editId="0DD4E2F6">
@@ -4286,7 +5332,7 @@
       <w:pPr>
         <w:pStyle w:val="Lgende"/>
       </w:pPr>
-      <w:bookmarkStart w:id="23" w:name="_Toc506041117"/>
+      <w:bookmarkStart w:id="24" w:name="_Toc506041117"/>
       <w:r>
         <w:t xml:space="preserve">Figure </w:t>
       </w:r>
@@ -4311,9 +5357,96 @@
       <w:r>
         <w:t xml:space="preserve"> - Réparation, entretien et sous-traitance d'équipements</w:t>
       </w:r>
-      <w:bookmarkEnd w:id="23"/>
-    </w:p>
-    <w:p/>
+      <w:bookmarkEnd w:id="24"/>
+    </w:p>
+    <w:p>
+      <w:r>
+        <w:t>Dans cette fonction de réparation, entretien et sous-traitance d’équipements nous retrouvons un autre processus de « </w:t>
+      </w:r>
+      <w:r>
+        <w:rPr>
+          <w:rStyle w:val="tgc"/>
+        </w:rPr>
+        <w:t>Gestion de la réparation d’un avion</w:t>
+      </w:r>
+      <w:r>
+        <w:t> », le processus « Réparer équipement ».</w:t>
+      </w:r>
+    </w:p>
+    <w:p>
+      <w:r>
+        <w:t>Le service résultant de cette fonction est celui de réparation et fabrication et il se découpe en plusieurs sous-services :</w:t>
+      </w:r>
+    </w:p>
+    <w:p>
+      <w:pPr>
+        <w:pStyle w:val="Paragraphedeliste"/>
+        <w:numPr>
+          <w:ilvl w:val="0"/>
+          <w:numId w:val="1"/>
+        </w:numPr>
+      </w:pPr>
+      <w:r>
+        <w:t>Avionique</w:t>
+      </w:r>
+      <w:r>
+        <w:t xml:space="preserve"> : Des laboratoires équipés de bancs d’essais automatiques pour traiter des équipements dernière génération </w:t>
+      </w:r>
+    </w:p>
+    <w:p>
+      <w:pPr>
+        <w:pStyle w:val="Paragraphedeliste"/>
+        <w:numPr>
+          <w:ilvl w:val="0"/>
+          <w:numId w:val="1"/>
+        </w:numPr>
+      </w:pPr>
+      <w:r>
+        <w:t>Électromécanique</w:t>
+      </w:r>
+      <w:r>
+        <w:t> : Réparation et fabrication d’équipements de génération électrique</w:t>
+      </w:r>
+    </w:p>
+    <w:p>
+      <w:pPr>
+        <w:pStyle w:val="Paragraphedeliste"/>
+        <w:numPr>
+          <w:ilvl w:val="0"/>
+          <w:numId w:val="1"/>
+        </w:numPr>
+      </w:pPr>
+      <w:r>
+        <w:t>Atterrisseurs et hydraulique</w:t>
+      </w:r>
+      <w:r>
+        <w:t> : Roues et freins, trains d’atterrissage, pompes et autres équipements hydrauliques</w:t>
+      </w:r>
+    </w:p>
+    <w:p>
+      <w:pPr>
+        <w:pStyle w:val="Paragraphedeliste"/>
+        <w:numPr>
+          <w:ilvl w:val="0"/>
+          <w:numId w:val="1"/>
+        </w:numPr>
+      </w:pPr>
+      <w:r>
+        <w:t>Équipements d’intérieur et de sécurité</w:t>
+      </w:r>
+    </w:p>
+    <w:p>
+      <w:pPr>
+        <w:pStyle w:val="Paragraphedeliste"/>
+        <w:numPr>
+          <w:ilvl w:val="0"/>
+          <w:numId w:val="1"/>
+        </w:numPr>
+      </w:pPr>
+      <w:r>
+        <w:t>Eléments de structure et pièces</w:t>
+      </w:r>
+    </w:p>
     <w:p>
       <w:pPr>
         <w:rPr>
@@ -4331,13 +5464,11 @@
       <w:pPr>
         <w:pStyle w:val="Titre2"/>
       </w:pPr>
-      <w:bookmarkStart w:id="24" w:name="_Toc506040306"/>
+      <w:bookmarkStart w:id="25" w:name="_Toc506099428"/>
       <w:r>
         <w:lastRenderedPageBreak/>
         <w:t>Vente et distribution de pièces</w:t>
       </w:r>
-      <w:bookmarkStart w:id="25" w:name="_GoBack"/>
-      <w:bookmarkEnd w:id="24"/>
       <w:bookmarkEnd w:id="25"/>
     </w:p>
     <w:p>
@@ -4348,6 +5479,7 @@
       <w:r>
         <w:rPr>
           <w:noProof/>
+          <w:lang w:eastAsia="fr-FR"/>
         </w:rPr>
         <w:drawing>
           <wp:inline distT="0" distB="0" distL="0" distR="0" wp14:anchorId="78E854EA" wp14:editId="69BCAAAA">
@@ -4425,29 +5557,50 @@
     </w:p>
     <w:p>
       <w:r>
+        <w:t>Pour finir le détail de</w:t>
+      </w:r>
+      <w:r>
+        <w:t>s fonctions d’Aero-Breizh, nous détaillerons la vente et distribution de pièces.</w:t>
+      </w:r>
+    </w:p>
+    <w:p>
+      <w:r>
+        <w:t>Cette fonction réalisée par le technicien AOG, propose deux services, le service de suivi d’informations d’expédition qui sera accessibles par les clients, et le service de vente de pièces qui servira la fonction de maintenance en ligne.</w:t>
+      </w:r>
+    </w:p>
+    <w:p>
+      <w:r>
+        <w:t xml:space="preserve">Les expéditions des pièces sont assurées par le service de transit homologué, garantissant des délais très courts. </w:t>
+      </w:r>
+      <w:r>
+        <w:t xml:space="preserve"> </w:t>
+      </w:r>
+      <w:r>
         <w:br w:type="page"/>
       </w:r>
+      <w:bookmarkStart w:id="27" w:name="_GoBack"/>
+      <w:bookmarkEnd w:id="27"/>
     </w:p>
     <w:p>
       <w:pPr>
         <w:pStyle w:val="Titre1"/>
       </w:pPr>
-      <w:bookmarkStart w:id="27" w:name="_Toc506040307"/>
+      <w:bookmarkStart w:id="28" w:name="_Toc506099429"/>
       <w:r>
         <w:lastRenderedPageBreak/>
         <w:t>Analyse d’architecture applicative</w:t>
       </w:r>
-      <w:bookmarkEnd w:id="27"/>
+      <w:bookmarkEnd w:id="28"/>
     </w:p>
     <w:p>
       <w:pPr>
         <w:pStyle w:val="Titre2"/>
       </w:pPr>
-      <w:bookmarkStart w:id="28" w:name="_Toc506040308"/>
+      <w:bookmarkStart w:id="29" w:name="_Toc506099430"/>
       <w:r>
         <w:t>Infrastructure applicative actuelle</w:t>
       </w:r>
-      <w:bookmarkEnd w:id="28"/>
+      <w:bookmarkEnd w:id="29"/>
     </w:p>
     <w:p>
       <w:pPr>
@@ -4457,6 +5610,7 @@
       <w:r>
         <w:rPr>
           <w:noProof/>
+          <w:lang w:eastAsia="fr-FR"/>
         </w:rPr>
         <w:drawing>
           <wp:inline distT="0" distB="0" distL="0" distR="0" wp14:anchorId="0E22F828" wp14:editId="3EE682CD">
@@ -4499,7 +5653,7 @@
       <w:pPr>
         <w:pStyle w:val="Lgende"/>
       </w:pPr>
-      <w:bookmarkStart w:id="29" w:name="_Toc506041119"/>
+      <w:bookmarkStart w:id="30" w:name="_Toc506041119"/>
       <w:r>
         <w:t xml:space="preserve">Figure </w:t>
       </w:r>
@@ -4524,7 +5678,7 @@
       <w:r>
         <w:t xml:space="preserve"> - Infrastructure applicative actuelle</w:t>
       </w:r>
-      <w:bookmarkEnd w:id="29"/>
+      <w:bookmarkEnd w:id="30"/>
     </w:p>
     <w:p>
       <w:pPr>
@@ -4536,7 +5690,6 @@
           <w:szCs w:val="32"/>
         </w:rPr>
       </w:pPr>
-      <w:bookmarkStart w:id="30" w:name="_Toc506040309"/>
       <w:r>
         <w:br w:type="page"/>
       </w:r>
@@ -4545,11 +5698,12 @@
       <w:pPr>
         <w:pStyle w:val="Titre2"/>
       </w:pPr>
+      <w:bookmarkStart w:id="31" w:name="_Toc506099431"/>
       <w:r>
         <w:lastRenderedPageBreak/>
         <w:t>Infrastructure applicative cible</w:t>
       </w:r>
-      <w:bookmarkEnd w:id="30"/>
+      <w:bookmarkEnd w:id="31"/>
     </w:p>
     <w:p>
       <w:pPr>
@@ -4559,6 +5713,7 @@
       <w:r>
         <w:rPr>
           <w:noProof/>
+          <w:lang w:eastAsia="fr-FR"/>
         </w:rPr>
         <w:drawing>
           <wp:inline distT="0" distB="0" distL="0" distR="0" wp14:anchorId="0B86A412" wp14:editId="227DDC6D">
@@ -4601,7 +5756,7 @@
       <w:pPr>
         <w:pStyle w:val="Lgende"/>
       </w:pPr>
-      <w:bookmarkStart w:id="31" w:name="_Toc506041120"/>
+      <w:bookmarkStart w:id="32" w:name="_Toc506041120"/>
       <w:r>
         <w:t xml:space="preserve">Figure </w:t>
       </w:r>
@@ -4626,7 +5781,7 @@
       <w:r>
         <w:t xml:space="preserve"> - Infrastructure applicative cible</w:t>
       </w:r>
-      <w:bookmarkEnd w:id="31"/>
+      <w:bookmarkEnd w:id="32"/>
     </w:p>
     <w:p>
       <w:r>
@@ -4637,22 +5792,22 @@
       <w:pPr>
         <w:pStyle w:val="Titre1"/>
       </w:pPr>
-      <w:bookmarkStart w:id="32" w:name="_Toc506040310"/>
+      <w:bookmarkStart w:id="33" w:name="_Toc506099432"/>
       <w:r>
         <w:lastRenderedPageBreak/>
         <w:t>Analyse de l’architecture technique</w:t>
       </w:r>
-      <w:bookmarkEnd w:id="32"/>
+      <w:bookmarkEnd w:id="33"/>
     </w:p>
     <w:p>
       <w:pPr>
         <w:pStyle w:val="Titre2"/>
       </w:pPr>
-      <w:bookmarkStart w:id="33" w:name="_Toc506040311"/>
+      <w:bookmarkStart w:id="34" w:name="_Toc506099433"/>
       <w:r>
         <w:t>Infrastructure technique actuelle</w:t>
       </w:r>
-      <w:bookmarkEnd w:id="33"/>
+      <w:bookmarkEnd w:id="34"/>
     </w:p>
     <w:p>
       <w:pPr>
@@ -4662,6 +5817,7 @@
       <w:r>
         <w:rPr>
           <w:noProof/>
+          <w:lang w:eastAsia="fr-FR"/>
         </w:rPr>
         <w:drawing>
           <wp:inline distT="0" distB="0" distL="0" distR="0" wp14:anchorId="51A0B79D" wp14:editId="0C319B33">
@@ -4704,7 +5860,7 @@
       <w:pPr>
         <w:pStyle w:val="Lgende"/>
       </w:pPr>
-      <w:bookmarkStart w:id="34" w:name="_Toc506041121"/>
+      <w:bookmarkStart w:id="35" w:name="_Toc506041121"/>
       <w:r>
         <w:t xml:space="preserve">Figure </w:t>
       </w:r>
@@ -4729,7 +5885,7 @@
       <w:r>
         <w:t xml:space="preserve"> - Infrastructure technique actuelle</w:t>
       </w:r>
-      <w:bookmarkEnd w:id="34"/>
+      <w:bookmarkEnd w:id="35"/>
     </w:p>
     <w:p>
       <w:pPr>
@@ -4741,7 +5897,6 @@
           <w:szCs w:val="32"/>
         </w:rPr>
       </w:pPr>
-      <w:bookmarkStart w:id="35" w:name="_Toc506040312"/>
       <w:r>
         <w:br w:type="page"/>
       </w:r>
@@ -4750,11 +5905,12 @@
       <w:pPr>
         <w:pStyle w:val="Titre2"/>
       </w:pPr>
+      <w:bookmarkStart w:id="36" w:name="_Toc506099434"/>
       <w:r>
         <w:lastRenderedPageBreak/>
         <w:t>Infrastructure technique cible</w:t>
       </w:r>
-      <w:bookmarkEnd w:id="35"/>
+      <w:bookmarkEnd w:id="36"/>
     </w:p>
     <w:p>
       <w:pPr>
@@ -4764,6 +5920,7 @@
       <w:r>
         <w:rPr>
           <w:noProof/>
+          <w:lang w:eastAsia="fr-FR"/>
         </w:rPr>
         <w:drawing>
           <wp:inline distT="0" distB="0" distL="0" distR="0" wp14:anchorId="6B556864" wp14:editId="2345E497">
@@ -4806,7 +5963,7 @@
       <w:pPr>
         <w:pStyle w:val="Lgende"/>
       </w:pPr>
-      <w:bookmarkStart w:id="36" w:name="_Toc506041122"/>
+      <w:bookmarkStart w:id="37" w:name="_Toc506041122"/>
       <w:r>
         <w:t xml:space="preserve">Figure </w:t>
       </w:r>
@@ -4831,7 +5988,7 @@
       <w:r>
         <w:t xml:space="preserve"> - Infrastructure technique cible</w:t>
       </w:r>
-      <w:bookmarkEnd w:id="36"/>
+      <w:bookmarkEnd w:id="37"/>
     </w:p>
     <w:p>
       <w:pPr>
@@ -4847,12 +6004,12 @@
       <w:pPr>
         <w:pStyle w:val="Titre1"/>
       </w:pPr>
-      <w:bookmarkStart w:id="37" w:name="_Toc506040313"/>
+      <w:bookmarkStart w:id="38" w:name="_Toc506099435"/>
       <w:r>
         <w:lastRenderedPageBreak/>
         <w:t>Projets retenus</w:t>
       </w:r>
-      <w:bookmarkEnd w:id="37"/>
+      <w:bookmarkEnd w:id="38"/>
     </w:p>
     <w:p>
       <w:pPr>
@@ -4868,12 +6025,12 @@
       <w:pPr>
         <w:pStyle w:val="Titre1"/>
       </w:pPr>
-      <w:bookmarkStart w:id="38" w:name="_Toc506040314"/>
+      <w:bookmarkStart w:id="39" w:name="_Toc506099436"/>
       <w:r>
         <w:lastRenderedPageBreak/>
         <w:t>Conclusion</w:t>
       </w:r>
-      <w:bookmarkEnd w:id="38"/>
+      <w:bookmarkEnd w:id="39"/>
     </w:p>
     <w:p>
       <w:pPr>
@@ -4889,12 +6046,12 @@
       <w:pPr>
         <w:pStyle w:val="Titre1"/>
       </w:pPr>
-      <w:bookmarkStart w:id="39" w:name="_Toc506040315"/>
+      <w:bookmarkStart w:id="40" w:name="_Toc506099437"/>
       <w:r>
         <w:lastRenderedPageBreak/>
         <w:t>Table des illustrations</w:t>
       </w:r>
-      <w:bookmarkEnd w:id="39"/>
+      <w:bookmarkEnd w:id="40"/>
     </w:p>
     <w:p>
       <w:pPr>
@@ -6001,7 +7158,7 @@
 <w:ftr xmlns:wpc="http://schemas.microsoft.com/office/word/2010/wordprocessingCanvas" xmlns:cx="http://schemas.microsoft.com/office/drawing/2014/chartex" xmlns:cx1="http://schemas.microsoft.com/office/drawing/2015/9/8/chartex" xmlns:cx2="http://schemas.microsoft.com/office/drawing/2015/10/21/chartex" xmlns:cx3="http://schemas.microsoft.com/office/drawing/2016/5/9/chartex" xmlns:cx4="http://schemas.microsoft.com/office/drawing/2016/5/10/chartex" xmlns:cx5="http://schemas.microsoft.com/office/drawing/2016/5/11/chartex" xmlns:cx6="http://schemas.microsoft.com/office/drawing/2016/5/12/chartex" xmlns:cx7="http://schemas.microsoft.com/office/drawing/2016/5/13/chartex" xmlns:cx8="http://schemas.microsoft.com/office/drawing/2016/5/14/chartex" xmlns:mc="http://schemas.openxmlformats.org/markup-compatibility/2006" xmlns:aink="http://schemas.microsoft.com/office/drawing/2016/ink" xmlns:am3d="http://schemas.microsoft.com/office/drawing/2017/model3d" xmlns:o="urn:schemas-microsoft-com:office:office" xmlns:r="http://schemas.openxmlformats.org/officeDocument/2006/relationships" xmlns:m="http://schemas.openxmlformats.org/officeDocument/2006/math" xmlns:v="urn:schemas-microsoft-com:vml" xmlns:wp14="http://schemas.microsoft.com/office/word/2010/wordprocessingDrawing" xmlns:wp="http://schemas.openxmlformats.org/drawingml/2006/wordprocessingDrawing" xmlns:w10="urn:schemas-microsoft-com:office:word" xmlns:w="http://schemas.openxmlformats.org/wordprocessingml/2006/main" xmlns:w14="http://schemas.microsoft.com/office/word/2010/wordml" xmlns:w15="http://schemas.microsoft.com/office/word/2012/wordml" xmlns:w16cid="http://schemas.microsoft.com/office/word/2016/wordml/cid" xmlns:w16se="http://schemas.microsoft.com/office/word/2015/wordml/symex" xmlns:wpg="http://schemas.microsoft.com/office/word/2010/wordprocessingGroup" xmlns:wpi="http://schemas.microsoft.com/office/word/2010/wordprocessingInk" xmlns:wne="http://schemas.microsoft.com/office/word/2006/wordml" xmlns:wps="http://schemas.microsoft.com/office/word/2010/wordprocessingShape" mc:Ignorable="w14 w15 w16se w16cid wp14">
   <w:tbl>
     <w:tblPr>
-      <w:tblW w:w="5000" w:type="pct"/>
+      <w:tblW w:w="4000" w:type="pct"/>
       <w:jc w:val="center"/>
       <w:tblCellMar>
         <w:top w:w="144" w:type="dxa"/>
@@ -6012,8 +7169,8 @@
       <w:tblLook w:val="04A0" w:firstRow="1" w:lastRow="0" w:firstColumn="1" w:lastColumn="0" w:noHBand="0" w:noVBand="1"/>
     </w:tblPr>
     <w:tblGrid>
-      <w:gridCol w:w="4303"/>
-      <w:gridCol w:w="4201"/>
+      <w:gridCol w:w="5716"/>
+      <w:gridCol w:w="5487"/>
     </w:tblGrid>
     <w:tr>
       <w:trPr>
@@ -6022,7 +7179,7 @@
       </w:trPr>
       <w:tc>
         <w:tcPr>
-          <w:tcW w:w="4686" w:type="dxa"/>
+          <w:tcW w:w="7011" w:type="dxa"/>
           <w:shd w:val="clear" w:color="auto" w:fill="5B9BD5" w:themeFill="accent1"/>
           <w:tcMar>
             <w:top w:w="0" w:type="dxa"/>
@@ -6032,6 +7189,7 @@
         <w:p>
           <w:pPr>
             <w:pStyle w:val="En-tte"/>
+            <w:ind w:left="-251"/>
             <w:rPr>
               <w:caps/>
               <w:sz w:val="18"/>
@@ -6041,7 +7199,7 @@
       </w:tc>
       <w:tc>
         <w:tcPr>
-          <w:tcW w:w="4674" w:type="dxa"/>
+          <w:tcW w:w="6993" w:type="dxa"/>
           <w:shd w:val="clear" w:color="auto" w:fill="5B9BD5" w:themeFill="accent1"/>
           <w:tcMar>
             <w:top w:w="0" w:type="dxa"/>
@@ -6076,22 +7234,22 @@
           <w:tag w:val=""/>
           <w:id w:val="62224953"/>
           <w:placeholder>
-            <w:docPart w:val="4B545C4DAC3347B2BF7001C9D96C86BB"/>
+            <w:docPart w:val="CEDB3A68C7194A8E8080C181D0D42492"/>
           </w:placeholder>
           <w:dataBinding w:prefixMappings="xmlns:ns0='http://purl.org/dc/elements/1.1/' xmlns:ns1='http://schemas.openxmlformats.org/package/2006/metadata/core-properties' " w:xpath="/ns1:coreProperties[1]/ns0:creator[1]" w:storeItemID="{6C3C8BC8-F283-45AE-878A-BAB7291924A1}"/>
           <w:text/>
         </w:sdtPr>
-        <w:sdtEndPr/>
         <w:sdtContent>
           <w:tc>
             <w:tcPr>
-              <w:tcW w:w="4686" w:type="dxa"/>
+              <w:tcW w:w="7011" w:type="dxa"/>
               <w:shd w:val="clear" w:color="auto" w:fill="auto"/>
               <w:vAlign w:val="center"/>
             </w:tcPr>
             <w:p>
               <w:pPr>
                 <w:pStyle w:val="Pieddepage"/>
+                <w:ind w:left="33"/>
                 <w:rPr>
                   <w:caps/>
                   <w:color w:val="808080" w:themeColor="background1" w:themeShade="80"/>
@@ -6114,13 +7272,14 @@
       </w:sdt>
       <w:tc>
         <w:tcPr>
-          <w:tcW w:w="4674" w:type="dxa"/>
+          <w:tcW w:w="6993" w:type="dxa"/>
           <w:shd w:val="clear" w:color="auto" w:fill="auto"/>
           <w:vAlign w:val="center"/>
         </w:tcPr>
         <w:p>
           <w:pPr>
             <w:pStyle w:val="Pieddepage"/>
+            <w:ind w:left="-186"/>
             <w:jc w:val="right"/>
             <w:rPr>
               <w:caps/>
@@ -6164,7 +7323,7 @@
               <w:sz w:val="18"/>
               <w:szCs w:val="18"/>
             </w:rPr>
-            <w:t>14</w:t>
+            <w:t>24</w:t>
           </w:r>
           <w:r>
             <w:rPr>
@@ -6250,7 +7409,6 @@
         <w:dataBinding w:prefixMappings="xmlns:ns0='http://purl.org/dc/elements/1.1/' xmlns:ns1='http://schemas.openxmlformats.org/package/2006/metadata/core-properties' " w:xpath="/ns1:coreProperties[1]/ns0:title[1]" w:storeItemID="{6C3C8BC8-F283-45AE-878A-BAB7291924A1}"/>
         <w:text/>
       </w:sdtPr>
-      <w:sdtEndPr/>
       <w:sdtContent>
         <w:r>
           <w:rPr>
@@ -6375,7 +7533,7 @@
         <w:rFonts w:ascii="Calibri" w:eastAsiaTheme="minorHAnsi" w:hAnsi="Calibri" w:cstheme="minorBidi" w:hint="default"/>
       </w:rPr>
     </w:lvl>
-    <w:lvl w:ilvl="1" w:tplc="040C0003" w:tentative="1">
+    <w:lvl w:ilvl="1" w:tplc="040C0003">
       <w:start w:val="1"/>
       <w:numFmt w:val="bullet"/>
       <w:lvlText w:val="o"/>
@@ -6647,6 +7805,119 @@
       </w:pPr>
     </w:lvl>
   </w:abstractNum>
+  <w:abstractNum w:abstractNumId="4" w15:restartNumberingAfterBreak="0">
+    <w:nsid w:val="77AC5D1A"/>
+    <w:multiLevelType w:val="hybridMultilevel"/>
+    <w:tmpl w:val="F2A8DBC2"/>
+    <w:lvl w:ilvl="0" w:tplc="040C0001">
+      <w:start w:val="1"/>
+      <w:numFmt w:val="bullet"/>
+      <w:lvlText w:val=""/>
+      <w:lvlJc w:val="left"/>
+      <w:pPr>
+        <w:ind w:left="720" w:hanging="360"/>
+      </w:pPr>
+      <w:rPr>
+        <w:rFonts w:ascii="Symbol" w:hAnsi="Symbol" w:hint="default"/>
+      </w:rPr>
+    </w:lvl>
+    <w:lvl w:ilvl="1" w:tplc="040C0003" w:tentative="1">
+      <w:start w:val="1"/>
+      <w:numFmt w:val="bullet"/>
+      <w:lvlText w:val="o"/>
+      <w:lvlJc w:val="left"/>
+      <w:pPr>
+        <w:ind w:left="1440" w:hanging="360"/>
+      </w:pPr>
+      <w:rPr>
+        <w:rFonts w:ascii="Courier New" w:hAnsi="Courier New" w:cs="Courier New" w:hint="default"/>
+      </w:rPr>
+    </w:lvl>
+    <w:lvl w:ilvl="2" w:tplc="040C0005" w:tentative="1">
+      <w:start w:val="1"/>
+      <w:numFmt w:val="bullet"/>
+      <w:lvlText w:val=""/>
+      <w:lvlJc w:val="left"/>
+      <w:pPr>
+        <w:ind w:left="2160" w:hanging="360"/>
+      </w:pPr>
+      <w:rPr>
+        <w:rFonts w:ascii="Wingdings" w:hAnsi="Wingdings" w:hint="default"/>
+      </w:rPr>
+    </w:lvl>
+    <w:lvl w:ilvl="3" w:tplc="040C0001" w:tentative="1">
+      <w:start w:val="1"/>
+      <w:numFmt w:val="bullet"/>
+      <w:lvlText w:val=""/>
+      <w:lvlJc w:val="left"/>
+      <w:pPr>
+        <w:ind w:left="2880" w:hanging="360"/>
+      </w:pPr>
+      <w:rPr>
+        <w:rFonts w:ascii="Symbol" w:hAnsi="Symbol" w:hint="default"/>
+      </w:rPr>
+    </w:lvl>
+    <w:lvl w:ilvl="4" w:tplc="040C0003" w:tentative="1">
+      <w:start w:val="1"/>
+      <w:numFmt w:val="bullet"/>
+      <w:lvlText w:val="o"/>
+      <w:lvlJc w:val="left"/>
+      <w:pPr>
+        <w:ind w:left="3600" w:hanging="360"/>
+      </w:pPr>
+      <w:rPr>
+        <w:rFonts w:ascii="Courier New" w:hAnsi="Courier New" w:cs="Courier New" w:hint="default"/>
+      </w:rPr>
+    </w:lvl>
+    <w:lvl w:ilvl="5" w:tplc="040C0005" w:tentative="1">
+      <w:start w:val="1"/>
+      <w:numFmt w:val="bullet"/>
+      <w:lvlText w:val=""/>
+      <w:lvlJc w:val="left"/>
+      <w:pPr>
+        <w:ind w:left="4320" w:hanging="360"/>
+      </w:pPr>
+      <w:rPr>
+        <w:rFonts w:ascii="Wingdings" w:hAnsi="Wingdings" w:hint="default"/>
+      </w:rPr>
+    </w:lvl>
+    <w:lvl w:ilvl="6" w:tplc="040C0001" w:tentative="1">
+      <w:start w:val="1"/>
+      <w:numFmt w:val="bullet"/>
+      <w:lvlText w:val=""/>
+      <w:lvlJc w:val="left"/>
+      <w:pPr>
+        <w:ind w:left="5040" w:hanging="360"/>
+      </w:pPr>
+      <w:rPr>
+        <w:rFonts w:ascii="Symbol" w:hAnsi="Symbol" w:hint="default"/>
+      </w:rPr>
+    </w:lvl>
+    <w:lvl w:ilvl="7" w:tplc="040C0003" w:tentative="1">
+      <w:start w:val="1"/>
+      <w:numFmt w:val="bullet"/>
+      <w:lvlText w:val="o"/>
+      <w:lvlJc w:val="left"/>
+      <w:pPr>
+        <w:ind w:left="5760" w:hanging="360"/>
+      </w:pPr>
+      <w:rPr>
+        <w:rFonts w:ascii="Courier New" w:hAnsi="Courier New" w:cs="Courier New" w:hint="default"/>
+      </w:rPr>
+    </w:lvl>
+    <w:lvl w:ilvl="8" w:tplc="040C0005" w:tentative="1">
+      <w:start w:val="1"/>
+      <w:numFmt w:val="bullet"/>
+      <w:lvlText w:val=""/>
+      <w:lvlJc w:val="left"/>
+      <w:pPr>
+        <w:ind w:left="6480" w:hanging="360"/>
+      </w:pPr>
+      <w:rPr>
+        <w:rFonts w:ascii="Wingdings" w:hAnsi="Wingdings" w:hint="default"/>
+      </w:rPr>
+    </w:lvl>
+  </w:abstractNum>
   <w:num w:numId="1">
     <w:abstractNumId w:val="1"/>
   </w:num>
@@ -6658,6 +7929,9 @@
   </w:num>
   <w:num w:numId="4">
     <w:abstractNumId w:val="0"/>
+  </w:num>
+  <w:num w:numId="5">
+    <w:abstractNumId w:val="4"/>
   </w:num>
 </w:numbering>
 </file>
@@ -6785,7 +8059,6 @@
     <w:lsdException w:name="HTML Sample" w:semiHidden="1" w:unhideWhenUsed="1"/>
     <w:lsdException w:name="HTML Typewriter" w:semiHidden="1" w:unhideWhenUsed="1"/>
     <w:lsdException w:name="HTML Variable" w:semiHidden="1" w:unhideWhenUsed="1"/>
-    <w:lsdException w:name="Normal Table" w:semiHidden="1" w:unhideWhenUsed="1"/>
     <w:lsdException w:name="annotation subject" w:semiHidden="1" w:unhideWhenUsed="1"/>
     <w:lsdException w:name="No List" w:semiHidden="1" w:unhideWhenUsed="1"/>
     <w:lsdException w:name="Outline List 1" w:semiHidden="1" w:unhideWhenUsed="1"/>
@@ -6829,10 +8102,8 @@
     <w:lsdException w:name="Table Elegant" w:semiHidden="1" w:unhideWhenUsed="1"/>
     <w:lsdException w:name="Table Professional" w:semiHidden="1" w:unhideWhenUsed="1"/>
     <w:lsdException w:name="Table Subtle 1" w:semiHidden="1" w:unhideWhenUsed="1"/>
-    <w:lsdException w:name="Table Subtle 2" w:semiHidden="1" w:unhideWhenUsed="1"/>
     <w:lsdException w:name="Table Web 1" w:semiHidden="1" w:unhideWhenUsed="1"/>
     <w:lsdException w:name="Table Web 2" w:semiHidden="1" w:unhideWhenUsed="1"/>
-    <w:lsdException w:name="Table Web 3" w:semiHidden="1" w:unhideWhenUsed="1"/>
     <w:lsdException w:name="Balloon Text" w:semiHidden="1" w:unhideWhenUsed="1"/>
     <w:lsdException w:name="Table Grid" w:uiPriority="39"/>
     <w:lsdException w:name="Table Theme" w:semiHidden="1" w:unhideWhenUsed="1"/>
@@ -7822,42 +9093,17 @@
       <w:spacing w:after="0"/>
     </w:pPr>
   </w:style>
+  <w:style w:type="character" w:customStyle="1" w:styleId="tgc">
+    <w:name w:val="_tgc"/>
+    <w:basedOn w:val="Policepardfaut"/>
+    <w:rsid w:val="008E0BA0"/>
+  </w:style>
 </w:styles>
 </file>
 
 <file path=word/glossary/document.xml><?xml version="1.0" encoding="utf-8"?>
 <w:glossaryDocument xmlns:wpc="http://schemas.microsoft.com/office/word/2010/wordprocessingCanvas" xmlns:cx="http://schemas.microsoft.com/office/drawing/2014/chartex" xmlns:cx1="http://schemas.microsoft.com/office/drawing/2015/9/8/chartex" xmlns:cx2="http://schemas.microsoft.com/office/drawing/2015/10/21/chartex" xmlns:cx3="http://schemas.microsoft.com/office/drawing/2016/5/9/chartex" xmlns:cx4="http://schemas.microsoft.com/office/drawing/2016/5/10/chartex" xmlns:cx5="http://schemas.microsoft.com/office/drawing/2016/5/11/chartex" xmlns:cx6="http://schemas.microsoft.com/office/drawing/2016/5/12/chartex" xmlns:cx7="http://schemas.microsoft.com/office/drawing/2016/5/13/chartex" xmlns:cx8="http://schemas.microsoft.com/office/drawing/2016/5/14/chartex" xmlns:mc="http://schemas.openxmlformats.org/markup-compatibility/2006" xmlns:aink="http://schemas.microsoft.com/office/drawing/2016/ink" xmlns:am3d="http://schemas.microsoft.com/office/drawing/2017/model3d" xmlns:o="urn:schemas-microsoft-com:office:office" xmlns:r="http://schemas.openxmlformats.org/officeDocument/2006/relationships" xmlns:m="http://schemas.openxmlformats.org/officeDocument/2006/math" xmlns:v="urn:schemas-microsoft-com:vml" xmlns:wp14="http://schemas.microsoft.com/office/word/2010/wordprocessingDrawing" xmlns:wp="http://schemas.openxmlformats.org/drawingml/2006/wordprocessingDrawing" xmlns:w10="urn:schemas-microsoft-com:office:word" xmlns:w="http://schemas.openxmlformats.org/wordprocessingml/2006/main" xmlns:w14="http://schemas.microsoft.com/office/word/2010/wordml" xmlns:w15="http://schemas.microsoft.com/office/word/2012/wordml" xmlns:w16cid="http://schemas.microsoft.com/office/word/2016/wordml/cid" xmlns:w16se="http://schemas.microsoft.com/office/word/2015/wordml/symex" xmlns:wpg="http://schemas.microsoft.com/office/word/2010/wordprocessingGroup" xmlns:wpi="http://schemas.microsoft.com/office/word/2010/wordprocessingInk" xmlns:wne="http://schemas.microsoft.com/office/word/2006/wordml" xmlns:wps="http://schemas.microsoft.com/office/word/2010/wordprocessingShape" mc:Ignorable="w14 w15 w16se w16cid wp14">
   <w:docParts>
-    <w:docPart>
-      <w:docPartPr>
-        <w:name w:val="4B545C4DAC3347B2BF7001C9D96C86BB"/>
-        <w:category>
-          <w:name w:val="Général"/>
-          <w:gallery w:val="placeholder"/>
-        </w:category>
-        <w:types>
-          <w:type w:val="bbPlcHdr"/>
-        </w:types>
-        <w:behaviors>
-          <w:behavior w:val="content"/>
-        </w:behaviors>
-        <w:guid w:val="{B99EF17D-03EB-426D-B7D4-D35BE159D4EB}"/>
-      </w:docPartPr>
-      <w:docPartBody>
-        <w:p>
-          <w:pPr>
-            <w:pStyle w:val="4B545C4DAC3347B2BF7001C9D96C86BB"/>
-          </w:pPr>
-          <w:r>
-            <w:rPr>
-              <w:rStyle w:val="Textedelespacerserv"/>
-              <w:lang w:val="fr-FR"/>
-            </w:rPr>
-            <w:t>[Auteur]</w:t>
-          </w:r>
-        </w:p>
-      </w:docPartBody>
-    </w:docPart>
     <w:docPart>
       <w:docPartPr>
         <w:name w:val="56E8865325C0444EB13282EE31E042BA"/>
@@ -7891,6 +9137,36 @@
         </w:p>
       </w:docPartBody>
     </w:docPart>
+    <w:docPart>
+      <w:docPartPr>
+        <w:name w:val="CEDB3A68C7194A8E8080C181D0D42492"/>
+        <w:category>
+          <w:name w:val="Général"/>
+          <w:gallery w:val="placeholder"/>
+        </w:category>
+        <w:types>
+          <w:type w:val="bbPlcHdr"/>
+        </w:types>
+        <w:behaviors>
+          <w:behavior w:val="content"/>
+        </w:behaviors>
+        <w:guid w:val="{7BE7FCA6-5344-49DC-AAC3-A49A91079D71}"/>
+      </w:docPartPr>
+      <w:docPartBody>
+        <w:p>
+          <w:pPr>
+            <w:pStyle w:val="CEDB3A68C7194A8E8080C181D0D42492"/>
+          </w:pPr>
+          <w:r>
+            <w:rPr>
+              <w:rStyle w:val="Textedelespacerserv"/>
+              <w:lang w:val="fr-FR"/>
+            </w:rPr>
+            <w:t>[Auteur]</w:t>
+          </w:r>
+        </w:p>
+      </w:docPartBody>
+    </w:docPart>
   </w:docParts>
 </w:glossaryDocument>
 </file>
@@ -7902,14 +9178,14 @@
     <w:charset w:val="00"/>
     <w:family w:val="swiss"/>
     <w:pitch w:val="variable"/>
-    <w:sig w:usb0="E0002AFF" w:usb1="C000247B" w:usb2="00000009" w:usb3="00000000" w:csb0="000001FF" w:csb1="00000000"/>
+    <w:sig w:usb0="E00002FF" w:usb1="4000ACFF" w:usb2="00000001" w:usb3="00000000" w:csb0="0000019F" w:csb1="00000000"/>
   </w:font>
   <w:font w:name="Times New Roman">
     <w:panose1 w:val="02020603050405020304"/>
     <w:charset w:val="00"/>
     <w:family w:val="roman"/>
     <w:pitch w:val="variable"/>
-    <w:sig w:usb0="E0002EFF" w:usb1="C000785B" w:usb2="00000009" w:usb3="00000000" w:csb0="000001FF" w:csb1="00000000"/>
+    <w:sig w:usb0="E0002AFF" w:usb1="C0007843" w:usb2="00000009" w:usb3="00000000" w:csb0="000001FF" w:csb1="00000000"/>
   </w:font>
   <w:font w:name="Courier New">
     <w:panose1 w:val="02070309020205020404"/>
@@ -7937,7 +9213,7 @@
     <w:charset w:val="00"/>
     <w:family w:val="swiss"/>
     <w:pitch w:val="variable"/>
-    <w:sig w:usb0="E0002AFF" w:usb1="C000247B" w:usb2="00000009" w:usb3="00000000" w:csb0="000001FF" w:csb1="00000000"/>
+    <w:sig w:usb0="A00002EF" w:usb1="4000207B" w:usb2="00000000" w:usb3="00000000" w:csb0="0000009F" w:csb1="00000000"/>
   </w:font>
 </w:fonts>
 </file>
@@ -7946,6 +9222,7 @@
 <w:settings xmlns:mc="http://schemas.openxmlformats.org/markup-compatibility/2006" xmlns:o="urn:schemas-microsoft-com:office:office" xmlns:r="http://schemas.openxmlformats.org/officeDocument/2006/relationships" xmlns:m="http://schemas.openxmlformats.org/officeDocument/2006/math" xmlns:v="urn:schemas-microsoft-com:vml" xmlns:w10="urn:schemas-microsoft-com:office:word" xmlns:w="http://schemas.openxmlformats.org/wordprocessingml/2006/main" xmlns:w14="http://schemas.microsoft.com/office/word/2010/wordml" xmlns:w15="http://schemas.microsoft.com/office/word/2012/wordml" xmlns:w16cid="http://schemas.microsoft.com/office/word/2016/wordml/cid" xmlns:w16se="http://schemas.microsoft.com/office/word/2015/wordml/symex" xmlns:sl="http://schemas.openxmlformats.org/schemaLibrary/2006/main" mc:Ignorable="w14 w15 w16se w16cid">
   <w:view w:val="normal"/>
   <w:defaultTabStop w:val="720"/>
+  <w:hyphenationZone w:val="425"/>
   <w:characterSpacingControl w:val="doNotCompress"/>
   <w:compat>
     <w:useFELayout/>
@@ -7954,18 +9231,20 @@
     <w:compatSetting w:name="enableOpenTypeFeatures" w:uri="http://schemas.microsoft.com/office/word" w:val="1"/>
     <w:compatSetting w:name="doNotFlipMirrorIndents" w:uri="http://schemas.microsoft.com/office/word" w:val="1"/>
     <w:compatSetting w:name="differentiateMultirowTableHeaders" w:uri="http://schemas.microsoft.com/office/word" w:val="1"/>
-    <w:compatSetting w:name="useWord2013TrackBottomHyphenation" w:uri="http://schemas.microsoft.com/office/word" w:val="0"/>
+    <w:compatSetting w:name="useWord2013TrackBottomHyphenation" w:uri="http://schemas.microsoft.com/office/word" w:val="1"/>
   </w:compat>
   <w:rsids>
     <w:rsidRoot w:val="001A3E44"/>
     <w:rsid w:val="000B5D10"/>
     <w:rsid w:val="001428E9"/>
+    <w:rsid w:val="001502E0"/>
     <w:rsid w:val="001A3E44"/>
     <w:rsid w:val="00485411"/>
     <w:rsid w:val="0048744D"/>
     <w:rsid w:val="00523A12"/>
     <w:rsid w:val="009F5A5F"/>
     <w:rsid w:val="00C96C59"/>
+    <w:rsid w:val="00ED6B86"/>
   </w:rsids>
   <m:mathPr>
     <m:mathFont m:val="Cambria Math"/>
@@ -8111,7 +9390,6 @@
     <w:lsdException w:name="HTML Sample" w:semiHidden="1" w:unhideWhenUsed="1"/>
     <w:lsdException w:name="HTML Typewriter" w:semiHidden="1" w:unhideWhenUsed="1"/>
     <w:lsdException w:name="HTML Variable" w:semiHidden="1" w:unhideWhenUsed="1"/>
-    <w:lsdException w:name="Normal Table" w:semiHidden="1" w:unhideWhenUsed="1"/>
     <w:lsdException w:name="annotation subject" w:semiHidden="1" w:unhideWhenUsed="1"/>
     <w:lsdException w:name="No List" w:semiHidden="1" w:unhideWhenUsed="1"/>
     <w:lsdException w:name="Outline List 1" w:semiHidden="1" w:unhideWhenUsed="1"/>
@@ -8155,10 +9433,8 @@
     <w:lsdException w:name="Table Elegant" w:semiHidden="1" w:unhideWhenUsed="1"/>
     <w:lsdException w:name="Table Professional" w:semiHidden="1" w:unhideWhenUsed="1"/>
     <w:lsdException w:name="Table Subtle 1" w:semiHidden="1" w:unhideWhenUsed="1"/>
-    <w:lsdException w:name="Table Subtle 2" w:semiHidden="1" w:unhideWhenUsed="1"/>
     <w:lsdException w:name="Table Web 1" w:semiHidden="1" w:unhideWhenUsed="1"/>
     <w:lsdException w:name="Table Web 2" w:semiHidden="1" w:unhideWhenUsed="1"/>
-    <w:lsdException w:name="Table Web 3" w:semiHidden="1" w:unhideWhenUsed="1"/>
     <w:lsdException w:name="Balloon Text" w:semiHidden="1" w:unhideWhenUsed="1"/>
     <w:lsdException w:name="Table Grid" w:uiPriority="39"/>
     <w:lsdException w:name="Table Theme" w:semiHidden="1" w:unhideWhenUsed="1"/>
@@ -8422,7 +9698,7 @@
     <w:basedOn w:val="Policepardfaut"/>
     <w:uiPriority w:val="99"/>
     <w:semiHidden/>
-    <w:rsid w:val="001A3E44"/>
+    <w:rsid w:val="00ED6B86"/>
     <w:rPr>
       <w:color w:val="808080"/>
     </w:rPr>
@@ -8450,6 +9726,30 @@
   <w:style w:type="paragraph" w:customStyle="1" w:styleId="56E8865325C0444EB13282EE31E042BA">
     <w:name w:val="56E8865325C0444EB13282EE31E042BA"/>
     <w:rsid w:val="001A3E44"/>
+  </w:style>
+  <w:style w:type="paragraph" w:customStyle="1" w:styleId="769EEF4B91154FADBA848E99EDBAB983">
+    <w:name w:val="769EEF4B91154FADBA848E99EDBAB983"/>
+    <w:rsid w:val="00ED6B86"/>
+  </w:style>
+  <w:style w:type="paragraph" w:customStyle="1" w:styleId="A6B0FB8364E446ED8E0796D01F14D685">
+    <w:name w:val="A6B0FB8364E446ED8E0796D01F14D685"/>
+    <w:rsid w:val="00ED6B86"/>
+  </w:style>
+  <w:style w:type="paragraph" w:customStyle="1" w:styleId="991153D31FAC4248A89C6BD71BC659AD">
+    <w:name w:val="991153D31FAC4248A89C6BD71BC659AD"/>
+    <w:rsid w:val="00ED6B86"/>
+  </w:style>
+  <w:style w:type="paragraph" w:customStyle="1" w:styleId="CEDB3A68C7194A8E8080C181D0D42492">
+    <w:name w:val="CEDB3A68C7194A8E8080C181D0D42492"/>
+    <w:rsid w:val="00ED6B86"/>
+  </w:style>
+  <w:style w:type="paragraph" w:customStyle="1" w:styleId="81B397445AE546B4A2B278D82CEF321C">
+    <w:name w:val="81B397445AE546B4A2B278D82CEF321C"/>
+    <w:rsid w:val="00ED6B86"/>
+  </w:style>
+  <w:style w:type="paragraph" w:customStyle="1" w:styleId="A5E793EC2D404CB19493A355B0BD33B8">
+    <w:name w:val="A5E793EC2D404CB19493A355B0BD33B8"/>
+    <w:rsid w:val="00ED6B86"/>
   </w:style>
 </w:styles>
 </file>
@@ -8746,7 +10046,7 @@
 </file>
 
 <file path=customXml/itemProps2.xml><?xml version="1.0" encoding="utf-8"?>
-<ds:datastoreItem xmlns:ds="http://schemas.openxmlformats.org/officeDocument/2006/customXml" ds:itemID="{230A5FCE-02C6-45C9-B33D-84267D769407}">
+<ds:datastoreItem xmlns:ds="http://schemas.openxmlformats.org/officeDocument/2006/customXml" ds:itemID="{6F7556DF-9CE8-43C0-95BD-A29CD551097C}">
   <ds:schemaRefs>
     <ds:schemaRef ds:uri="http://schemas.openxmlformats.org/officeDocument/2006/bibliography"/>
   </ds:schemaRefs>

</xml_diff>